<commit_message>
Updated Week 5 Coding Assignment.docx
</commit_message>
<xml_diff>
--- a/Week 5 Coding Assignment.docx
+++ b/Week 5 Coding Assignment.docx
@@ -396,8 +396,6 @@
         </w:rPr>
         <w:t>.</w:t>
       </w:r>
-      <w:bookmarkStart w:id="0" w:name="_GoBack"/>
-      <w:bookmarkEnd w:id="0"/>
     </w:p>
     <w:p>
       <w:pPr>
@@ -466,6 +464,4698 @@
     </w:p>
     <w:p>
       <w:pPr>
+        <w:shd w:val="clear" w:color="auto" w:fill="1E1E1E"/>
+        <w:spacing w:after="0" w:line="285" w:lineRule="atLeast"/>
+        <w:rPr>
+          <w:rFonts w:ascii="Consolas" w:eastAsia="Times New Roman" w:hAnsi="Consolas" w:cs="Times New Roman"/>
+          <w:color w:val="D4D4D4"/>
+          <w:sz w:val="21"/>
+          <w:szCs w:val="21"/>
+        </w:rPr>
+      </w:pPr>
+      <w:r>
+        <w:rPr>
+          <w:rFonts w:ascii="Consolas" w:eastAsia="Times New Roman" w:hAnsi="Consolas" w:cs="Times New Roman"/>
+          <w:color w:val="6A9955"/>
+          <w:sz w:val="21"/>
+          <w:szCs w:val="21"/>
+        </w:rPr>
+        <w:t>//index.js for FESD Javascript Week5</w:t>
+      </w:r>
+    </w:p>
+    <w:p>
+      <w:pPr>
+        <w:shd w:val="clear" w:color="auto" w:fill="1E1E1E"/>
+        <w:spacing w:after="0" w:line="285" w:lineRule="atLeast"/>
+        <w:rPr>
+          <w:rFonts w:ascii="Consolas" w:eastAsia="Times New Roman" w:hAnsi="Consolas" w:cs="Times New Roman"/>
+          <w:color w:val="D4D4D4"/>
+          <w:sz w:val="21"/>
+          <w:szCs w:val="21"/>
+        </w:rPr>
+      </w:pPr>
+    </w:p>
+    <w:p>
+      <w:pPr>
+        <w:shd w:val="clear" w:color="auto" w:fill="1E1E1E"/>
+        <w:spacing w:after="0" w:line="285" w:lineRule="atLeast"/>
+        <w:rPr>
+          <w:rFonts w:ascii="Consolas" w:eastAsia="Times New Roman" w:hAnsi="Consolas" w:cs="Times New Roman"/>
+          <w:color w:val="D4D4D4"/>
+          <w:sz w:val="21"/>
+          <w:szCs w:val="21"/>
+        </w:rPr>
+      </w:pPr>
+      <w:r>
+        <w:rPr>
+          <w:rFonts w:ascii="Consolas" w:eastAsia="Times New Roman" w:hAnsi="Consolas" w:cs="Times New Roman"/>
+          <w:color w:val="6A9955"/>
+          <w:sz w:val="21"/>
+          <w:szCs w:val="21"/>
+        </w:rPr>
+        <w:t>// Create a menu app as seen in this week’s video. What you create</w:t>
+      </w:r>
+    </w:p>
+    <w:p>
+      <w:pPr>
+        <w:shd w:val="clear" w:color="auto" w:fill="1E1E1E"/>
+        <w:spacing w:after="0" w:line="285" w:lineRule="atLeast"/>
+        <w:rPr>
+          <w:rFonts w:ascii="Consolas" w:eastAsia="Times New Roman" w:hAnsi="Consolas" w:cs="Times New Roman"/>
+          <w:color w:val="D4D4D4"/>
+          <w:sz w:val="21"/>
+          <w:szCs w:val="21"/>
+        </w:rPr>
+      </w:pPr>
+      <w:r>
+        <w:rPr>
+          <w:rFonts w:ascii="Consolas" w:eastAsia="Times New Roman" w:hAnsi="Consolas" w:cs="Times New Roman"/>
+          <w:color w:val="6A9955"/>
+          <w:sz w:val="21"/>
+          <w:szCs w:val="21"/>
+        </w:rPr>
+        <w:t>// is up to you as long as it meets the following requirements.</w:t>
+      </w:r>
+    </w:p>
+    <w:p>
+      <w:pPr>
+        <w:shd w:val="clear" w:color="auto" w:fill="1E1E1E"/>
+        <w:spacing w:after="0" w:line="285" w:lineRule="atLeast"/>
+        <w:rPr>
+          <w:rFonts w:ascii="Consolas" w:eastAsia="Times New Roman" w:hAnsi="Consolas" w:cs="Times New Roman"/>
+          <w:color w:val="D4D4D4"/>
+          <w:sz w:val="21"/>
+          <w:szCs w:val="21"/>
+        </w:rPr>
+      </w:pPr>
+      <w:r>
+        <w:rPr>
+          <w:rFonts w:ascii="Consolas" w:eastAsia="Times New Roman" w:hAnsi="Consolas" w:cs="Times New Roman"/>
+          <w:color w:val="6A9955"/>
+          <w:sz w:val="21"/>
+          <w:szCs w:val="21"/>
+        </w:rPr>
+        <w:t>//      Use at least one array.</w:t>
+      </w:r>
+    </w:p>
+    <w:p>
+      <w:pPr>
+        <w:shd w:val="clear" w:color="auto" w:fill="1E1E1E"/>
+        <w:spacing w:after="0" w:line="285" w:lineRule="atLeast"/>
+        <w:rPr>
+          <w:rFonts w:ascii="Consolas" w:eastAsia="Times New Roman" w:hAnsi="Consolas" w:cs="Times New Roman"/>
+          <w:color w:val="D4D4D4"/>
+          <w:sz w:val="21"/>
+          <w:szCs w:val="21"/>
+        </w:rPr>
+      </w:pPr>
+      <w:r>
+        <w:rPr>
+          <w:rFonts w:ascii="Consolas" w:eastAsia="Times New Roman" w:hAnsi="Consolas" w:cs="Times New Roman"/>
+          <w:color w:val="6A9955"/>
+          <w:sz w:val="21"/>
+          <w:szCs w:val="21"/>
+        </w:rPr>
+        <w:t>//      Use at least two classes.</w:t>
+      </w:r>
+    </w:p>
+    <w:p>
+      <w:pPr>
+        <w:shd w:val="clear" w:color="auto" w:fill="1E1E1E"/>
+        <w:spacing w:after="0" w:line="285" w:lineRule="atLeast"/>
+        <w:rPr>
+          <w:rFonts w:ascii="Consolas" w:eastAsia="Times New Roman" w:hAnsi="Consolas" w:cs="Times New Roman"/>
+          <w:color w:val="D4D4D4"/>
+          <w:sz w:val="21"/>
+          <w:szCs w:val="21"/>
+        </w:rPr>
+      </w:pPr>
+      <w:r>
+        <w:rPr>
+          <w:rFonts w:ascii="Consolas" w:eastAsia="Times New Roman" w:hAnsi="Consolas" w:cs="Times New Roman"/>
+          <w:color w:val="6A9955"/>
+          <w:sz w:val="21"/>
+          <w:szCs w:val="21"/>
+        </w:rPr>
+        <w:t>//      Your menu should have the options to create, view, and delete elements.</w:t>
+      </w:r>
+    </w:p>
+    <w:p>
+      <w:pPr>
+        <w:shd w:val="clear" w:color="auto" w:fill="1E1E1E"/>
+        <w:spacing w:after="0" w:line="285" w:lineRule="atLeast"/>
+        <w:rPr>
+          <w:rFonts w:ascii="Consolas" w:eastAsia="Times New Roman" w:hAnsi="Consolas" w:cs="Times New Roman"/>
+          <w:color w:val="D4D4D4"/>
+          <w:sz w:val="21"/>
+          <w:szCs w:val="21"/>
+        </w:rPr>
+      </w:pPr>
+    </w:p>
+    <w:p>
+      <w:pPr>
+        <w:shd w:val="clear" w:color="auto" w:fill="1E1E1E"/>
+        <w:spacing w:after="0" w:line="285" w:lineRule="atLeast"/>
+        <w:rPr>
+          <w:rFonts w:ascii="Consolas" w:eastAsia="Times New Roman" w:hAnsi="Consolas" w:cs="Times New Roman"/>
+          <w:color w:val="D4D4D4"/>
+          <w:sz w:val="21"/>
+          <w:szCs w:val="21"/>
+        </w:rPr>
+      </w:pPr>
+      <w:r>
+        <w:rPr>
+          <w:rFonts w:ascii="Consolas" w:eastAsia="Times New Roman" w:hAnsi="Consolas" w:cs="Times New Roman"/>
+          <w:color w:val="6A9955"/>
+          <w:sz w:val="21"/>
+          <w:szCs w:val="21"/>
+        </w:rPr>
+        <w:lastRenderedPageBreak/>
+        <w:t>//SORRY - I couldn't get this to paly out perfectly.</w:t>
+      </w:r>
+    </w:p>
+    <w:p>
+      <w:pPr>
+        <w:shd w:val="clear" w:color="auto" w:fill="1E1E1E"/>
+        <w:spacing w:after="0" w:line="285" w:lineRule="atLeast"/>
+        <w:rPr>
+          <w:rFonts w:ascii="Consolas" w:eastAsia="Times New Roman" w:hAnsi="Consolas" w:cs="Times New Roman"/>
+          <w:color w:val="D4D4D4"/>
+          <w:sz w:val="21"/>
+          <w:szCs w:val="21"/>
+        </w:rPr>
+      </w:pPr>
+    </w:p>
+    <w:p>
+      <w:pPr>
+        <w:shd w:val="clear" w:color="auto" w:fill="1E1E1E"/>
+        <w:spacing w:after="0" w:line="285" w:lineRule="atLeast"/>
+        <w:rPr>
+          <w:rFonts w:ascii="Consolas" w:eastAsia="Times New Roman" w:hAnsi="Consolas" w:cs="Times New Roman"/>
+          <w:color w:val="D4D4D4"/>
+          <w:sz w:val="21"/>
+          <w:szCs w:val="21"/>
+        </w:rPr>
+      </w:pPr>
+      <w:r>
+        <w:rPr>
+          <w:rFonts w:ascii="Consolas" w:eastAsia="Times New Roman" w:hAnsi="Consolas" w:cs="Times New Roman"/>
+          <w:color w:val="569CD6"/>
+          <w:sz w:val="21"/>
+          <w:szCs w:val="21"/>
+        </w:rPr>
+        <w:t>class</w:t>
+      </w:r>
+      <w:r>
+        <w:rPr>
+          <w:rFonts w:ascii="Consolas" w:eastAsia="Times New Roman" w:hAnsi="Consolas" w:cs="Times New Roman"/>
+          <w:color w:val="D4D4D4"/>
+          <w:sz w:val="21"/>
+          <w:szCs w:val="21"/>
+        </w:rPr>
+        <w:t> </w:t>
+      </w:r>
+      <w:r>
+        <w:rPr>
+          <w:rFonts w:ascii="Consolas" w:eastAsia="Times New Roman" w:hAnsi="Consolas" w:cs="Times New Roman"/>
+          <w:color w:val="4EC9B0"/>
+          <w:sz w:val="21"/>
+          <w:szCs w:val="21"/>
+        </w:rPr>
+        <w:t>Cart</w:t>
+      </w:r>
+      <w:r>
+        <w:rPr>
+          <w:rFonts w:ascii="Consolas" w:eastAsia="Times New Roman" w:hAnsi="Consolas" w:cs="Times New Roman"/>
+          <w:color w:val="D4D4D4"/>
+          <w:sz w:val="21"/>
+          <w:szCs w:val="21"/>
+        </w:rPr>
+        <w:t>{</w:t>
+      </w:r>
+    </w:p>
+    <w:p>
+      <w:pPr>
+        <w:shd w:val="clear" w:color="auto" w:fill="1E1E1E"/>
+        <w:spacing w:after="0" w:line="285" w:lineRule="atLeast"/>
+        <w:rPr>
+          <w:rFonts w:ascii="Consolas" w:eastAsia="Times New Roman" w:hAnsi="Consolas" w:cs="Times New Roman"/>
+          <w:color w:val="D4D4D4"/>
+          <w:sz w:val="21"/>
+          <w:szCs w:val="21"/>
+        </w:rPr>
+      </w:pPr>
+      <w:r>
+        <w:rPr>
+          <w:rFonts w:ascii="Consolas" w:eastAsia="Times New Roman" w:hAnsi="Consolas" w:cs="Times New Roman"/>
+          <w:color w:val="D4D4D4"/>
+          <w:sz w:val="21"/>
+          <w:szCs w:val="21"/>
+        </w:rPr>
+        <w:t>    </w:t>
+      </w:r>
+      <w:r>
+        <w:rPr>
+          <w:rFonts w:ascii="Consolas" w:eastAsia="Times New Roman" w:hAnsi="Consolas" w:cs="Times New Roman"/>
+          <w:color w:val="569CD6"/>
+          <w:sz w:val="21"/>
+          <w:szCs w:val="21"/>
+        </w:rPr>
+        <w:t>constructor</w:t>
+      </w:r>
+      <w:r>
+        <w:rPr>
+          <w:rFonts w:ascii="Consolas" w:eastAsia="Times New Roman" w:hAnsi="Consolas" w:cs="Times New Roman"/>
+          <w:color w:val="D4D4D4"/>
+          <w:sz w:val="21"/>
+          <w:szCs w:val="21"/>
+        </w:rPr>
+        <w:t>(</w:t>
+      </w:r>
+      <w:r>
+        <w:rPr>
+          <w:rFonts w:ascii="Consolas" w:eastAsia="Times New Roman" w:hAnsi="Consolas" w:cs="Times New Roman"/>
+          <w:color w:val="9CDCFE"/>
+          <w:sz w:val="21"/>
+          <w:szCs w:val="21"/>
+        </w:rPr>
+        <w:t>name</w:t>
+      </w:r>
+      <w:r>
+        <w:rPr>
+          <w:rFonts w:ascii="Consolas" w:eastAsia="Times New Roman" w:hAnsi="Consolas" w:cs="Times New Roman"/>
+          <w:color w:val="D4D4D4"/>
+          <w:sz w:val="21"/>
+          <w:szCs w:val="21"/>
+        </w:rPr>
+        <w:t>) {</w:t>
+      </w:r>
+    </w:p>
+    <w:p>
+      <w:pPr>
+        <w:shd w:val="clear" w:color="auto" w:fill="1E1E1E"/>
+        <w:spacing w:after="0" w:line="285" w:lineRule="atLeast"/>
+        <w:rPr>
+          <w:rFonts w:ascii="Consolas" w:eastAsia="Times New Roman" w:hAnsi="Consolas" w:cs="Times New Roman"/>
+          <w:color w:val="D4D4D4"/>
+          <w:sz w:val="21"/>
+          <w:szCs w:val="21"/>
+        </w:rPr>
+      </w:pPr>
+      <w:r>
+        <w:rPr>
+          <w:rFonts w:ascii="Consolas" w:eastAsia="Times New Roman" w:hAnsi="Consolas" w:cs="Times New Roman"/>
+          <w:color w:val="D4D4D4"/>
+          <w:sz w:val="21"/>
+          <w:szCs w:val="21"/>
+        </w:rPr>
+        <w:t>        </w:t>
+      </w:r>
+      <w:r>
+        <w:rPr>
+          <w:rFonts w:ascii="Consolas" w:eastAsia="Times New Roman" w:hAnsi="Consolas" w:cs="Times New Roman"/>
+          <w:color w:val="569CD6"/>
+          <w:sz w:val="21"/>
+          <w:szCs w:val="21"/>
+        </w:rPr>
+        <w:t>this</w:t>
+      </w:r>
+      <w:r>
+        <w:rPr>
+          <w:rFonts w:ascii="Consolas" w:eastAsia="Times New Roman" w:hAnsi="Consolas" w:cs="Times New Roman"/>
+          <w:color w:val="D4D4D4"/>
+          <w:sz w:val="21"/>
+          <w:szCs w:val="21"/>
+        </w:rPr>
+        <w:t>.</w:t>
+      </w:r>
+      <w:r>
+        <w:rPr>
+          <w:rFonts w:ascii="Consolas" w:eastAsia="Times New Roman" w:hAnsi="Consolas" w:cs="Times New Roman"/>
+          <w:color w:val="9CDCFE"/>
+          <w:sz w:val="21"/>
+          <w:szCs w:val="21"/>
+        </w:rPr>
+        <w:t>name</w:t>
+      </w:r>
+      <w:r>
+        <w:rPr>
+          <w:rFonts w:ascii="Consolas" w:eastAsia="Times New Roman" w:hAnsi="Consolas" w:cs="Times New Roman"/>
+          <w:color w:val="D4D4D4"/>
+          <w:sz w:val="21"/>
+          <w:szCs w:val="21"/>
+        </w:rPr>
+        <w:t> = </w:t>
+      </w:r>
+      <w:r>
+        <w:rPr>
+          <w:rFonts w:ascii="Consolas" w:eastAsia="Times New Roman" w:hAnsi="Consolas" w:cs="Times New Roman"/>
+          <w:color w:val="9CDCFE"/>
+          <w:sz w:val="21"/>
+          <w:szCs w:val="21"/>
+        </w:rPr>
+        <w:t>name</w:t>
+      </w:r>
+    </w:p>
+    <w:p>
+      <w:pPr>
+        <w:shd w:val="clear" w:color="auto" w:fill="1E1E1E"/>
+        <w:spacing w:after="0" w:line="285" w:lineRule="atLeast"/>
+        <w:rPr>
+          <w:rFonts w:ascii="Consolas" w:eastAsia="Times New Roman" w:hAnsi="Consolas" w:cs="Times New Roman"/>
+          <w:color w:val="D4D4D4"/>
+          <w:sz w:val="21"/>
+          <w:szCs w:val="21"/>
+        </w:rPr>
+      </w:pPr>
+      <w:r>
+        <w:rPr>
+          <w:rFonts w:ascii="Consolas" w:eastAsia="Times New Roman" w:hAnsi="Consolas" w:cs="Times New Roman"/>
+          <w:color w:val="D4D4D4"/>
+          <w:sz w:val="21"/>
+          <w:szCs w:val="21"/>
+        </w:rPr>
+        <w:t>        </w:t>
+      </w:r>
+      <w:r>
+        <w:rPr>
+          <w:rFonts w:ascii="Consolas" w:eastAsia="Times New Roman" w:hAnsi="Consolas" w:cs="Times New Roman"/>
+          <w:color w:val="569CD6"/>
+          <w:sz w:val="21"/>
+          <w:szCs w:val="21"/>
+        </w:rPr>
+        <w:t>this</w:t>
+      </w:r>
+      <w:r>
+        <w:rPr>
+          <w:rFonts w:ascii="Consolas" w:eastAsia="Times New Roman" w:hAnsi="Consolas" w:cs="Times New Roman"/>
+          <w:color w:val="D4D4D4"/>
+          <w:sz w:val="21"/>
+          <w:szCs w:val="21"/>
+        </w:rPr>
+        <w:t>.</w:t>
+      </w:r>
+      <w:r>
+        <w:rPr>
+          <w:rFonts w:ascii="Consolas" w:eastAsia="Times New Roman" w:hAnsi="Consolas" w:cs="Times New Roman"/>
+          <w:color w:val="9CDCFE"/>
+          <w:sz w:val="21"/>
+          <w:szCs w:val="21"/>
+        </w:rPr>
+        <w:t>items</w:t>
+      </w:r>
+      <w:r>
+        <w:rPr>
+          <w:rFonts w:ascii="Consolas" w:eastAsia="Times New Roman" w:hAnsi="Consolas" w:cs="Times New Roman"/>
+          <w:color w:val="D4D4D4"/>
+          <w:sz w:val="21"/>
+          <w:szCs w:val="21"/>
+        </w:rPr>
+        <w:t> = [];</w:t>
+      </w:r>
+    </w:p>
+    <w:p>
+      <w:pPr>
+        <w:shd w:val="clear" w:color="auto" w:fill="1E1E1E"/>
+        <w:spacing w:after="0" w:line="285" w:lineRule="atLeast"/>
+        <w:rPr>
+          <w:rFonts w:ascii="Consolas" w:eastAsia="Times New Roman" w:hAnsi="Consolas" w:cs="Times New Roman"/>
+          <w:color w:val="D4D4D4"/>
+          <w:sz w:val="21"/>
+          <w:szCs w:val="21"/>
+        </w:rPr>
+      </w:pPr>
+      <w:r>
+        <w:rPr>
+          <w:rFonts w:ascii="Consolas" w:eastAsia="Times New Roman" w:hAnsi="Consolas" w:cs="Times New Roman"/>
+          <w:color w:val="D4D4D4"/>
+          <w:sz w:val="21"/>
+          <w:szCs w:val="21"/>
+        </w:rPr>
+        <w:t>    }</w:t>
+      </w:r>
+    </w:p>
+    <w:p>
+      <w:pPr>
+        <w:shd w:val="clear" w:color="auto" w:fill="1E1E1E"/>
+        <w:spacing w:after="0" w:line="285" w:lineRule="atLeast"/>
+        <w:rPr>
+          <w:rFonts w:ascii="Consolas" w:eastAsia="Times New Roman" w:hAnsi="Consolas" w:cs="Times New Roman"/>
+          <w:color w:val="D4D4D4"/>
+          <w:sz w:val="21"/>
+          <w:szCs w:val="21"/>
+        </w:rPr>
+      </w:pPr>
+      <w:r>
+        <w:rPr>
+          <w:rFonts w:ascii="Consolas" w:eastAsia="Times New Roman" w:hAnsi="Consolas" w:cs="Times New Roman"/>
+          <w:color w:val="D4D4D4"/>
+          <w:sz w:val="21"/>
+          <w:szCs w:val="21"/>
+        </w:rPr>
+        <w:t>}</w:t>
+      </w:r>
+    </w:p>
+    <w:p>
+      <w:pPr>
+        <w:shd w:val="clear" w:color="auto" w:fill="1E1E1E"/>
+        <w:spacing w:after="0" w:line="285" w:lineRule="atLeast"/>
+        <w:rPr>
+          <w:rFonts w:ascii="Consolas" w:eastAsia="Times New Roman" w:hAnsi="Consolas" w:cs="Times New Roman"/>
+          <w:color w:val="D4D4D4"/>
+          <w:sz w:val="21"/>
+          <w:szCs w:val="21"/>
+        </w:rPr>
+      </w:pPr>
+    </w:p>
+    <w:p>
+      <w:pPr>
+        <w:shd w:val="clear" w:color="auto" w:fill="1E1E1E"/>
+        <w:spacing w:after="0" w:line="285" w:lineRule="atLeast"/>
+        <w:rPr>
+          <w:rFonts w:ascii="Consolas" w:eastAsia="Times New Roman" w:hAnsi="Consolas" w:cs="Times New Roman"/>
+          <w:color w:val="D4D4D4"/>
+          <w:sz w:val="21"/>
+          <w:szCs w:val="21"/>
+        </w:rPr>
+      </w:pPr>
+      <w:r>
+        <w:rPr>
+          <w:rFonts w:ascii="Consolas" w:eastAsia="Times New Roman" w:hAnsi="Consolas" w:cs="Times New Roman"/>
+          <w:color w:val="569CD6"/>
+          <w:sz w:val="21"/>
+          <w:szCs w:val="21"/>
+        </w:rPr>
+        <w:t>class</w:t>
+      </w:r>
+      <w:r>
+        <w:rPr>
+          <w:rFonts w:ascii="Consolas" w:eastAsia="Times New Roman" w:hAnsi="Consolas" w:cs="Times New Roman"/>
+          <w:color w:val="D4D4D4"/>
+          <w:sz w:val="21"/>
+          <w:szCs w:val="21"/>
+        </w:rPr>
+        <w:t> </w:t>
+      </w:r>
+      <w:r>
+        <w:rPr>
+          <w:rFonts w:ascii="Consolas" w:eastAsia="Times New Roman" w:hAnsi="Consolas" w:cs="Times New Roman"/>
+          <w:color w:val="4EC9B0"/>
+          <w:sz w:val="21"/>
+          <w:szCs w:val="21"/>
+        </w:rPr>
+        <w:t>Menu</w:t>
+      </w:r>
+      <w:r>
+        <w:rPr>
+          <w:rFonts w:ascii="Consolas" w:eastAsia="Times New Roman" w:hAnsi="Consolas" w:cs="Times New Roman"/>
+          <w:color w:val="D4D4D4"/>
+          <w:sz w:val="21"/>
+          <w:szCs w:val="21"/>
+        </w:rPr>
+        <w:t>{</w:t>
+      </w:r>
+    </w:p>
+    <w:p>
+      <w:pPr>
+        <w:shd w:val="clear" w:color="auto" w:fill="1E1E1E"/>
+        <w:spacing w:after="0" w:line="285" w:lineRule="atLeast"/>
+        <w:rPr>
+          <w:rFonts w:ascii="Consolas" w:eastAsia="Times New Roman" w:hAnsi="Consolas" w:cs="Times New Roman"/>
+          <w:color w:val="D4D4D4"/>
+          <w:sz w:val="21"/>
+          <w:szCs w:val="21"/>
+        </w:rPr>
+      </w:pPr>
+      <w:r>
+        <w:rPr>
+          <w:rFonts w:ascii="Consolas" w:eastAsia="Times New Roman" w:hAnsi="Consolas" w:cs="Times New Roman"/>
+          <w:color w:val="D4D4D4"/>
+          <w:sz w:val="21"/>
+          <w:szCs w:val="21"/>
+        </w:rPr>
+        <w:t>    </w:t>
+      </w:r>
+      <w:r>
+        <w:rPr>
+          <w:rFonts w:ascii="Consolas" w:eastAsia="Times New Roman" w:hAnsi="Consolas" w:cs="Times New Roman"/>
+          <w:color w:val="569CD6"/>
+          <w:sz w:val="21"/>
+          <w:szCs w:val="21"/>
+        </w:rPr>
+        <w:t>constructor</w:t>
+      </w:r>
+      <w:r>
+        <w:rPr>
+          <w:rFonts w:ascii="Consolas" w:eastAsia="Times New Roman" w:hAnsi="Consolas" w:cs="Times New Roman"/>
+          <w:color w:val="D4D4D4"/>
+          <w:sz w:val="21"/>
+          <w:szCs w:val="21"/>
+        </w:rPr>
+        <w:t>(){</w:t>
+      </w:r>
+    </w:p>
+    <w:p>
+      <w:pPr>
+        <w:shd w:val="clear" w:color="auto" w:fill="1E1E1E"/>
+        <w:spacing w:after="0" w:line="285" w:lineRule="atLeast"/>
+        <w:rPr>
+          <w:rFonts w:ascii="Consolas" w:eastAsia="Times New Roman" w:hAnsi="Consolas" w:cs="Times New Roman"/>
+          <w:color w:val="D4D4D4"/>
+          <w:sz w:val="21"/>
+          <w:szCs w:val="21"/>
+        </w:rPr>
+      </w:pPr>
+      <w:r>
+        <w:rPr>
+          <w:rFonts w:ascii="Consolas" w:eastAsia="Times New Roman" w:hAnsi="Consolas" w:cs="Times New Roman"/>
+          <w:color w:val="D4D4D4"/>
+          <w:sz w:val="21"/>
+          <w:szCs w:val="21"/>
+        </w:rPr>
+        <w:t>        </w:t>
+      </w:r>
+      <w:r>
+        <w:rPr>
+          <w:rFonts w:ascii="Consolas" w:eastAsia="Times New Roman" w:hAnsi="Consolas" w:cs="Times New Roman"/>
+          <w:color w:val="569CD6"/>
+          <w:sz w:val="21"/>
+          <w:szCs w:val="21"/>
+        </w:rPr>
+        <w:t>this</w:t>
+      </w:r>
+      <w:r>
+        <w:rPr>
+          <w:rFonts w:ascii="Consolas" w:eastAsia="Times New Roman" w:hAnsi="Consolas" w:cs="Times New Roman"/>
+          <w:color w:val="D4D4D4"/>
+          <w:sz w:val="21"/>
+          <w:szCs w:val="21"/>
+        </w:rPr>
+        <w:t>.</w:t>
+      </w:r>
+      <w:r>
+        <w:rPr>
+          <w:rFonts w:ascii="Consolas" w:eastAsia="Times New Roman" w:hAnsi="Consolas" w:cs="Times New Roman"/>
+          <w:color w:val="9CDCFE"/>
+          <w:sz w:val="21"/>
+          <w:szCs w:val="21"/>
+        </w:rPr>
+        <w:t>carts</w:t>
+      </w:r>
+      <w:r>
+        <w:rPr>
+          <w:rFonts w:ascii="Consolas" w:eastAsia="Times New Roman" w:hAnsi="Consolas" w:cs="Times New Roman"/>
+          <w:color w:val="D4D4D4"/>
+          <w:sz w:val="21"/>
+          <w:szCs w:val="21"/>
+        </w:rPr>
+        <w:t> = [];</w:t>
+      </w:r>
+    </w:p>
+    <w:p>
+      <w:pPr>
+        <w:shd w:val="clear" w:color="auto" w:fill="1E1E1E"/>
+        <w:spacing w:after="0" w:line="285" w:lineRule="atLeast"/>
+        <w:rPr>
+          <w:rFonts w:ascii="Consolas" w:eastAsia="Times New Roman" w:hAnsi="Consolas" w:cs="Times New Roman"/>
+          <w:color w:val="D4D4D4"/>
+          <w:sz w:val="21"/>
+          <w:szCs w:val="21"/>
+        </w:rPr>
+      </w:pPr>
+      <w:r>
+        <w:rPr>
+          <w:rFonts w:ascii="Consolas" w:eastAsia="Times New Roman" w:hAnsi="Consolas" w:cs="Times New Roman"/>
+          <w:color w:val="D4D4D4"/>
+          <w:sz w:val="21"/>
+          <w:szCs w:val="21"/>
+        </w:rPr>
+        <w:t>        </w:t>
+      </w:r>
+      <w:r>
+        <w:rPr>
+          <w:rFonts w:ascii="Consolas" w:eastAsia="Times New Roman" w:hAnsi="Consolas" w:cs="Times New Roman"/>
+          <w:color w:val="569CD6"/>
+          <w:sz w:val="21"/>
+          <w:szCs w:val="21"/>
+        </w:rPr>
+        <w:t>this</w:t>
+      </w:r>
+      <w:r>
+        <w:rPr>
+          <w:rFonts w:ascii="Consolas" w:eastAsia="Times New Roman" w:hAnsi="Consolas" w:cs="Times New Roman"/>
+          <w:color w:val="D4D4D4"/>
+          <w:sz w:val="21"/>
+          <w:szCs w:val="21"/>
+        </w:rPr>
+        <w:t>.</w:t>
+      </w:r>
+      <w:r>
+        <w:rPr>
+          <w:rFonts w:ascii="Consolas" w:eastAsia="Times New Roman" w:hAnsi="Consolas" w:cs="Times New Roman"/>
+          <w:color w:val="9CDCFE"/>
+          <w:sz w:val="21"/>
+          <w:szCs w:val="21"/>
+        </w:rPr>
+        <w:t>selectedItem</w:t>
+      </w:r>
+      <w:r>
+        <w:rPr>
+          <w:rFonts w:ascii="Consolas" w:eastAsia="Times New Roman" w:hAnsi="Consolas" w:cs="Times New Roman"/>
+          <w:color w:val="D4D4D4"/>
+          <w:sz w:val="21"/>
+          <w:szCs w:val="21"/>
+        </w:rPr>
+        <w:t> = </w:t>
+      </w:r>
+      <w:r>
+        <w:rPr>
+          <w:rFonts w:ascii="Consolas" w:eastAsia="Times New Roman" w:hAnsi="Consolas" w:cs="Times New Roman"/>
+          <w:color w:val="569CD6"/>
+          <w:sz w:val="21"/>
+          <w:szCs w:val="21"/>
+        </w:rPr>
+        <w:t>null</w:t>
+      </w:r>
+      <w:r>
+        <w:rPr>
+          <w:rFonts w:ascii="Consolas" w:eastAsia="Times New Roman" w:hAnsi="Consolas" w:cs="Times New Roman"/>
+          <w:color w:val="D4D4D4"/>
+          <w:sz w:val="21"/>
+          <w:szCs w:val="21"/>
+        </w:rPr>
+        <w:t>;</w:t>
+      </w:r>
+    </w:p>
+    <w:p>
+      <w:pPr>
+        <w:shd w:val="clear" w:color="auto" w:fill="1E1E1E"/>
+        <w:spacing w:after="0" w:line="285" w:lineRule="atLeast"/>
+        <w:rPr>
+          <w:rFonts w:ascii="Consolas" w:eastAsia="Times New Roman" w:hAnsi="Consolas" w:cs="Times New Roman"/>
+          <w:color w:val="D4D4D4"/>
+          <w:sz w:val="21"/>
+          <w:szCs w:val="21"/>
+        </w:rPr>
+      </w:pPr>
+      <w:r>
+        <w:rPr>
+          <w:rFonts w:ascii="Consolas" w:eastAsia="Times New Roman" w:hAnsi="Consolas" w:cs="Times New Roman"/>
+          <w:color w:val="D4D4D4"/>
+          <w:sz w:val="21"/>
+          <w:szCs w:val="21"/>
+        </w:rPr>
+        <w:t>    }</w:t>
+      </w:r>
+    </w:p>
+    <w:p>
+      <w:pPr>
+        <w:shd w:val="clear" w:color="auto" w:fill="1E1E1E"/>
+        <w:spacing w:after="0" w:line="285" w:lineRule="atLeast"/>
+        <w:rPr>
+          <w:rFonts w:ascii="Consolas" w:eastAsia="Times New Roman" w:hAnsi="Consolas" w:cs="Times New Roman"/>
+          <w:color w:val="D4D4D4"/>
+          <w:sz w:val="21"/>
+          <w:szCs w:val="21"/>
+        </w:rPr>
+      </w:pPr>
+    </w:p>
+    <w:p>
+      <w:pPr>
+        <w:shd w:val="clear" w:color="auto" w:fill="1E1E1E"/>
+        <w:spacing w:after="0" w:line="285" w:lineRule="atLeast"/>
+        <w:rPr>
+          <w:rFonts w:ascii="Consolas" w:eastAsia="Times New Roman" w:hAnsi="Consolas" w:cs="Times New Roman"/>
+          <w:color w:val="D4D4D4"/>
+          <w:sz w:val="21"/>
+          <w:szCs w:val="21"/>
+        </w:rPr>
+      </w:pPr>
+      <w:r>
+        <w:rPr>
+          <w:rFonts w:ascii="Consolas" w:eastAsia="Times New Roman" w:hAnsi="Consolas" w:cs="Times New Roman"/>
+          <w:color w:val="D4D4D4"/>
+          <w:sz w:val="21"/>
+          <w:szCs w:val="21"/>
+        </w:rPr>
+        <w:t>    </w:t>
+      </w:r>
+      <w:r>
+        <w:rPr>
+          <w:rFonts w:ascii="Consolas" w:eastAsia="Times New Roman" w:hAnsi="Consolas" w:cs="Times New Roman"/>
+          <w:color w:val="DCDCAA"/>
+          <w:sz w:val="21"/>
+          <w:szCs w:val="21"/>
+        </w:rPr>
+        <w:t>begin</w:t>
+      </w:r>
+      <w:r>
+        <w:rPr>
+          <w:rFonts w:ascii="Consolas" w:eastAsia="Times New Roman" w:hAnsi="Consolas" w:cs="Times New Roman"/>
+          <w:color w:val="D4D4D4"/>
+          <w:sz w:val="21"/>
+          <w:szCs w:val="21"/>
+        </w:rPr>
+        <w:t>(){</w:t>
+      </w:r>
+    </w:p>
+    <w:p>
+      <w:pPr>
+        <w:shd w:val="clear" w:color="auto" w:fill="1E1E1E"/>
+        <w:spacing w:after="0" w:line="285" w:lineRule="atLeast"/>
+        <w:rPr>
+          <w:rFonts w:ascii="Consolas" w:eastAsia="Times New Roman" w:hAnsi="Consolas" w:cs="Times New Roman"/>
+          <w:color w:val="D4D4D4"/>
+          <w:sz w:val="21"/>
+          <w:szCs w:val="21"/>
+        </w:rPr>
+      </w:pPr>
+      <w:r>
+        <w:rPr>
+          <w:rFonts w:ascii="Consolas" w:eastAsia="Times New Roman" w:hAnsi="Consolas" w:cs="Times New Roman"/>
+          <w:color w:val="D4D4D4"/>
+          <w:sz w:val="21"/>
+          <w:szCs w:val="21"/>
+        </w:rPr>
+        <w:t>        </w:t>
+      </w:r>
+      <w:r>
+        <w:rPr>
+          <w:rFonts w:ascii="Consolas" w:eastAsia="Times New Roman" w:hAnsi="Consolas" w:cs="Times New Roman"/>
+          <w:color w:val="569CD6"/>
+          <w:sz w:val="21"/>
+          <w:szCs w:val="21"/>
+        </w:rPr>
+        <w:t>let</w:t>
+      </w:r>
+      <w:r>
+        <w:rPr>
+          <w:rFonts w:ascii="Consolas" w:eastAsia="Times New Roman" w:hAnsi="Consolas" w:cs="Times New Roman"/>
+          <w:color w:val="D4D4D4"/>
+          <w:sz w:val="21"/>
+          <w:szCs w:val="21"/>
+        </w:rPr>
+        <w:t> </w:t>
+      </w:r>
+      <w:r>
+        <w:rPr>
+          <w:rFonts w:ascii="Consolas" w:eastAsia="Times New Roman" w:hAnsi="Consolas" w:cs="Times New Roman"/>
+          <w:color w:val="9CDCFE"/>
+          <w:sz w:val="21"/>
+          <w:szCs w:val="21"/>
+        </w:rPr>
+        <w:t>userChoice</w:t>
+      </w:r>
+      <w:r>
+        <w:rPr>
+          <w:rFonts w:ascii="Consolas" w:eastAsia="Times New Roman" w:hAnsi="Consolas" w:cs="Times New Roman"/>
+          <w:color w:val="D4D4D4"/>
+          <w:sz w:val="21"/>
+          <w:szCs w:val="21"/>
+        </w:rPr>
+        <w:t> = </w:t>
+      </w:r>
+      <w:r>
+        <w:rPr>
+          <w:rFonts w:ascii="Consolas" w:eastAsia="Times New Roman" w:hAnsi="Consolas" w:cs="Times New Roman"/>
+          <w:color w:val="569CD6"/>
+          <w:sz w:val="21"/>
+          <w:szCs w:val="21"/>
+        </w:rPr>
+        <w:t>this</w:t>
+      </w:r>
+      <w:r>
+        <w:rPr>
+          <w:rFonts w:ascii="Consolas" w:eastAsia="Times New Roman" w:hAnsi="Consolas" w:cs="Times New Roman"/>
+          <w:color w:val="D4D4D4"/>
+          <w:sz w:val="21"/>
+          <w:szCs w:val="21"/>
+        </w:rPr>
+        <w:t>.</w:t>
+      </w:r>
+      <w:r>
+        <w:rPr>
+          <w:rFonts w:ascii="Consolas" w:eastAsia="Times New Roman" w:hAnsi="Consolas" w:cs="Times New Roman"/>
+          <w:color w:val="DCDCAA"/>
+          <w:sz w:val="21"/>
+          <w:szCs w:val="21"/>
+        </w:rPr>
+        <w:t>mainMenu</w:t>
+      </w:r>
+      <w:r>
+        <w:rPr>
+          <w:rFonts w:ascii="Consolas" w:eastAsia="Times New Roman" w:hAnsi="Consolas" w:cs="Times New Roman"/>
+          <w:color w:val="D4D4D4"/>
+          <w:sz w:val="21"/>
+          <w:szCs w:val="21"/>
+        </w:rPr>
+        <w:t>();</w:t>
+      </w:r>
+    </w:p>
+    <w:p>
+      <w:pPr>
+        <w:shd w:val="clear" w:color="auto" w:fill="1E1E1E"/>
+        <w:spacing w:after="0" w:line="285" w:lineRule="atLeast"/>
+        <w:rPr>
+          <w:rFonts w:ascii="Consolas" w:eastAsia="Times New Roman" w:hAnsi="Consolas" w:cs="Times New Roman"/>
+          <w:color w:val="D4D4D4"/>
+          <w:sz w:val="21"/>
+          <w:szCs w:val="21"/>
+        </w:rPr>
+      </w:pPr>
+      <w:r>
+        <w:rPr>
+          <w:rFonts w:ascii="Consolas" w:eastAsia="Times New Roman" w:hAnsi="Consolas" w:cs="Times New Roman"/>
+          <w:color w:val="D4D4D4"/>
+          <w:sz w:val="21"/>
+          <w:szCs w:val="21"/>
+        </w:rPr>
+        <w:t>        </w:t>
+      </w:r>
+      <w:r>
+        <w:rPr>
+          <w:rFonts w:ascii="Consolas" w:eastAsia="Times New Roman" w:hAnsi="Consolas" w:cs="Times New Roman"/>
+          <w:color w:val="C586C0"/>
+          <w:sz w:val="21"/>
+          <w:szCs w:val="21"/>
+        </w:rPr>
+        <w:t>while</w:t>
+      </w:r>
+      <w:r>
+        <w:rPr>
+          <w:rFonts w:ascii="Consolas" w:eastAsia="Times New Roman" w:hAnsi="Consolas" w:cs="Times New Roman"/>
+          <w:color w:val="D4D4D4"/>
+          <w:sz w:val="21"/>
+          <w:szCs w:val="21"/>
+        </w:rPr>
+        <w:t>(</w:t>
+      </w:r>
+      <w:r>
+        <w:rPr>
+          <w:rFonts w:ascii="Consolas" w:eastAsia="Times New Roman" w:hAnsi="Consolas" w:cs="Times New Roman"/>
+          <w:color w:val="9CDCFE"/>
+          <w:sz w:val="21"/>
+          <w:szCs w:val="21"/>
+        </w:rPr>
+        <w:t>userChoice</w:t>
+      </w:r>
+      <w:r>
+        <w:rPr>
+          <w:rFonts w:ascii="Consolas" w:eastAsia="Times New Roman" w:hAnsi="Consolas" w:cs="Times New Roman"/>
+          <w:color w:val="D4D4D4"/>
+          <w:sz w:val="21"/>
+          <w:szCs w:val="21"/>
+        </w:rPr>
+        <w:t> != </w:t>
+      </w:r>
+      <w:r>
+        <w:rPr>
+          <w:rFonts w:ascii="Consolas" w:eastAsia="Times New Roman" w:hAnsi="Consolas" w:cs="Times New Roman"/>
+          <w:color w:val="B5CEA8"/>
+          <w:sz w:val="21"/>
+          <w:szCs w:val="21"/>
+        </w:rPr>
+        <w:t>0</w:t>
+      </w:r>
+      <w:r>
+        <w:rPr>
+          <w:rFonts w:ascii="Consolas" w:eastAsia="Times New Roman" w:hAnsi="Consolas" w:cs="Times New Roman"/>
+          <w:color w:val="D4D4D4"/>
+          <w:sz w:val="21"/>
+          <w:szCs w:val="21"/>
+        </w:rPr>
+        <w:t>){</w:t>
+      </w:r>
+    </w:p>
+    <w:p>
+      <w:pPr>
+        <w:shd w:val="clear" w:color="auto" w:fill="1E1E1E"/>
+        <w:spacing w:after="0" w:line="285" w:lineRule="atLeast"/>
+        <w:rPr>
+          <w:rFonts w:ascii="Consolas" w:eastAsia="Times New Roman" w:hAnsi="Consolas" w:cs="Times New Roman"/>
+          <w:color w:val="D4D4D4"/>
+          <w:sz w:val="21"/>
+          <w:szCs w:val="21"/>
+        </w:rPr>
+      </w:pPr>
+      <w:r>
+        <w:rPr>
+          <w:rFonts w:ascii="Consolas" w:eastAsia="Times New Roman" w:hAnsi="Consolas" w:cs="Times New Roman"/>
+          <w:color w:val="D4D4D4"/>
+          <w:sz w:val="21"/>
+          <w:szCs w:val="21"/>
+        </w:rPr>
+        <w:t>            </w:t>
+      </w:r>
+      <w:r>
+        <w:rPr>
+          <w:rFonts w:ascii="Consolas" w:eastAsia="Times New Roman" w:hAnsi="Consolas" w:cs="Times New Roman"/>
+          <w:color w:val="C586C0"/>
+          <w:sz w:val="21"/>
+          <w:szCs w:val="21"/>
+        </w:rPr>
+        <w:t>switch</w:t>
+      </w:r>
+      <w:r>
+        <w:rPr>
+          <w:rFonts w:ascii="Consolas" w:eastAsia="Times New Roman" w:hAnsi="Consolas" w:cs="Times New Roman"/>
+          <w:color w:val="D4D4D4"/>
+          <w:sz w:val="21"/>
+          <w:szCs w:val="21"/>
+        </w:rPr>
+        <w:t>(</w:t>
+      </w:r>
+      <w:r>
+        <w:rPr>
+          <w:rFonts w:ascii="Consolas" w:eastAsia="Times New Roman" w:hAnsi="Consolas" w:cs="Times New Roman"/>
+          <w:color w:val="9CDCFE"/>
+          <w:sz w:val="21"/>
+          <w:szCs w:val="21"/>
+        </w:rPr>
+        <w:t>userChoice</w:t>
+      </w:r>
+      <w:r>
+        <w:rPr>
+          <w:rFonts w:ascii="Consolas" w:eastAsia="Times New Roman" w:hAnsi="Consolas" w:cs="Times New Roman"/>
+          <w:color w:val="D4D4D4"/>
+          <w:sz w:val="21"/>
+          <w:szCs w:val="21"/>
+        </w:rPr>
+        <w:t>){</w:t>
+      </w:r>
+    </w:p>
+    <w:p>
+      <w:pPr>
+        <w:shd w:val="clear" w:color="auto" w:fill="1E1E1E"/>
+        <w:spacing w:after="0" w:line="285" w:lineRule="atLeast"/>
+        <w:rPr>
+          <w:rFonts w:ascii="Consolas" w:eastAsia="Times New Roman" w:hAnsi="Consolas" w:cs="Times New Roman"/>
+          <w:color w:val="D4D4D4"/>
+          <w:sz w:val="21"/>
+          <w:szCs w:val="21"/>
+        </w:rPr>
+      </w:pPr>
+      <w:r>
+        <w:rPr>
+          <w:rFonts w:ascii="Consolas" w:eastAsia="Times New Roman" w:hAnsi="Consolas" w:cs="Times New Roman"/>
+          <w:color w:val="D4D4D4"/>
+          <w:sz w:val="21"/>
+          <w:szCs w:val="21"/>
+        </w:rPr>
+        <w:t>                </w:t>
+      </w:r>
+      <w:r>
+        <w:rPr>
+          <w:rFonts w:ascii="Consolas" w:eastAsia="Times New Roman" w:hAnsi="Consolas" w:cs="Times New Roman"/>
+          <w:color w:val="C586C0"/>
+          <w:sz w:val="21"/>
+          <w:szCs w:val="21"/>
+        </w:rPr>
+        <w:t>case</w:t>
+      </w:r>
+      <w:r>
+        <w:rPr>
+          <w:rFonts w:ascii="Consolas" w:eastAsia="Times New Roman" w:hAnsi="Consolas" w:cs="Times New Roman"/>
+          <w:color w:val="D4D4D4"/>
+          <w:sz w:val="21"/>
+          <w:szCs w:val="21"/>
+        </w:rPr>
+        <w:t> </w:t>
+      </w:r>
+      <w:r>
+        <w:rPr>
+          <w:rFonts w:ascii="Consolas" w:eastAsia="Times New Roman" w:hAnsi="Consolas" w:cs="Times New Roman"/>
+          <w:color w:val="CE9178"/>
+          <w:sz w:val="21"/>
+          <w:szCs w:val="21"/>
+        </w:rPr>
+        <w:t>"1"</w:t>
+      </w:r>
+      <w:r>
+        <w:rPr>
+          <w:rFonts w:ascii="Consolas" w:eastAsia="Times New Roman" w:hAnsi="Consolas" w:cs="Times New Roman"/>
+          <w:color w:val="D4D4D4"/>
+          <w:sz w:val="21"/>
+          <w:szCs w:val="21"/>
+        </w:rPr>
+        <w:t>:</w:t>
+      </w:r>
+    </w:p>
+    <w:p>
+      <w:pPr>
+        <w:shd w:val="clear" w:color="auto" w:fill="1E1E1E"/>
+        <w:spacing w:after="0" w:line="285" w:lineRule="atLeast"/>
+        <w:rPr>
+          <w:rFonts w:ascii="Consolas" w:eastAsia="Times New Roman" w:hAnsi="Consolas" w:cs="Times New Roman"/>
+          <w:color w:val="D4D4D4"/>
+          <w:sz w:val="21"/>
+          <w:szCs w:val="21"/>
+        </w:rPr>
+      </w:pPr>
+      <w:r>
+        <w:rPr>
+          <w:rFonts w:ascii="Consolas" w:eastAsia="Times New Roman" w:hAnsi="Consolas" w:cs="Times New Roman"/>
+          <w:color w:val="D4D4D4"/>
+          <w:sz w:val="21"/>
+          <w:szCs w:val="21"/>
+        </w:rPr>
+        <w:t>                    </w:t>
+      </w:r>
+      <w:r>
+        <w:rPr>
+          <w:rFonts w:ascii="Consolas" w:eastAsia="Times New Roman" w:hAnsi="Consolas" w:cs="Times New Roman"/>
+          <w:color w:val="569CD6"/>
+          <w:sz w:val="21"/>
+          <w:szCs w:val="21"/>
+        </w:rPr>
+        <w:t>this</w:t>
+      </w:r>
+      <w:r>
+        <w:rPr>
+          <w:rFonts w:ascii="Consolas" w:eastAsia="Times New Roman" w:hAnsi="Consolas" w:cs="Times New Roman"/>
+          <w:color w:val="D4D4D4"/>
+          <w:sz w:val="21"/>
+          <w:szCs w:val="21"/>
+        </w:rPr>
+        <w:t>.</w:t>
+      </w:r>
+      <w:r>
+        <w:rPr>
+          <w:rFonts w:ascii="Consolas" w:eastAsia="Times New Roman" w:hAnsi="Consolas" w:cs="Times New Roman"/>
+          <w:color w:val="DCDCAA"/>
+          <w:sz w:val="21"/>
+          <w:szCs w:val="21"/>
+        </w:rPr>
+        <w:t>createNewCart</w:t>
+      </w:r>
+      <w:r>
+        <w:rPr>
+          <w:rFonts w:ascii="Consolas" w:eastAsia="Times New Roman" w:hAnsi="Consolas" w:cs="Times New Roman"/>
+          <w:color w:val="D4D4D4"/>
+          <w:sz w:val="21"/>
+          <w:szCs w:val="21"/>
+        </w:rPr>
+        <w:t>();</w:t>
+      </w:r>
+    </w:p>
+    <w:p>
+      <w:pPr>
+        <w:shd w:val="clear" w:color="auto" w:fill="1E1E1E"/>
+        <w:spacing w:after="0" w:line="285" w:lineRule="atLeast"/>
+        <w:rPr>
+          <w:rFonts w:ascii="Consolas" w:eastAsia="Times New Roman" w:hAnsi="Consolas" w:cs="Times New Roman"/>
+          <w:color w:val="D4D4D4"/>
+          <w:sz w:val="21"/>
+          <w:szCs w:val="21"/>
+        </w:rPr>
+      </w:pPr>
+      <w:r>
+        <w:rPr>
+          <w:rFonts w:ascii="Consolas" w:eastAsia="Times New Roman" w:hAnsi="Consolas" w:cs="Times New Roman"/>
+          <w:color w:val="D4D4D4"/>
+          <w:sz w:val="21"/>
+          <w:szCs w:val="21"/>
+        </w:rPr>
+        <w:t>                    </w:t>
+      </w:r>
+      <w:r>
+        <w:rPr>
+          <w:rFonts w:ascii="Consolas" w:eastAsia="Times New Roman" w:hAnsi="Consolas" w:cs="Times New Roman"/>
+          <w:color w:val="C586C0"/>
+          <w:sz w:val="21"/>
+          <w:szCs w:val="21"/>
+        </w:rPr>
+        <w:t>break</w:t>
+      </w:r>
+      <w:r>
+        <w:rPr>
+          <w:rFonts w:ascii="Consolas" w:eastAsia="Times New Roman" w:hAnsi="Consolas" w:cs="Times New Roman"/>
+          <w:color w:val="D4D4D4"/>
+          <w:sz w:val="21"/>
+          <w:szCs w:val="21"/>
+        </w:rPr>
+        <w:t>;</w:t>
+      </w:r>
+    </w:p>
+    <w:p>
+      <w:pPr>
+        <w:shd w:val="clear" w:color="auto" w:fill="1E1E1E"/>
+        <w:spacing w:after="0" w:line="285" w:lineRule="atLeast"/>
+        <w:rPr>
+          <w:rFonts w:ascii="Consolas" w:eastAsia="Times New Roman" w:hAnsi="Consolas" w:cs="Times New Roman"/>
+          <w:color w:val="D4D4D4"/>
+          <w:sz w:val="21"/>
+          <w:szCs w:val="21"/>
+        </w:rPr>
+      </w:pPr>
+      <w:r>
+        <w:rPr>
+          <w:rFonts w:ascii="Consolas" w:eastAsia="Times New Roman" w:hAnsi="Consolas" w:cs="Times New Roman"/>
+          <w:color w:val="D4D4D4"/>
+          <w:sz w:val="21"/>
+          <w:szCs w:val="21"/>
+        </w:rPr>
+        <w:t>                </w:t>
+      </w:r>
+      <w:r>
+        <w:rPr>
+          <w:rFonts w:ascii="Consolas" w:eastAsia="Times New Roman" w:hAnsi="Consolas" w:cs="Times New Roman"/>
+          <w:color w:val="C586C0"/>
+          <w:sz w:val="21"/>
+          <w:szCs w:val="21"/>
+        </w:rPr>
+        <w:t>case</w:t>
+      </w:r>
+      <w:r>
+        <w:rPr>
+          <w:rFonts w:ascii="Consolas" w:eastAsia="Times New Roman" w:hAnsi="Consolas" w:cs="Times New Roman"/>
+          <w:color w:val="D4D4D4"/>
+          <w:sz w:val="21"/>
+          <w:szCs w:val="21"/>
+        </w:rPr>
+        <w:t> </w:t>
+      </w:r>
+      <w:r>
+        <w:rPr>
+          <w:rFonts w:ascii="Consolas" w:eastAsia="Times New Roman" w:hAnsi="Consolas" w:cs="Times New Roman"/>
+          <w:color w:val="CE9178"/>
+          <w:sz w:val="21"/>
+          <w:szCs w:val="21"/>
+        </w:rPr>
+        <w:t>"2"</w:t>
+      </w:r>
+      <w:r>
+        <w:rPr>
+          <w:rFonts w:ascii="Consolas" w:eastAsia="Times New Roman" w:hAnsi="Consolas" w:cs="Times New Roman"/>
+          <w:color w:val="D4D4D4"/>
+          <w:sz w:val="21"/>
+          <w:szCs w:val="21"/>
+        </w:rPr>
+        <w:t>:</w:t>
+      </w:r>
+    </w:p>
+    <w:p>
+      <w:pPr>
+        <w:shd w:val="clear" w:color="auto" w:fill="1E1E1E"/>
+        <w:spacing w:after="0" w:line="285" w:lineRule="atLeast"/>
+        <w:rPr>
+          <w:rFonts w:ascii="Consolas" w:eastAsia="Times New Roman" w:hAnsi="Consolas" w:cs="Times New Roman"/>
+          <w:color w:val="D4D4D4"/>
+          <w:sz w:val="21"/>
+          <w:szCs w:val="21"/>
+        </w:rPr>
+      </w:pPr>
+      <w:r>
+        <w:rPr>
+          <w:rFonts w:ascii="Consolas" w:eastAsia="Times New Roman" w:hAnsi="Consolas" w:cs="Times New Roman"/>
+          <w:color w:val="D4D4D4"/>
+          <w:sz w:val="21"/>
+          <w:szCs w:val="21"/>
+        </w:rPr>
+        <w:t>                    </w:t>
+      </w:r>
+      <w:r>
+        <w:rPr>
+          <w:rFonts w:ascii="Consolas" w:eastAsia="Times New Roman" w:hAnsi="Consolas" w:cs="Times New Roman"/>
+          <w:color w:val="569CD6"/>
+          <w:sz w:val="21"/>
+          <w:szCs w:val="21"/>
+        </w:rPr>
+        <w:t>this</w:t>
+      </w:r>
+      <w:r>
+        <w:rPr>
+          <w:rFonts w:ascii="Consolas" w:eastAsia="Times New Roman" w:hAnsi="Consolas" w:cs="Times New Roman"/>
+          <w:color w:val="D4D4D4"/>
+          <w:sz w:val="21"/>
+          <w:szCs w:val="21"/>
+        </w:rPr>
+        <w:t>.</w:t>
+      </w:r>
+      <w:r>
+        <w:rPr>
+          <w:rFonts w:ascii="Consolas" w:eastAsia="Times New Roman" w:hAnsi="Consolas" w:cs="Times New Roman"/>
+          <w:color w:val="DCDCAA"/>
+          <w:sz w:val="21"/>
+          <w:szCs w:val="21"/>
+        </w:rPr>
+        <w:t>listCart</w:t>
+      </w:r>
+      <w:r>
+        <w:rPr>
+          <w:rFonts w:ascii="Consolas" w:eastAsia="Times New Roman" w:hAnsi="Consolas" w:cs="Times New Roman"/>
+          <w:color w:val="D4D4D4"/>
+          <w:sz w:val="21"/>
+          <w:szCs w:val="21"/>
+        </w:rPr>
+        <w:t>();</w:t>
+      </w:r>
+    </w:p>
+    <w:p>
+      <w:pPr>
+        <w:shd w:val="clear" w:color="auto" w:fill="1E1E1E"/>
+        <w:spacing w:after="0" w:line="285" w:lineRule="atLeast"/>
+        <w:rPr>
+          <w:rFonts w:ascii="Consolas" w:eastAsia="Times New Roman" w:hAnsi="Consolas" w:cs="Times New Roman"/>
+          <w:color w:val="D4D4D4"/>
+          <w:sz w:val="21"/>
+          <w:szCs w:val="21"/>
+        </w:rPr>
+      </w:pPr>
+      <w:r>
+        <w:rPr>
+          <w:rFonts w:ascii="Consolas" w:eastAsia="Times New Roman" w:hAnsi="Consolas" w:cs="Times New Roman"/>
+          <w:color w:val="D4D4D4"/>
+          <w:sz w:val="21"/>
+          <w:szCs w:val="21"/>
+        </w:rPr>
+        <w:t>                    </w:t>
+      </w:r>
+      <w:r>
+        <w:rPr>
+          <w:rFonts w:ascii="Consolas" w:eastAsia="Times New Roman" w:hAnsi="Consolas" w:cs="Times New Roman"/>
+          <w:color w:val="C586C0"/>
+          <w:sz w:val="21"/>
+          <w:szCs w:val="21"/>
+        </w:rPr>
+        <w:t>break</w:t>
+      </w:r>
+      <w:r>
+        <w:rPr>
+          <w:rFonts w:ascii="Consolas" w:eastAsia="Times New Roman" w:hAnsi="Consolas" w:cs="Times New Roman"/>
+          <w:color w:val="D4D4D4"/>
+          <w:sz w:val="21"/>
+          <w:szCs w:val="21"/>
+        </w:rPr>
+        <w:t>;</w:t>
+      </w:r>
+    </w:p>
+    <w:p>
+      <w:pPr>
+        <w:shd w:val="clear" w:color="auto" w:fill="1E1E1E"/>
+        <w:spacing w:after="0" w:line="285" w:lineRule="atLeast"/>
+        <w:rPr>
+          <w:rFonts w:ascii="Consolas" w:eastAsia="Times New Roman" w:hAnsi="Consolas" w:cs="Times New Roman"/>
+          <w:color w:val="D4D4D4"/>
+          <w:sz w:val="21"/>
+          <w:szCs w:val="21"/>
+        </w:rPr>
+      </w:pPr>
+      <w:r>
+        <w:rPr>
+          <w:rFonts w:ascii="Consolas" w:eastAsia="Times New Roman" w:hAnsi="Consolas" w:cs="Times New Roman"/>
+          <w:color w:val="D4D4D4"/>
+          <w:sz w:val="21"/>
+          <w:szCs w:val="21"/>
+        </w:rPr>
+        <w:t>                </w:t>
+      </w:r>
+      <w:r>
+        <w:rPr>
+          <w:rFonts w:ascii="Consolas" w:eastAsia="Times New Roman" w:hAnsi="Consolas" w:cs="Times New Roman"/>
+          <w:color w:val="C586C0"/>
+          <w:sz w:val="21"/>
+          <w:szCs w:val="21"/>
+        </w:rPr>
+        <w:t>case</w:t>
+      </w:r>
+      <w:r>
+        <w:rPr>
+          <w:rFonts w:ascii="Consolas" w:eastAsia="Times New Roman" w:hAnsi="Consolas" w:cs="Times New Roman"/>
+          <w:color w:val="D4D4D4"/>
+          <w:sz w:val="21"/>
+          <w:szCs w:val="21"/>
+        </w:rPr>
+        <w:t> </w:t>
+      </w:r>
+      <w:r>
+        <w:rPr>
+          <w:rFonts w:ascii="Consolas" w:eastAsia="Times New Roman" w:hAnsi="Consolas" w:cs="Times New Roman"/>
+          <w:color w:val="CE9178"/>
+          <w:sz w:val="21"/>
+          <w:szCs w:val="21"/>
+        </w:rPr>
+        <w:t>"3"</w:t>
+      </w:r>
+      <w:r>
+        <w:rPr>
+          <w:rFonts w:ascii="Consolas" w:eastAsia="Times New Roman" w:hAnsi="Consolas" w:cs="Times New Roman"/>
+          <w:color w:val="D4D4D4"/>
+          <w:sz w:val="21"/>
+          <w:szCs w:val="21"/>
+        </w:rPr>
+        <w:t>:</w:t>
+      </w:r>
+    </w:p>
+    <w:p>
+      <w:pPr>
+        <w:shd w:val="clear" w:color="auto" w:fill="1E1E1E"/>
+        <w:spacing w:after="0" w:line="285" w:lineRule="atLeast"/>
+        <w:rPr>
+          <w:rFonts w:ascii="Consolas" w:eastAsia="Times New Roman" w:hAnsi="Consolas" w:cs="Times New Roman"/>
+          <w:color w:val="D4D4D4"/>
+          <w:sz w:val="21"/>
+          <w:szCs w:val="21"/>
+        </w:rPr>
+      </w:pPr>
+      <w:r>
+        <w:rPr>
+          <w:rFonts w:ascii="Consolas" w:eastAsia="Times New Roman" w:hAnsi="Consolas" w:cs="Times New Roman"/>
+          <w:color w:val="D4D4D4"/>
+          <w:sz w:val="21"/>
+          <w:szCs w:val="21"/>
+        </w:rPr>
+        <w:t>                    </w:t>
+      </w:r>
+      <w:r>
+        <w:rPr>
+          <w:rFonts w:ascii="Consolas" w:eastAsia="Times New Roman" w:hAnsi="Consolas" w:cs="Times New Roman"/>
+          <w:color w:val="569CD6"/>
+          <w:sz w:val="21"/>
+          <w:szCs w:val="21"/>
+        </w:rPr>
+        <w:t>this</w:t>
+      </w:r>
+      <w:r>
+        <w:rPr>
+          <w:rFonts w:ascii="Consolas" w:eastAsia="Times New Roman" w:hAnsi="Consolas" w:cs="Times New Roman"/>
+          <w:color w:val="D4D4D4"/>
+          <w:sz w:val="21"/>
+          <w:szCs w:val="21"/>
+        </w:rPr>
+        <w:t>.</w:t>
+      </w:r>
+      <w:r>
+        <w:rPr>
+          <w:rFonts w:ascii="Consolas" w:eastAsia="Times New Roman" w:hAnsi="Consolas" w:cs="Times New Roman"/>
+          <w:color w:val="DCDCAA"/>
+          <w:sz w:val="21"/>
+          <w:szCs w:val="21"/>
+        </w:rPr>
+        <w:t>addToCart</w:t>
+      </w:r>
+      <w:r>
+        <w:rPr>
+          <w:rFonts w:ascii="Consolas" w:eastAsia="Times New Roman" w:hAnsi="Consolas" w:cs="Times New Roman"/>
+          <w:color w:val="D4D4D4"/>
+          <w:sz w:val="21"/>
+          <w:szCs w:val="21"/>
+        </w:rPr>
+        <w:t>();</w:t>
+      </w:r>
+    </w:p>
+    <w:p>
+      <w:pPr>
+        <w:shd w:val="clear" w:color="auto" w:fill="1E1E1E"/>
+        <w:spacing w:after="0" w:line="285" w:lineRule="atLeast"/>
+        <w:rPr>
+          <w:rFonts w:ascii="Consolas" w:eastAsia="Times New Roman" w:hAnsi="Consolas" w:cs="Times New Roman"/>
+          <w:color w:val="D4D4D4"/>
+          <w:sz w:val="21"/>
+          <w:szCs w:val="21"/>
+        </w:rPr>
+      </w:pPr>
+      <w:r>
+        <w:rPr>
+          <w:rFonts w:ascii="Consolas" w:eastAsia="Times New Roman" w:hAnsi="Consolas" w:cs="Times New Roman"/>
+          <w:color w:val="D4D4D4"/>
+          <w:sz w:val="21"/>
+          <w:szCs w:val="21"/>
+        </w:rPr>
+        <w:t>                    </w:t>
+      </w:r>
+      <w:r>
+        <w:rPr>
+          <w:rFonts w:ascii="Consolas" w:eastAsia="Times New Roman" w:hAnsi="Consolas" w:cs="Times New Roman"/>
+          <w:color w:val="C586C0"/>
+          <w:sz w:val="21"/>
+          <w:szCs w:val="21"/>
+        </w:rPr>
+        <w:t>break</w:t>
+      </w:r>
+      <w:r>
+        <w:rPr>
+          <w:rFonts w:ascii="Consolas" w:eastAsia="Times New Roman" w:hAnsi="Consolas" w:cs="Times New Roman"/>
+          <w:color w:val="D4D4D4"/>
+          <w:sz w:val="21"/>
+          <w:szCs w:val="21"/>
+        </w:rPr>
+        <w:t>;</w:t>
+      </w:r>
+    </w:p>
+    <w:p>
+      <w:pPr>
+        <w:shd w:val="clear" w:color="auto" w:fill="1E1E1E"/>
+        <w:spacing w:after="0" w:line="285" w:lineRule="atLeast"/>
+        <w:rPr>
+          <w:rFonts w:ascii="Consolas" w:eastAsia="Times New Roman" w:hAnsi="Consolas" w:cs="Times New Roman"/>
+          <w:color w:val="D4D4D4"/>
+          <w:sz w:val="21"/>
+          <w:szCs w:val="21"/>
+        </w:rPr>
+      </w:pPr>
+      <w:r>
+        <w:rPr>
+          <w:rFonts w:ascii="Consolas" w:eastAsia="Times New Roman" w:hAnsi="Consolas" w:cs="Times New Roman"/>
+          <w:color w:val="D4D4D4"/>
+          <w:sz w:val="21"/>
+          <w:szCs w:val="21"/>
+        </w:rPr>
+        <w:t>                </w:t>
+      </w:r>
+      <w:r>
+        <w:rPr>
+          <w:rFonts w:ascii="Consolas" w:eastAsia="Times New Roman" w:hAnsi="Consolas" w:cs="Times New Roman"/>
+          <w:color w:val="C586C0"/>
+          <w:sz w:val="21"/>
+          <w:szCs w:val="21"/>
+        </w:rPr>
+        <w:t>case</w:t>
+      </w:r>
+      <w:r>
+        <w:rPr>
+          <w:rFonts w:ascii="Consolas" w:eastAsia="Times New Roman" w:hAnsi="Consolas" w:cs="Times New Roman"/>
+          <w:color w:val="D4D4D4"/>
+          <w:sz w:val="21"/>
+          <w:szCs w:val="21"/>
+        </w:rPr>
+        <w:t> </w:t>
+      </w:r>
+      <w:r>
+        <w:rPr>
+          <w:rFonts w:ascii="Consolas" w:eastAsia="Times New Roman" w:hAnsi="Consolas" w:cs="Times New Roman"/>
+          <w:color w:val="CE9178"/>
+          <w:sz w:val="21"/>
+          <w:szCs w:val="21"/>
+        </w:rPr>
+        <w:t>"4"</w:t>
+      </w:r>
+      <w:r>
+        <w:rPr>
+          <w:rFonts w:ascii="Consolas" w:eastAsia="Times New Roman" w:hAnsi="Consolas" w:cs="Times New Roman"/>
+          <w:color w:val="D4D4D4"/>
+          <w:sz w:val="21"/>
+          <w:szCs w:val="21"/>
+        </w:rPr>
+        <w:t>:</w:t>
+      </w:r>
+    </w:p>
+    <w:p>
+      <w:pPr>
+        <w:shd w:val="clear" w:color="auto" w:fill="1E1E1E"/>
+        <w:spacing w:after="0" w:line="285" w:lineRule="atLeast"/>
+        <w:rPr>
+          <w:rFonts w:ascii="Consolas" w:eastAsia="Times New Roman" w:hAnsi="Consolas" w:cs="Times New Roman"/>
+          <w:color w:val="D4D4D4"/>
+          <w:sz w:val="21"/>
+          <w:szCs w:val="21"/>
+        </w:rPr>
+      </w:pPr>
+      <w:r>
+        <w:rPr>
+          <w:rFonts w:ascii="Consolas" w:eastAsia="Times New Roman" w:hAnsi="Consolas" w:cs="Times New Roman"/>
+          <w:color w:val="D4D4D4"/>
+          <w:sz w:val="21"/>
+          <w:szCs w:val="21"/>
+        </w:rPr>
+        <w:t>                    </w:t>
+      </w:r>
+      <w:r>
+        <w:rPr>
+          <w:rFonts w:ascii="Consolas" w:eastAsia="Times New Roman" w:hAnsi="Consolas" w:cs="Times New Roman"/>
+          <w:color w:val="569CD6"/>
+          <w:sz w:val="21"/>
+          <w:szCs w:val="21"/>
+        </w:rPr>
+        <w:t>this</w:t>
+      </w:r>
+      <w:r>
+        <w:rPr>
+          <w:rFonts w:ascii="Consolas" w:eastAsia="Times New Roman" w:hAnsi="Consolas" w:cs="Times New Roman"/>
+          <w:color w:val="D4D4D4"/>
+          <w:sz w:val="21"/>
+          <w:szCs w:val="21"/>
+        </w:rPr>
+        <w:t>.</w:t>
+      </w:r>
+      <w:r>
+        <w:rPr>
+          <w:rFonts w:ascii="Consolas" w:eastAsia="Times New Roman" w:hAnsi="Consolas" w:cs="Times New Roman"/>
+          <w:color w:val="DCDCAA"/>
+          <w:sz w:val="21"/>
+          <w:szCs w:val="21"/>
+        </w:rPr>
+        <w:t>deleteFromCart</w:t>
+      </w:r>
+      <w:r>
+        <w:rPr>
+          <w:rFonts w:ascii="Consolas" w:eastAsia="Times New Roman" w:hAnsi="Consolas" w:cs="Times New Roman"/>
+          <w:color w:val="D4D4D4"/>
+          <w:sz w:val="21"/>
+          <w:szCs w:val="21"/>
+        </w:rPr>
+        <w:t>();</w:t>
+      </w:r>
+    </w:p>
+    <w:p>
+      <w:pPr>
+        <w:shd w:val="clear" w:color="auto" w:fill="1E1E1E"/>
+        <w:spacing w:after="0" w:line="285" w:lineRule="atLeast"/>
+        <w:rPr>
+          <w:rFonts w:ascii="Consolas" w:eastAsia="Times New Roman" w:hAnsi="Consolas" w:cs="Times New Roman"/>
+          <w:color w:val="D4D4D4"/>
+          <w:sz w:val="21"/>
+          <w:szCs w:val="21"/>
+        </w:rPr>
+      </w:pPr>
+      <w:r>
+        <w:rPr>
+          <w:rFonts w:ascii="Consolas" w:eastAsia="Times New Roman" w:hAnsi="Consolas" w:cs="Times New Roman"/>
+          <w:color w:val="D4D4D4"/>
+          <w:sz w:val="21"/>
+          <w:szCs w:val="21"/>
+        </w:rPr>
+        <w:t>                    </w:t>
+      </w:r>
+      <w:r>
+        <w:rPr>
+          <w:rFonts w:ascii="Consolas" w:eastAsia="Times New Roman" w:hAnsi="Consolas" w:cs="Times New Roman"/>
+          <w:color w:val="C586C0"/>
+          <w:sz w:val="21"/>
+          <w:szCs w:val="21"/>
+        </w:rPr>
+        <w:t>break</w:t>
+      </w:r>
+      <w:r>
+        <w:rPr>
+          <w:rFonts w:ascii="Consolas" w:eastAsia="Times New Roman" w:hAnsi="Consolas" w:cs="Times New Roman"/>
+          <w:color w:val="D4D4D4"/>
+          <w:sz w:val="21"/>
+          <w:szCs w:val="21"/>
+        </w:rPr>
+        <w:t>;</w:t>
+      </w:r>
+    </w:p>
+    <w:p>
+      <w:pPr>
+        <w:shd w:val="clear" w:color="auto" w:fill="1E1E1E"/>
+        <w:spacing w:after="0" w:line="285" w:lineRule="atLeast"/>
+        <w:rPr>
+          <w:rFonts w:ascii="Consolas" w:eastAsia="Times New Roman" w:hAnsi="Consolas" w:cs="Times New Roman"/>
+          <w:color w:val="D4D4D4"/>
+          <w:sz w:val="21"/>
+          <w:szCs w:val="21"/>
+        </w:rPr>
+      </w:pPr>
+      <w:r>
+        <w:rPr>
+          <w:rFonts w:ascii="Consolas" w:eastAsia="Times New Roman" w:hAnsi="Consolas" w:cs="Times New Roman"/>
+          <w:color w:val="D4D4D4"/>
+          <w:sz w:val="21"/>
+          <w:szCs w:val="21"/>
+        </w:rPr>
+        <w:t>                </w:t>
+      </w:r>
+      <w:r>
+        <w:rPr>
+          <w:rFonts w:ascii="Consolas" w:eastAsia="Times New Roman" w:hAnsi="Consolas" w:cs="Times New Roman"/>
+          <w:color w:val="C586C0"/>
+          <w:sz w:val="21"/>
+          <w:szCs w:val="21"/>
+        </w:rPr>
+        <w:t>default</w:t>
+      </w:r>
+      <w:r>
+        <w:rPr>
+          <w:rFonts w:ascii="Consolas" w:eastAsia="Times New Roman" w:hAnsi="Consolas" w:cs="Times New Roman"/>
+          <w:color w:val="D4D4D4"/>
+          <w:sz w:val="21"/>
+          <w:szCs w:val="21"/>
+        </w:rPr>
+        <w:t>:</w:t>
+      </w:r>
+    </w:p>
+    <w:p>
+      <w:pPr>
+        <w:shd w:val="clear" w:color="auto" w:fill="1E1E1E"/>
+        <w:spacing w:after="0" w:line="285" w:lineRule="atLeast"/>
+        <w:rPr>
+          <w:rFonts w:ascii="Consolas" w:eastAsia="Times New Roman" w:hAnsi="Consolas" w:cs="Times New Roman"/>
+          <w:color w:val="D4D4D4"/>
+          <w:sz w:val="21"/>
+          <w:szCs w:val="21"/>
+        </w:rPr>
+      </w:pPr>
+      <w:r>
+        <w:rPr>
+          <w:rFonts w:ascii="Consolas" w:eastAsia="Times New Roman" w:hAnsi="Consolas" w:cs="Times New Roman"/>
+          <w:color w:val="D4D4D4"/>
+          <w:sz w:val="21"/>
+          <w:szCs w:val="21"/>
+        </w:rPr>
+        <w:t>                    </w:t>
+      </w:r>
+      <w:r>
+        <w:rPr>
+          <w:rFonts w:ascii="Consolas" w:eastAsia="Times New Roman" w:hAnsi="Consolas" w:cs="Times New Roman"/>
+          <w:color w:val="9CDCFE"/>
+          <w:sz w:val="21"/>
+          <w:szCs w:val="21"/>
+        </w:rPr>
+        <w:t>userChoice</w:t>
+      </w:r>
+      <w:r>
+        <w:rPr>
+          <w:rFonts w:ascii="Consolas" w:eastAsia="Times New Roman" w:hAnsi="Consolas" w:cs="Times New Roman"/>
+          <w:color w:val="D4D4D4"/>
+          <w:sz w:val="21"/>
+          <w:szCs w:val="21"/>
+        </w:rPr>
+        <w:t> = </w:t>
+      </w:r>
+      <w:r>
+        <w:rPr>
+          <w:rFonts w:ascii="Consolas" w:eastAsia="Times New Roman" w:hAnsi="Consolas" w:cs="Times New Roman"/>
+          <w:color w:val="B5CEA8"/>
+          <w:sz w:val="21"/>
+          <w:szCs w:val="21"/>
+        </w:rPr>
+        <w:t>0</w:t>
+      </w:r>
+    </w:p>
+    <w:p>
+      <w:pPr>
+        <w:shd w:val="clear" w:color="auto" w:fill="1E1E1E"/>
+        <w:spacing w:after="0" w:line="285" w:lineRule="atLeast"/>
+        <w:rPr>
+          <w:rFonts w:ascii="Consolas" w:eastAsia="Times New Roman" w:hAnsi="Consolas" w:cs="Times New Roman"/>
+          <w:color w:val="D4D4D4"/>
+          <w:sz w:val="21"/>
+          <w:szCs w:val="21"/>
+        </w:rPr>
+      </w:pPr>
+      <w:r>
+        <w:rPr>
+          <w:rFonts w:ascii="Consolas" w:eastAsia="Times New Roman" w:hAnsi="Consolas" w:cs="Times New Roman"/>
+          <w:color w:val="D4D4D4"/>
+          <w:sz w:val="21"/>
+          <w:szCs w:val="21"/>
+        </w:rPr>
+        <w:t>            }</w:t>
+      </w:r>
+    </w:p>
+    <w:p>
+      <w:pPr>
+        <w:shd w:val="clear" w:color="auto" w:fill="1E1E1E"/>
+        <w:spacing w:after="0" w:line="285" w:lineRule="atLeast"/>
+        <w:rPr>
+          <w:rFonts w:ascii="Consolas" w:eastAsia="Times New Roman" w:hAnsi="Consolas" w:cs="Times New Roman"/>
+          <w:color w:val="D4D4D4"/>
+          <w:sz w:val="21"/>
+          <w:szCs w:val="21"/>
+        </w:rPr>
+      </w:pPr>
+      <w:r>
+        <w:rPr>
+          <w:rFonts w:ascii="Consolas" w:eastAsia="Times New Roman" w:hAnsi="Consolas" w:cs="Times New Roman"/>
+          <w:color w:val="D4D4D4"/>
+          <w:sz w:val="21"/>
+          <w:szCs w:val="21"/>
+        </w:rPr>
+        <w:t>            </w:t>
+      </w:r>
+      <w:r>
+        <w:rPr>
+          <w:rFonts w:ascii="Consolas" w:eastAsia="Times New Roman" w:hAnsi="Consolas" w:cs="Times New Roman"/>
+          <w:color w:val="9CDCFE"/>
+          <w:sz w:val="21"/>
+          <w:szCs w:val="21"/>
+        </w:rPr>
+        <w:t>userChoice</w:t>
+      </w:r>
+      <w:r>
+        <w:rPr>
+          <w:rFonts w:ascii="Consolas" w:eastAsia="Times New Roman" w:hAnsi="Consolas" w:cs="Times New Roman"/>
+          <w:color w:val="D4D4D4"/>
+          <w:sz w:val="21"/>
+          <w:szCs w:val="21"/>
+        </w:rPr>
+        <w:t> = </w:t>
+      </w:r>
+      <w:r>
+        <w:rPr>
+          <w:rFonts w:ascii="Consolas" w:eastAsia="Times New Roman" w:hAnsi="Consolas" w:cs="Times New Roman"/>
+          <w:color w:val="569CD6"/>
+          <w:sz w:val="21"/>
+          <w:szCs w:val="21"/>
+        </w:rPr>
+        <w:t>this</w:t>
+      </w:r>
+      <w:r>
+        <w:rPr>
+          <w:rFonts w:ascii="Consolas" w:eastAsia="Times New Roman" w:hAnsi="Consolas" w:cs="Times New Roman"/>
+          <w:color w:val="D4D4D4"/>
+          <w:sz w:val="21"/>
+          <w:szCs w:val="21"/>
+        </w:rPr>
+        <w:t>.</w:t>
+      </w:r>
+      <w:r>
+        <w:rPr>
+          <w:rFonts w:ascii="Consolas" w:eastAsia="Times New Roman" w:hAnsi="Consolas" w:cs="Times New Roman"/>
+          <w:color w:val="DCDCAA"/>
+          <w:sz w:val="21"/>
+          <w:szCs w:val="21"/>
+        </w:rPr>
+        <w:t>mainMenu</w:t>
+      </w:r>
+      <w:r>
+        <w:rPr>
+          <w:rFonts w:ascii="Consolas" w:eastAsia="Times New Roman" w:hAnsi="Consolas" w:cs="Times New Roman"/>
+          <w:color w:val="D4D4D4"/>
+          <w:sz w:val="21"/>
+          <w:szCs w:val="21"/>
+        </w:rPr>
+        <w:t>();</w:t>
+      </w:r>
+    </w:p>
+    <w:p>
+      <w:pPr>
+        <w:shd w:val="clear" w:color="auto" w:fill="1E1E1E"/>
+        <w:spacing w:after="0" w:line="285" w:lineRule="atLeast"/>
+        <w:rPr>
+          <w:rFonts w:ascii="Consolas" w:eastAsia="Times New Roman" w:hAnsi="Consolas" w:cs="Times New Roman"/>
+          <w:color w:val="D4D4D4"/>
+          <w:sz w:val="21"/>
+          <w:szCs w:val="21"/>
+        </w:rPr>
+      </w:pPr>
+      <w:r>
+        <w:rPr>
+          <w:rFonts w:ascii="Consolas" w:eastAsia="Times New Roman" w:hAnsi="Consolas" w:cs="Times New Roman"/>
+          <w:color w:val="D4D4D4"/>
+          <w:sz w:val="21"/>
+          <w:szCs w:val="21"/>
+        </w:rPr>
+        <w:t>        }</w:t>
+      </w:r>
+    </w:p>
+    <w:p>
+      <w:pPr>
+        <w:shd w:val="clear" w:color="auto" w:fill="1E1E1E"/>
+        <w:spacing w:after="0" w:line="285" w:lineRule="atLeast"/>
+        <w:rPr>
+          <w:rFonts w:ascii="Consolas" w:eastAsia="Times New Roman" w:hAnsi="Consolas" w:cs="Times New Roman"/>
+          <w:color w:val="D4D4D4"/>
+          <w:sz w:val="21"/>
+          <w:szCs w:val="21"/>
+        </w:rPr>
+      </w:pPr>
+      <w:r>
+        <w:rPr>
+          <w:rFonts w:ascii="Consolas" w:eastAsia="Times New Roman" w:hAnsi="Consolas" w:cs="Times New Roman"/>
+          <w:color w:val="D4D4D4"/>
+          <w:sz w:val="21"/>
+          <w:szCs w:val="21"/>
+        </w:rPr>
+        <w:t>        </w:t>
+      </w:r>
+      <w:r>
+        <w:rPr>
+          <w:rFonts w:ascii="Consolas" w:eastAsia="Times New Roman" w:hAnsi="Consolas" w:cs="Times New Roman"/>
+          <w:color w:val="DCDCAA"/>
+          <w:sz w:val="21"/>
+          <w:szCs w:val="21"/>
+        </w:rPr>
+        <w:t>alert</w:t>
+      </w:r>
+      <w:r>
+        <w:rPr>
+          <w:rFonts w:ascii="Consolas" w:eastAsia="Times New Roman" w:hAnsi="Consolas" w:cs="Times New Roman"/>
+          <w:color w:val="D4D4D4"/>
+          <w:sz w:val="21"/>
+          <w:szCs w:val="21"/>
+        </w:rPr>
+        <w:t>(</w:t>
+      </w:r>
+      <w:r>
+        <w:rPr>
+          <w:rFonts w:ascii="Consolas" w:eastAsia="Times New Roman" w:hAnsi="Consolas" w:cs="Times New Roman"/>
+          <w:color w:val="CE9178"/>
+          <w:sz w:val="21"/>
+          <w:szCs w:val="21"/>
+        </w:rPr>
+        <w:t>"GOOD BYE :-)"</w:t>
+      </w:r>
+      <w:r>
+        <w:rPr>
+          <w:rFonts w:ascii="Consolas" w:eastAsia="Times New Roman" w:hAnsi="Consolas" w:cs="Times New Roman"/>
+          <w:color w:val="D4D4D4"/>
+          <w:sz w:val="21"/>
+          <w:szCs w:val="21"/>
+        </w:rPr>
+        <w:t>);</w:t>
+      </w:r>
+    </w:p>
+    <w:p>
+      <w:pPr>
+        <w:shd w:val="clear" w:color="auto" w:fill="1E1E1E"/>
+        <w:spacing w:after="0" w:line="285" w:lineRule="atLeast"/>
+        <w:rPr>
+          <w:rFonts w:ascii="Consolas" w:eastAsia="Times New Roman" w:hAnsi="Consolas" w:cs="Times New Roman"/>
+          <w:color w:val="D4D4D4"/>
+          <w:sz w:val="21"/>
+          <w:szCs w:val="21"/>
+        </w:rPr>
+      </w:pPr>
+    </w:p>
+    <w:p>
+      <w:pPr>
+        <w:shd w:val="clear" w:color="auto" w:fill="1E1E1E"/>
+        <w:spacing w:after="0" w:line="285" w:lineRule="atLeast"/>
+        <w:rPr>
+          <w:rFonts w:ascii="Consolas" w:eastAsia="Times New Roman" w:hAnsi="Consolas" w:cs="Times New Roman"/>
+          <w:color w:val="D4D4D4"/>
+          <w:sz w:val="21"/>
+          <w:szCs w:val="21"/>
+        </w:rPr>
+      </w:pPr>
+      <w:r>
+        <w:rPr>
+          <w:rFonts w:ascii="Consolas" w:eastAsia="Times New Roman" w:hAnsi="Consolas" w:cs="Times New Roman"/>
+          <w:color w:val="D4D4D4"/>
+          <w:sz w:val="21"/>
+          <w:szCs w:val="21"/>
+        </w:rPr>
+        <w:t>    }</w:t>
+      </w:r>
+    </w:p>
+    <w:p>
+      <w:pPr>
+        <w:shd w:val="clear" w:color="auto" w:fill="1E1E1E"/>
+        <w:spacing w:after="0" w:line="285" w:lineRule="atLeast"/>
+        <w:rPr>
+          <w:rFonts w:ascii="Consolas" w:eastAsia="Times New Roman" w:hAnsi="Consolas" w:cs="Times New Roman"/>
+          <w:color w:val="D4D4D4"/>
+          <w:sz w:val="21"/>
+          <w:szCs w:val="21"/>
+        </w:rPr>
+      </w:pPr>
+    </w:p>
+    <w:p>
+      <w:pPr>
+        <w:shd w:val="clear" w:color="auto" w:fill="1E1E1E"/>
+        <w:spacing w:after="0" w:line="285" w:lineRule="atLeast"/>
+        <w:rPr>
+          <w:rFonts w:ascii="Consolas" w:eastAsia="Times New Roman" w:hAnsi="Consolas" w:cs="Times New Roman"/>
+          <w:color w:val="D4D4D4"/>
+          <w:sz w:val="21"/>
+          <w:szCs w:val="21"/>
+        </w:rPr>
+      </w:pPr>
+      <w:r>
+        <w:rPr>
+          <w:rFonts w:ascii="Consolas" w:eastAsia="Times New Roman" w:hAnsi="Consolas" w:cs="Times New Roman"/>
+          <w:color w:val="D4D4D4"/>
+          <w:sz w:val="21"/>
+          <w:szCs w:val="21"/>
+        </w:rPr>
+        <w:t>    </w:t>
+      </w:r>
+      <w:r>
+        <w:rPr>
+          <w:rFonts w:ascii="Consolas" w:eastAsia="Times New Roman" w:hAnsi="Consolas" w:cs="Times New Roman"/>
+          <w:color w:val="DCDCAA"/>
+          <w:sz w:val="21"/>
+          <w:szCs w:val="21"/>
+        </w:rPr>
+        <w:t>mainMenu</w:t>
+      </w:r>
+      <w:r>
+        <w:rPr>
+          <w:rFonts w:ascii="Consolas" w:eastAsia="Times New Roman" w:hAnsi="Consolas" w:cs="Times New Roman"/>
+          <w:color w:val="D4D4D4"/>
+          <w:sz w:val="21"/>
+          <w:szCs w:val="21"/>
+        </w:rPr>
+        <w:t>(){</w:t>
+      </w:r>
+    </w:p>
+    <w:p>
+      <w:pPr>
+        <w:shd w:val="clear" w:color="auto" w:fill="1E1E1E"/>
+        <w:spacing w:after="0" w:line="285" w:lineRule="atLeast"/>
+        <w:rPr>
+          <w:rFonts w:ascii="Consolas" w:eastAsia="Times New Roman" w:hAnsi="Consolas" w:cs="Times New Roman"/>
+          <w:color w:val="D4D4D4"/>
+          <w:sz w:val="21"/>
+          <w:szCs w:val="21"/>
+        </w:rPr>
+      </w:pPr>
+      <w:r>
+        <w:rPr>
+          <w:rFonts w:ascii="Consolas" w:eastAsia="Times New Roman" w:hAnsi="Consolas" w:cs="Times New Roman"/>
+          <w:color w:val="D4D4D4"/>
+          <w:sz w:val="21"/>
+          <w:szCs w:val="21"/>
+        </w:rPr>
+        <w:t>        </w:t>
+      </w:r>
+      <w:r>
+        <w:rPr>
+          <w:rFonts w:ascii="Consolas" w:eastAsia="Times New Roman" w:hAnsi="Consolas" w:cs="Times New Roman"/>
+          <w:color w:val="C586C0"/>
+          <w:sz w:val="21"/>
+          <w:szCs w:val="21"/>
+        </w:rPr>
+        <w:t>return</w:t>
+      </w:r>
+      <w:r>
+        <w:rPr>
+          <w:rFonts w:ascii="Consolas" w:eastAsia="Times New Roman" w:hAnsi="Consolas" w:cs="Times New Roman"/>
+          <w:color w:val="D4D4D4"/>
+          <w:sz w:val="21"/>
+          <w:szCs w:val="21"/>
+        </w:rPr>
+        <w:t> </w:t>
+      </w:r>
+      <w:r>
+        <w:rPr>
+          <w:rFonts w:ascii="Consolas" w:eastAsia="Times New Roman" w:hAnsi="Consolas" w:cs="Times New Roman"/>
+          <w:color w:val="DCDCAA"/>
+          <w:sz w:val="21"/>
+          <w:szCs w:val="21"/>
+        </w:rPr>
+        <w:t>prompt</w:t>
+      </w:r>
+      <w:r>
+        <w:rPr>
+          <w:rFonts w:ascii="Consolas" w:eastAsia="Times New Roman" w:hAnsi="Consolas" w:cs="Times New Roman"/>
+          <w:color w:val="D4D4D4"/>
+          <w:sz w:val="21"/>
+          <w:szCs w:val="21"/>
+        </w:rPr>
+        <w:t>(</w:t>
+      </w:r>
+      <w:r>
+        <w:rPr>
+          <w:rFonts w:ascii="Consolas" w:eastAsia="Times New Roman" w:hAnsi="Consolas" w:cs="Times New Roman"/>
+          <w:color w:val="CE9178"/>
+          <w:sz w:val="21"/>
+          <w:szCs w:val="21"/>
+        </w:rPr>
+        <w:t>`</w:t>
+      </w:r>
+    </w:p>
+    <w:p>
+      <w:pPr>
+        <w:shd w:val="clear" w:color="auto" w:fill="1E1E1E"/>
+        <w:spacing w:after="0" w:line="285" w:lineRule="atLeast"/>
+        <w:rPr>
+          <w:rFonts w:ascii="Consolas" w:eastAsia="Times New Roman" w:hAnsi="Consolas" w:cs="Times New Roman"/>
+          <w:color w:val="D4D4D4"/>
+          <w:sz w:val="21"/>
+          <w:szCs w:val="21"/>
+        </w:rPr>
+      </w:pPr>
+      <w:r>
+        <w:rPr>
+          <w:rFonts w:ascii="Consolas" w:eastAsia="Times New Roman" w:hAnsi="Consolas" w:cs="Times New Roman"/>
+          <w:color w:val="CE9178"/>
+          <w:sz w:val="21"/>
+          <w:szCs w:val="21"/>
+        </w:rPr>
+        <w:t>        MAIN MENU</w:t>
+      </w:r>
+    </w:p>
+    <w:p>
+      <w:pPr>
+        <w:shd w:val="clear" w:color="auto" w:fill="1E1E1E"/>
+        <w:spacing w:after="0" w:line="285" w:lineRule="atLeast"/>
+        <w:rPr>
+          <w:rFonts w:ascii="Consolas" w:eastAsia="Times New Roman" w:hAnsi="Consolas" w:cs="Times New Roman"/>
+          <w:color w:val="D4D4D4"/>
+          <w:sz w:val="21"/>
+          <w:szCs w:val="21"/>
+        </w:rPr>
+      </w:pPr>
+      <w:r>
+        <w:rPr>
+          <w:rFonts w:ascii="Consolas" w:eastAsia="Times New Roman" w:hAnsi="Consolas" w:cs="Times New Roman"/>
+          <w:color w:val="CE9178"/>
+          <w:sz w:val="21"/>
+          <w:szCs w:val="21"/>
+        </w:rPr>
+        <w:t>        0) EXIT</w:t>
+      </w:r>
+    </w:p>
+    <w:p>
+      <w:pPr>
+        <w:shd w:val="clear" w:color="auto" w:fill="1E1E1E"/>
+        <w:spacing w:after="0" w:line="285" w:lineRule="atLeast"/>
+        <w:rPr>
+          <w:rFonts w:ascii="Consolas" w:eastAsia="Times New Roman" w:hAnsi="Consolas" w:cs="Times New Roman"/>
+          <w:color w:val="D4D4D4"/>
+          <w:sz w:val="21"/>
+          <w:szCs w:val="21"/>
+        </w:rPr>
+      </w:pPr>
+      <w:r>
+        <w:rPr>
+          <w:rFonts w:ascii="Consolas" w:eastAsia="Times New Roman" w:hAnsi="Consolas" w:cs="Times New Roman"/>
+          <w:color w:val="CE9178"/>
+          <w:sz w:val="21"/>
+          <w:szCs w:val="21"/>
+        </w:rPr>
+        <w:lastRenderedPageBreak/>
+        <w:t>        1) CREATE CART</w:t>
+      </w:r>
+    </w:p>
+    <w:p>
+      <w:pPr>
+        <w:shd w:val="clear" w:color="auto" w:fill="1E1E1E"/>
+        <w:spacing w:after="0" w:line="285" w:lineRule="atLeast"/>
+        <w:rPr>
+          <w:rFonts w:ascii="Consolas" w:eastAsia="Times New Roman" w:hAnsi="Consolas" w:cs="Times New Roman"/>
+          <w:color w:val="D4D4D4"/>
+          <w:sz w:val="21"/>
+          <w:szCs w:val="21"/>
+        </w:rPr>
+      </w:pPr>
+      <w:r>
+        <w:rPr>
+          <w:rFonts w:ascii="Consolas" w:eastAsia="Times New Roman" w:hAnsi="Consolas" w:cs="Times New Roman"/>
+          <w:color w:val="CE9178"/>
+          <w:sz w:val="21"/>
+          <w:szCs w:val="21"/>
+        </w:rPr>
+        <w:t>        2) SHOW CART</w:t>
+      </w:r>
+    </w:p>
+    <w:p>
+      <w:pPr>
+        <w:shd w:val="clear" w:color="auto" w:fill="1E1E1E"/>
+        <w:spacing w:after="0" w:line="285" w:lineRule="atLeast"/>
+        <w:rPr>
+          <w:rFonts w:ascii="Consolas" w:eastAsia="Times New Roman" w:hAnsi="Consolas" w:cs="Times New Roman"/>
+          <w:color w:val="D4D4D4"/>
+          <w:sz w:val="21"/>
+          <w:szCs w:val="21"/>
+        </w:rPr>
+      </w:pPr>
+      <w:r>
+        <w:rPr>
+          <w:rFonts w:ascii="Consolas" w:eastAsia="Times New Roman" w:hAnsi="Consolas" w:cs="Times New Roman"/>
+          <w:color w:val="CE9178"/>
+          <w:sz w:val="21"/>
+          <w:szCs w:val="21"/>
+        </w:rPr>
+        <w:t>        3) ADD TO CART</w:t>
+      </w:r>
+    </w:p>
+    <w:p>
+      <w:pPr>
+        <w:shd w:val="clear" w:color="auto" w:fill="1E1E1E"/>
+        <w:spacing w:after="0" w:line="285" w:lineRule="atLeast"/>
+        <w:rPr>
+          <w:rFonts w:ascii="Consolas" w:eastAsia="Times New Roman" w:hAnsi="Consolas" w:cs="Times New Roman"/>
+          <w:color w:val="D4D4D4"/>
+          <w:sz w:val="21"/>
+          <w:szCs w:val="21"/>
+        </w:rPr>
+      </w:pPr>
+      <w:r>
+        <w:rPr>
+          <w:rFonts w:ascii="Consolas" w:eastAsia="Times New Roman" w:hAnsi="Consolas" w:cs="Times New Roman"/>
+          <w:color w:val="CE9178"/>
+          <w:sz w:val="21"/>
+          <w:szCs w:val="21"/>
+        </w:rPr>
+        <w:t>        4) DELETE FROM CART</w:t>
+      </w:r>
+    </w:p>
+    <w:p>
+      <w:pPr>
+        <w:shd w:val="clear" w:color="auto" w:fill="1E1E1E"/>
+        <w:spacing w:after="0" w:line="285" w:lineRule="atLeast"/>
+        <w:rPr>
+          <w:rFonts w:ascii="Consolas" w:eastAsia="Times New Roman" w:hAnsi="Consolas" w:cs="Times New Roman"/>
+          <w:color w:val="D4D4D4"/>
+          <w:sz w:val="21"/>
+          <w:szCs w:val="21"/>
+        </w:rPr>
+      </w:pPr>
+      <w:r>
+        <w:rPr>
+          <w:rFonts w:ascii="Consolas" w:eastAsia="Times New Roman" w:hAnsi="Consolas" w:cs="Times New Roman"/>
+          <w:color w:val="CE9178"/>
+          <w:sz w:val="21"/>
+          <w:szCs w:val="21"/>
+        </w:rPr>
+        <w:t>        ___________________</w:t>
+      </w:r>
+    </w:p>
+    <w:p>
+      <w:pPr>
+        <w:shd w:val="clear" w:color="auto" w:fill="1E1E1E"/>
+        <w:spacing w:after="0" w:line="285" w:lineRule="atLeast"/>
+        <w:rPr>
+          <w:rFonts w:ascii="Consolas" w:eastAsia="Times New Roman" w:hAnsi="Consolas" w:cs="Times New Roman"/>
+          <w:color w:val="D4D4D4"/>
+          <w:sz w:val="21"/>
+          <w:szCs w:val="21"/>
+        </w:rPr>
+      </w:pPr>
+      <w:r>
+        <w:rPr>
+          <w:rFonts w:ascii="Consolas" w:eastAsia="Times New Roman" w:hAnsi="Consolas" w:cs="Times New Roman"/>
+          <w:color w:val="CE9178"/>
+          <w:sz w:val="21"/>
+          <w:szCs w:val="21"/>
+        </w:rPr>
+        <w:t>        `</w:t>
+      </w:r>
+      <w:r>
+        <w:rPr>
+          <w:rFonts w:ascii="Consolas" w:eastAsia="Times New Roman" w:hAnsi="Consolas" w:cs="Times New Roman"/>
+          <w:color w:val="D4D4D4"/>
+          <w:sz w:val="21"/>
+          <w:szCs w:val="21"/>
+        </w:rPr>
+        <w:t>);</w:t>
+      </w:r>
+    </w:p>
+    <w:p>
+      <w:pPr>
+        <w:shd w:val="clear" w:color="auto" w:fill="1E1E1E"/>
+        <w:spacing w:after="0" w:line="285" w:lineRule="atLeast"/>
+        <w:rPr>
+          <w:rFonts w:ascii="Consolas" w:eastAsia="Times New Roman" w:hAnsi="Consolas" w:cs="Times New Roman"/>
+          <w:color w:val="D4D4D4"/>
+          <w:sz w:val="21"/>
+          <w:szCs w:val="21"/>
+        </w:rPr>
+      </w:pPr>
+      <w:r>
+        <w:rPr>
+          <w:rFonts w:ascii="Consolas" w:eastAsia="Times New Roman" w:hAnsi="Consolas" w:cs="Times New Roman"/>
+          <w:color w:val="D4D4D4"/>
+          <w:sz w:val="21"/>
+          <w:szCs w:val="21"/>
+        </w:rPr>
+        <w:t>    }</w:t>
+      </w:r>
+    </w:p>
+    <w:p>
+      <w:pPr>
+        <w:shd w:val="clear" w:color="auto" w:fill="1E1E1E"/>
+        <w:spacing w:after="0" w:line="285" w:lineRule="atLeast"/>
+        <w:rPr>
+          <w:rFonts w:ascii="Consolas" w:eastAsia="Times New Roman" w:hAnsi="Consolas" w:cs="Times New Roman"/>
+          <w:color w:val="D4D4D4"/>
+          <w:sz w:val="21"/>
+          <w:szCs w:val="21"/>
+        </w:rPr>
+      </w:pPr>
+    </w:p>
+    <w:p>
+      <w:pPr>
+        <w:shd w:val="clear" w:color="auto" w:fill="1E1E1E"/>
+        <w:spacing w:after="0" w:line="285" w:lineRule="atLeast"/>
+        <w:rPr>
+          <w:rFonts w:ascii="Consolas" w:eastAsia="Times New Roman" w:hAnsi="Consolas" w:cs="Times New Roman"/>
+          <w:color w:val="D4D4D4"/>
+          <w:sz w:val="21"/>
+          <w:szCs w:val="21"/>
+        </w:rPr>
+      </w:pPr>
+      <w:r>
+        <w:rPr>
+          <w:rFonts w:ascii="Consolas" w:eastAsia="Times New Roman" w:hAnsi="Consolas" w:cs="Times New Roman"/>
+          <w:color w:val="D4D4D4"/>
+          <w:sz w:val="21"/>
+          <w:szCs w:val="21"/>
+        </w:rPr>
+        <w:t>    </w:t>
+      </w:r>
+      <w:r>
+        <w:rPr>
+          <w:rFonts w:ascii="Consolas" w:eastAsia="Times New Roman" w:hAnsi="Consolas" w:cs="Times New Roman"/>
+          <w:color w:val="DCDCAA"/>
+          <w:sz w:val="21"/>
+          <w:szCs w:val="21"/>
+        </w:rPr>
+        <w:t>createNewCart</w:t>
+      </w:r>
+      <w:r>
+        <w:rPr>
+          <w:rFonts w:ascii="Consolas" w:eastAsia="Times New Roman" w:hAnsi="Consolas" w:cs="Times New Roman"/>
+          <w:color w:val="D4D4D4"/>
+          <w:sz w:val="21"/>
+          <w:szCs w:val="21"/>
+        </w:rPr>
+        <w:t>() {</w:t>
+      </w:r>
+    </w:p>
+    <w:p>
+      <w:pPr>
+        <w:shd w:val="clear" w:color="auto" w:fill="1E1E1E"/>
+        <w:spacing w:after="0" w:line="285" w:lineRule="atLeast"/>
+        <w:rPr>
+          <w:rFonts w:ascii="Consolas" w:eastAsia="Times New Roman" w:hAnsi="Consolas" w:cs="Times New Roman"/>
+          <w:color w:val="D4D4D4"/>
+          <w:sz w:val="21"/>
+          <w:szCs w:val="21"/>
+        </w:rPr>
+      </w:pPr>
+      <w:r>
+        <w:rPr>
+          <w:rFonts w:ascii="Consolas" w:eastAsia="Times New Roman" w:hAnsi="Consolas" w:cs="Times New Roman"/>
+          <w:color w:val="D4D4D4"/>
+          <w:sz w:val="21"/>
+          <w:szCs w:val="21"/>
+        </w:rPr>
+        <w:t>        </w:t>
+      </w:r>
+      <w:r>
+        <w:rPr>
+          <w:rFonts w:ascii="Consolas" w:eastAsia="Times New Roman" w:hAnsi="Consolas" w:cs="Times New Roman"/>
+          <w:color w:val="569CD6"/>
+          <w:sz w:val="21"/>
+          <w:szCs w:val="21"/>
+        </w:rPr>
+        <w:t>let</w:t>
+      </w:r>
+      <w:r>
+        <w:rPr>
+          <w:rFonts w:ascii="Consolas" w:eastAsia="Times New Roman" w:hAnsi="Consolas" w:cs="Times New Roman"/>
+          <w:color w:val="D4D4D4"/>
+          <w:sz w:val="21"/>
+          <w:szCs w:val="21"/>
+        </w:rPr>
+        <w:t> </w:t>
+      </w:r>
+      <w:r>
+        <w:rPr>
+          <w:rFonts w:ascii="Consolas" w:eastAsia="Times New Roman" w:hAnsi="Consolas" w:cs="Times New Roman"/>
+          <w:color w:val="9CDCFE"/>
+          <w:sz w:val="21"/>
+          <w:szCs w:val="21"/>
+        </w:rPr>
+        <w:t>cartName</w:t>
+      </w:r>
+      <w:r>
+        <w:rPr>
+          <w:rFonts w:ascii="Consolas" w:eastAsia="Times New Roman" w:hAnsi="Consolas" w:cs="Times New Roman"/>
+          <w:color w:val="D4D4D4"/>
+          <w:sz w:val="21"/>
+          <w:szCs w:val="21"/>
+        </w:rPr>
+        <w:t> = </w:t>
+      </w:r>
+      <w:r>
+        <w:rPr>
+          <w:rFonts w:ascii="Consolas" w:eastAsia="Times New Roman" w:hAnsi="Consolas" w:cs="Times New Roman"/>
+          <w:color w:val="DCDCAA"/>
+          <w:sz w:val="21"/>
+          <w:szCs w:val="21"/>
+        </w:rPr>
+        <w:t>prompt</w:t>
+      </w:r>
+      <w:r>
+        <w:rPr>
+          <w:rFonts w:ascii="Consolas" w:eastAsia="Times New Roman" w:hAnsi="Consolas" w:cs="Times New Roman"/>
+          <w:color w:val="D4D4D4"/>
+          <w:sz w:val="21"/>
+          <w:szCs w:val="21"/>
+        </w:rPr>
+        <w:t>(</w:t>
+      </w:r>
+      <w:r>
+        <w:rPr>
+          <w:rFonts w:ascii="Consolas" w:eastAsia="Times New Roman" w:hAnsi="Consolas" w:cs="Times New Roman"/>
+          <w:color w:val="CE9178"/>
+          <w:sz w:val="21"/>
+          <w:szCs w:val="21"/>
+        </w:rPr>
+        <w:t>"Name your cart:"</w:t>
+      </w:r>
+      <w:r>
+        <w:rPr>
+          <w:rFonts w:ascii="Consolas" w:eastAsia="Times New Roman" w:hAnsi="Consolas" w:cs="Times New Roman"/>
+          <w:color w:val="D4D4D4"/>
+          <w:sz w:val="21"/>
+          <w:szCs w:val="21"/>
+        </w:rPr>
+        <w:t>)</w:t>
+      </w:r>
+    </w:p>
+    <w:p>
+      <w:pPr>
+        <w:shd w:val="clear" w:color="auto" w:fill="1E1E1E"/>
+        <w:spacing w:after="0" w:line="285" w:lineRule="atLeast"/>
+        <w:rPr>
+          <w:rFonts w:ascii="Consolas" w:eastAsia="Times New Roman" w:hAnsi="Consolas" w:cs="Times New Roman"/>
+          <w:color w:val="D4D4D4"/>
+          <w:sz w:val="21"/>
+          <w:szCs w:val="21"/>
+        </w:rPr>
+      </w:pPr>
+      <w:r>
+        <w:rPr>
+          <w:rFonts w:ascii="Consolas" w:eastAsia="Times New Roman" w:hAnsi="Consolas" w:cs="Times New Roman"/>
+          <w:color w:val="D4D4D4"/>
+          <w:sz w:val="21"/>
+          <w:szCs w:val="21"/>
+        </w:rPr>
+        <w:t>         </w:t>
+      </w:r>
+      <w:r>
+        <w:rPr>
+          <w:rFonts w:ascii="Consolas" w:eastAsia="Times New Roman" w:hAnsi="Consolas" w:cs="Times New Roman"/>
+          <w:color w:val="569CD6"/>
+          <w:sz w:val="21"/>
+          <w:szCs w:val="21"/>
+        </w:rPr>
+        <w:t>this</w:t>
+      </w:r>
+      <w:r>
+        <w:rPr>
+          <w:rFonts w:ascii="Consolas" w:eastAsia="Times New Roman" w:hAnsi="Consolas" w:cs="Times New Roman"/>
+          <w:color w:val="D4D4D4"/>
+          <w:sz w:val="21"/>
+          <w:szCs w:val="21"/>
+        </w:rPr>
+        <w:t>.</w:t>
+      </w:r>
+      <w:r>
+        <w:rPr>
+          <w:rFonts w:ascii="Consolas" w:eastAsia="Times New Roman" w:hAnsi="Consolas" w:cs="Times New Roman"/>
+          <w:color w:val="9CDCFE"/>
+          <w:sz w:val="21"/>
+          <w:szCs w:val="21"/>
+        </w:rPr>
+        <w:t>carts</w:t>
+      </w:r>
+      <w:r>
+        <w:rPr>
+          <w:rFonts w:ascii="Consolas" w:eastAsia="Times New Roman" w:hAnsi="Consolas" w:cs="Times New Roman"/>
+          <w:color w:val="D4D4D4"/>
+          <w:sz w:val="21"/>
+          <w:szCs w:val="21"/>
+        </w:rPr>
+        <w:t>.</w:t>
+      </w:r>
+      <w:r>
+        <w:rPr>
+          <w:rFonts w:ascii="Consolas" w:eastAsia="Times New Roman" w:hAnsi="Consolas" w:cs="Times New Roman"/>
+          <w:color w:val="DCDCAA"/>
+          <w:sz w:val="21"/>
+          <w:szCs w:val="21"/>
+        </w:rPr>
+        <w:t>push</w:t>
+      </w:r>
+      <w:r>
+        <w:rPr>
+          <w:rFonts w:ascii="Consolas" w:eastAsia="Times New Roman" w:hAnsi="Consolas" w:cs="Times New Roman"/>
+          <w:color w:val="D4D4D4"/>
+          <w:sz w:val="21"/>
+          <w:szCs w:val="21"/>
+        </w:rPr>
+        <w:t>(</w:t>
+      </w:r>
+      <w:r>
+        <w:rPr>
+          <w:rFonts w:ascii="Consolas" w:eastAsia="Times New Roman" w:hAnsi="Consolas" w:cs="Times New Roman"/>
+          <w:color w:val="569CD6"/>
+          <w:sz w:val="21"/>
+          <w:szCs w:val="21"/>
+        </w:rPr>
+        <w:t>new</w:t>
+      </w:r>
+      <w:r>
+        <w:rPr>
+          <w:rFonts w:ascii="Consolas" w:eastAsia="Times New Roman" w:hAnsi="Consolas" w:cs="Times New Roman"/>
+          <w:color w:val="D4D4D4"/>
+          <w:sz w:val="21"/>
+          <w:szCs w:val="21"/>
+        </w:rPr>
+        <w:t> </w:t>
+      </w:r>
+      <w:r>
+        <w:rPr>
+          <w:rFonts w:ascii="Consolas" w:eastAsia="Times New Roman" w:hAnsi="Consolas" w:cs="Times New Roman"/>
+          <w:color w:val="4EC9B0"/>
+          <w:sz w:val="21"/>
+          <w:szCs w:val="21"/>
+        </w:rPr>
+        <w:t>Cart</w:t>
+      </w:r>
+      <w:r>
+        <w:rPr>
+          <w:rFonts w:ascii="Consolas" w:eastAsia="Times New Roman" w:hAnsi="Consolas" w:cs="Times New Roman"/>
+          <w:color w:val="D4D4D4"/>
+          <w:sz w:val="21"/>
+          <w:szCs w:val="21"/>
+        </w:rPr>
+        <w:t>(</w:t>
+      </w:r>
+      <w:r>
+        <w:rPr>
+          <w:rFonts w:ascii="Consolas" w:eastAsia="Times New Roman" w:hAnsi="Consolas" w:cs="Times New Roman"/>
+          <w:color w:val="9CDCFE"/>
+          <w:sz w:val="21"/>
+          <w:szCs w:val="21"/>
+        </w:rPr>
+        <w:t>cartName</w:t>
+      </w:r>
+      <w:r>
+        <w:rPr>
+          <w:rFonts w:ascii="Consolas" w:eastAsia="Times New Roman" w:hAnsi="Consolas" w:cs="Times New Roman"/>
+          <w:color w:val="D4D4D4"/>
+          <w:sz w:val="21"/>
+          <w:szCs w:val="21"/>
+        </w:rPr>
+        <w:t>));</w:t>
+      </w:r>
+    </w:p>
+    <w:p>
+      <w:pPr>
+        <w:shd w:val="clear" w:color="auto" w:fill="1E1E1E"/>
+        <w:spacing w:after="0" w:line="285" w:lineRule="atLeast"/>
+        <w:rPr>
+          <w:rFonts w:ascii="Consolas" w:eastAsia="Times New Roman" w:hAnsi="Consolas" w:cs="Times New Roman"/>
+          <w:color w:val="D4D4D4"/>
+          <w:sz w:val="21"/>
+          <w:szCs w:val="21"/>
+        </w:rPr>
+      </w:pPr>
+      <w:r>
+        <w:rPr>
+          <w:rFonts w:ascii="Consolas" w:eastAsia="Times New Roman" w:hAnsi="Consolas" w:cs="Times New Roman"/>
+          <w:color w:val="D4D4D4"/>
+          <w:sz w:val="21"/>
+          <w:szCs w:val="21"/>
+        </w:rPr>
+        <w:t>    }</w:t>
+      </w:r>
+    </w:p>
+    <w:p>
+      <w:pPr>
+        <w:shd w:val="clear" w:color="auto" w:fill="1E1E1E"/>
+        <w:spacing w:after="0" w:line="285" w:lineRule="atLeast"/>
+        <w:rPr>
+          <w:rFonts w:ascii="Consolas" w:eastAsia="Times New Roman" w:hAnsi="Consolas" w:cs="Times New Roman"/>
+          <w:color w:val="D4D4D4"/>
+          <w:sz w:val="21"/>
+          <w:szCs w:val="21"/>
+        </w:rPr>
+      </w:pPr>
+      <w:r>
+        <w:rPr>
+          <w:rFonts w:ascii="Consolas" w:eastAsia="Times New Roman" w:hAnsi="Consolas" w:cs="Times New Roman"/>
+          <w:color w:val="D4D4D4"/>
+          <w:sz w:val="21"/>
+          <w:szCs w:val="21"/>
+        </w:rPr>
+        <w:t>    </w:t>
+      </w:r>
+    </w:p>
+    <w:p>
+      <w:pPr>
+        <w:shd w:val="clear" w:color="auto" w:fill="1E1E1E"/>
+        <w:spacing w:after="0" w:line="285" w:lineRule="atLeast"/>
+        <w:rPr>
+          <w:rFonts w:ascii="Consolas" w:eastAsia="Times New Roman" w:hAnsi="Consolas" w:cs="Times New Roman"/>
+          <w:color w:val="D4D4D4"/>
+          <w:sz w:val="21"/>
+          <w:szCs w:val="21"/>
+        </w:rPr>
+      </w:pPr>
+      <w:r>
+        <w:rPr>
+          <w:rFonts w:ascii="Consolas" w:eastAsia="Times New Roman" w:hAnsi="Consolas" w:cs="Times New Roman"/>
+          <w:color w:val="D4D4D4"/>
+          <w:sz w:val="21"/>
+          <w:szCs w:val="21"/>
+        </w:rPr>
+        <w:t>    </w:t>
+      </w:r>
+      <w:r>
+        <w:rPr>
+          <w:rFonts w:ascii="Consolas" w:eastAsia="Times New Roman" w:hAnsi="Consolas" w:cs="Times New Roman"/>
+          <w:color w:val="DCDCAA"/>
+          <w:sz w:val="21"/>
+          <w:szCs w:val="21"/>
+        </w:rPr>
+        <w:t>listCart</w:t>
+      </w:r>
+      <w:r>
+        <w:rPr>
+          <w:rFonts w:ascii="Consolas" w:eastAsia="Times New Roman" w:hAnsi="Consolas" w:cs="Times New Roman"/>
+          <w:color w:val="D4D4D4"/>
+          <w:sz w:val="21"/>
+          <w:szCs w:val="21"/>
+        </w:rPr>
+        <w:t>() {</w:t>
+      </w:r>
+    </w:p>
+    <w:p>
+      <w:pPr>
+        <w:shd w:val="clear" w:color="auto" w:fill="1E1E1E"/>
+        <w:spacing w:after="0" w:line="285" w:lineRule="atLeast"/>
+        <w:rPr>
+          <w:rFonts w:ascii="Consolas" w:eastAsia="Times New Roman" w:hAnsi="Consolas" w:cs="Times New Roman"/>
+          <w:color w:val="D4D4D4"/>
+          <w:sz w:val="21"/>
+          <w:szCs w:val="21"/>
+        </w:rPr>
+      </w:pPr>
+      <w:r>
+        <w:rPr>
+          <w:rFonts w:ascii="Consolas" w:eastAsia="Times New Roman" w:hAnsi="Consolas" w:cs="Times New Roman"/>
+          <w:color w:val="D4D4D4"/>
+          <w:sz w:val="21"/>
+          <w:szCs w:val="21"/>
+        </w:rPr>
+        <w:t>        </w:t>
+      </w:r>
+      <w:r>
+        <w:rPr>
+          <w:rFonts w:ascii="Consolas" w:eastAsia="Times New Roman" w:hAnsi="Consolas" w:cs="Times New Roman"/>
+          <w:color w:val="569CD6"/>
+          <w:sz w:val="21"/>
+          <w:szCs w:val="21"/>
+        </w:rPr>
+        <w:t>let</w:t>
+      </w:r>
+      <w:r>
+        <w:rPr>
+          <w:rFonts w:ascii="Consolas" w:eastAsia="Times New Roman" w:hAnsi="Consolas" w:cs="Times New Roman"/>
+          <w:color w:val="D4D4D4"/>
+          <w:sz w:val="21"/>
+          <w:szCs w:val="21"/>
+        </w:rPr>
+        <w:t> </w:t>
+      </w:r>
+      <w:r>
+        <w:rPr>
+          <w:rFonts w:ascii="Consolas" w:eastAsia="Times New Roman" w:hAnsi="Consolas" w:cs="Times New Roman"/>
+          <w:color w:val="9CDCFE"/>
+          <w:sz w:val="21"/>
+          <w:szCs w:val="21"/>
+        </w:rPr>
+        <w:t>cartString</w:t>
+      </w:r>
+      <w:r>
+        <w:rPr>
+          <w:rFonts w:ascii="Consolas" w:eastAsia="Times New Roman" w:hAnsi="Consolas" w:cs="Times New Roman"/>
+          <w:color w:val="D4D4D4"/>
+          <w:sz w:val="21"/>
+          <w:szCs w:val="21"/>
+        </w:rPr>
+        <w:t> = </w:t>
+      </w:r>
+      <w:r>
+        <w:rPr>
+          <w:rFonts w:ascii="Consolas" w:eastAsia="Times New Roman" w:hAnsi="Consolas" w:cs="Times New Roman"/>
+          <w:color w:val="CE9178"/>
+          <w:sz w:val="21"/>
+          <w:szCs w:val="21"/>
+        </w:rPr>
+        <w:t>" "</w:t>
+      </w:r>
+      <w:r>
+        <w:rPr>
+          <w:rFonts w:ascii="Consolas" w:eastAsia="Times New Roman" w:hAnsi="Consolas" w:cs="Times New Roman"/>
+          <w:color w:val="D4D4D4"/>
+          <w:sz w:val="21"/>
+          <w:szCs w:val="21"/>
+        </w:rPr>
+        <w:t>;</w:t>
+      </w:r>
+    </w:p>
+    <w:p>
+      <w:pPr>
+        <w:shd w:val="clear" w:color="auto" w:fill="1E1E1E"/>
+        <w:spacing w:after="0" w:line="285" w:lineRule="atLeast"/>
+        <w:rPr>
+          <w:rFonts w:ascii="Consolas" w:eastAsia="Times New Roman" w:hAnsi="Consolas" w:cs="Times New Roman"/>
+          <w:color w:val="D4D4D4"/>
+          <w:sz w:val="21"/>
+          <w:szCs w:val="21"/>
+        </w:rPr>
+      </w:pPr>
+      <w:r>
+        <w:rPr>
+          <w:rFonts w:ascii="Consolas" w:eastAsia="Times New Roman" w:hAnsi="Consolas" w:cs="Times New Roman"/>
+          <w:color w:val="D4D4D4"/>
+          <w:sz w:val="21"/>
+          <w:szCs w:val="21"/>
+        </w:rPr>
+        <w:t>        </w:t>
+      </w:r>
+      <w:r>
+        <w:rPr>
+          <w:rFonts w:ascii="Consolas" w:eastAsia="Times New Roman" w:hAnsi="Consolas" w:cs="Times New Roman"/>
+          <w:color w:val="C586C0"/>
+          <w:sz w:val="21"/>
+          <w:szCs w:val="21"/>
+        </w:rPr>
+        <w:t>for</w:t>
+      </w:r>
+      <w:r>
+        <w:rPr>
+          <w:rFonts w:ascii="Consolas" w:eastAsia="Times New Roman" w:hAnsi="Consolas" w:cs="Times New Roman"/>
+          <w:color w:val="D4D4D4"/>
+          <w:sz w:val="21"/>
+          <w:szCs w:val="21"/>
+        </w:rPr>
+        <w:t>(</w:t>
+      </w:r>
+      <w:r>
+        <w:rPr>
+          <w:rFonts w:ascii="Consolas" w:eastAsia="Times New Roman" w:hAnsi="Consolas" w:cs="Times New Roman"/>
+          <w:color w:val="569CD6"/>
+          <w:sz w:val="21"/>
+          <w:szCs w:val="21"/>
+        </w:rPr>
+        <w:t>let</w:t>
+      </w:r>
+      <w:r>
+        <w:rPr>
+          <w:rFonts w:ascii="Consolas" w:eastAsia="Times New Roman" w:hAnsi="Consolas" w:cs="Times New Roman"/>
+          <w:color w:val="D4D4D4"/>
+          <w:sz w:val="21"/>
+          <w:szCs w:val="21"/>
+        </w:rPr>
+        <w:t> </w:t>
+      </w:r>
+      <w:r>
+        <w:rPr>
+          <w:rFonts w:ascii="Consolas" w:eastAsia="Times New Roman" w:hAnsi="Consolas" w:cs="Times New Roman"/>
+          <w:color w:val="9CDCFE"/>
+          <w:sz w:val="21"/>
+          <w:szCs w:val="21"/>
+        </w:rPr>
+        <w:t>i</w:t>
+      </w:r>
+      <w:r>
+        <w:rPr>
+          <w:rFonts w:ascii="Consolas" w:eastAsia="Times New Roman" w:hAnsi="Consolas" w:cs="Times New Roman"/>
+          <w:color w:val="D4D4D4"/>
+          <w:sz w:val="21"/>
+          <w:szCs w:val="21"/>
+        </w:rPr>
+        <w:t> = </w:t>
+      </w:r>
+      <w:r>
+        <w:rPr>
+          <w:rFonts w:ascii="Consolas" w:eastAsia="Times New Roman" w:hAnsi="Consolas" w:cs="Times New Roman"/>
+          <w:color w:val="B5CEA8"/>
+          <w:sz w:val="21"/>
+          <w:szCs w:val="21"/>
+        </w:rPr>
+        <w:t>0</w:t>
+      </w:r>
+      <w:r>
+        <w:rPr>
+          <w:rFonts w:ascii="Consolas" w:eastAsia="Times New Roman" w:hAnsi="Consolas" w:cs="Times New Roman"/>
+          <w:color w:val="D4D4D4"/>
+          <w:sz w:val="21"/>
+          <w:szCs w:val="21"/>
+        </w:rPr>
+        <w:t>;</w:t>
+      </w:r>
+      <w:r>
+        <w:rPr>
+          <w:rFonts w:ascii="Consolas" w:eastAsia="Times New Roman" w:hAnsi="Consolas" w:cs="Times New Roman"/>
+          <w:color w:val="9CDCFE"/>
+          <w:sz w:val="21"/>
+          <w:szCs w:val="21"/>
+        </w:rPr>
+        <w:t>i</w:t>
+      </w:r>
+      <w:r>
+        <w:rPr>
+          <w:rFonts w:ascii="Consolas" w:eastAsia="Times New Roman" w:hAnsi="Consolas" w:cs="Times New Roman"/>
+          <w:color w:val="D4D4D4"/>
+          <w:sz w:val="21"/>
+          <w:szCs w:val="21"/>
+        </w:rPr>
+        <w:t> &lt; </w:t>
+      </w:r>
+      <w:r>
+        <w:rPr>
+          <w:rFonts w:ascii="Consolas" w:eastAsia="Times New Roman" w:hAnsi="Consolas" w:cs="Times New Roman"/>
+          <w:color w:val="569CD6"/>
+          <w:sz w:val="21"/>
+          <w:szCs w:val="21"/>
+        </w:rPr>
+        <w:t>this</w:t>
+      </w:r>
+      <w:r>
+        <w:rPr>
+          <w:rFonts w:ascii="Consolas" w:eastAsia="Times New Roman" w:hAnsi="Consolas" w:cs="Times New Roman"/>
+          <w:color w:val="D4D4D4"/>
+          <w:sz w:val="21"/>
+          <w:szCs w:val="21"/>
+        </w:rPr>
+        <w:t>.</w:t>
+      </w:r>
+      <w:r>
+        <w:rPr>
+          <w:rFonts w:ascii="Consolas" w:eastAsia="Times New Roman" w:hAnsi="Consolas" w:cs="Times New Roman"/>
+          <w:color w:val="9CDCFE"/>
+          <w:sz w:val="21"/>
+          <w:szCs w:val="21"/>
+        </w:rPr>
+        <w:t>carts</w:t>
+      </w:r>
+      <w:r>
+        <w:rPr>
+          <w:rFonts w:ascii="Consolas" w:eastAsia="Times New Roman" w:hAnsi="Consolas" w:cs="Times New Roman"/>
+          <w:color w:val="D4D4D4"/>
+          <w:sz w:val="21"/>
+          <w:szCs w:val="21"/>
+        </w:rPr>
+        <w:t>[</w:t>
+      </w:r>
+      <w:r>
+        <w:rPr>
+          <w:rFonts w:ascii="Consolas" w:eastAsia="Times New Roman" w:hAnsi="Consolas" w:cs="Times New Roman"/>
+          <w:color w:val="B5CEA8"/>
+          <w:sz w:val="21"/>
+          <w:szCs w:val="21"/>
+        </w:rPr>
+        <w:t>0</w:t>
+      </w:r>
+      <w:r>
+        <w:rPr>
+          <w:rFonts w:ascii="Consolas" w:eastAsia="Times New Roman" w:hAnsi="Consolas" w:cs="Times New Roman"/>
+          <w:color w:val="D4D4D4"/>
+          <w:sz w:val="21"/>
+          <w:szCs w:val="21"/>
+        </w:rPr>
+        <w:t>].</w:t>
+      </w:r>
+      <w:r>
+        <w:rPr>
+          <w:rFonts w:ascii="Consolas" w:eastAsia="Times New Roman" w:hAnsi="Consolas" w:cs="Times New Roman"/>
+          <w:color w:val="9CDCFE"/>
+          <w:sz w:val="21"/>
+          <w:szCs w:val="21"/>
+        </w:rPr>
+        <w:t>items</w:t>
+      </w:r>
+      <w:r>
+        <w:rPr>
+          <w:rFonts w:ascii="Consolas" w:eastAsia="Times New Roman" w:hAnsi="Consolas" w:cs="Times New Roman"/>
+          <w:color w:val="D4D4D4"/>
+          <w:sz w:val="21"/>
+          <w:szCs w:val="21"/>
+        </w:rPr>
+        <w:t>.</w:t>
+      </w:r>
+      <w:r>
+        <w:rPr>
+          <w:rFonts w:ascii="Consolas" w:eastAsia="Times New Roman" w:hAnsi="Consolas" w:cs="Times New Roman"/>
+          <w:color w:val="9CDCFE"/>
+          <w:sz w:val="21"/>
+          <w:szCs w:val="21"/>
+        </w:rPr>
+        <w:t>length</w:t>
+      </w:r>
+      <w:r>
+        <w:rPr>
+          <w:rFonts w:ascii="Consolas" w:eastAsia="Times New Roman" w:hAnsi="Consolas" w:cs="Times New Roman"/>
+          <w:color w:val="D4D4D4"/>
+          <w:sz w:val="21"/>
+          <w:szCs w:val="21"/>
+        </w:rPr>
+        <w:t>; </w:t>
+      </w:r>
+      <w:r>
+        <w:rPr>
+          <w:rFonts w:ascii="Consolas" w:eastAsia="Times New Roman" w:hAnsi="Consolas" w:cs="Times New Roman"/>
+          <w:color w:val="9CDCFE"/>
+          <w:sz w:val="21"/>
+          <w:szCs w:val="21"/>
+        </w:rPr>
+        <w:t>i</w:t>
+      </w:r>
+      <w:r>
+        <w:rPr>
+          <w:rFonts w:ascii="Consolas" w:eastAsia="Times New Roman" w:hAnsi="Consolas" w:cs="Times New Roman"/>
+          <w:color w:val="D4D4D4"/>
+          <w:sz w:val="21"/>
+          <w:szCs w:val="21"/>
+        </w:rPr>
+        <w:t>++) {</w:t>
+      </w:r>
+    </w:p>
+    <w:p>
+      <w:pPr>
+        <w:shd w:val="clear" w:color="auto" w:fill="1E1E1E"/>
+        <w:spacing w:after="0" w:line="285" w:lineRule="atLeast"/>
+        <w:rPr>
+          <w:rFonts w:ascii="Consolas" w:eastAsia="Times New Roman" w:hAnsi="Consolas" w:cs="Times New Roman"/>
+          <w:color w:val="D4D4D4"/>
+          <w:sz w:val="21"/>
+          <w:szCs w:val="21"/>
+        </w:rPr>
+      </w:pPr>
+      <w:r>
+        <w:rPr>
+          <w:rFonts w:ascii="Consolas" w:eastAsia="Times New Roman" w:hAnsi="Consolas" w:cs="Times New Roman"/>
+          <w:color w:val="D4D4D4"/>
+          <w:sz w:val="21"/>
+          <w:szCs w:val="21"/>
+        </w:rPr>
+        <w:t>            </w:t>
+      </w:r>
+      <w:r>
+        <w:rPr>
+          <w:rFonts w:ascii="Consolas" w:eastAsia="Times New Roman" w:hAnsi="Consolas" w:cs="Times New Roman"/>
+          <w:color w:val="9CDCFE"/>
+          <w:sz w:val="21"/>
+          <w:szCs w:val="21"/>
+        </w:rPr>
+        <w:t>cartString</w:t>
+      </w:r>
+      <w:r>
+        <w:rPr>
+          <w:rFonts w:ascii="Consolas" w:eastAsia="Times New Roman" w:hAnsi="Consolas" w:cs="Times New Roman"/>
+          <w:color w:val="D4D4D4"/>
+          <w:sz w:val="21"/>
+          <w:szCs w:val="21"/>
+        </w:rPr>
+        <w:t> += </w:t>
+      </w:r>
+      <w:r>
+        <w:rPr>
+          <w:rFonts w:ascii="Consolas" w:eastAsia="Times New Roman" w:hAnsi="Consolas" w:cs="Times New Roman"/>
+          <w:color w:val="9CDCFE"/>
+          <w:sz w:val="21"/>
+          <w:szCs w:val="21"/>
+        </w:rPr>
+        <w:t>i</w:t>
+      </w:r>
+      <w:r>
+        <w:rPr>
+          <w:rFonts w:ascii="Consolas" w:eastAsia="Times New Roman" w:hAnsi="Consolas" w:cs="Times New Roman"/>
+          <w:color w:val="D4D4D4"/>
+          <w:sz w:val="21"/>
+          <w:szCs w:val="21"/>
+        </w:rPr>
+        <w:t> + </w:t>
+      </w:r>
+      <w:r>
+        <w:rPr>
+          <w:rFonts w:ascii="Consolas" w:eastAsia="Times New Roman" w:hAnsi="Consolas" w:cs="Times New Roman"/>
+          <w:color w:val="CE9178"/>
+          <w:sz w:val="21"/>
+          <w:szCs w:val="21"/>
+        </w:rPr>
+        <w:t>") "</w:t>
+      </w:r>
+      <w:r>
+        <w:rPr>
+          <w:rFonts w:ascii="Consolas" w:eastAsia="Times New Roman" w:hAnsi="Consolas" w:cs="Times New Roman"/>
+          <w:color w:val="D4D4D4"/>
+          <w:sz w:val="21"/>
+          <w:szCs w:val="21"/>
+        </w:rPr>
+        <w:t> + </w:t>
+      </w:r>
+      <w:r>
+        <w:rPr>
+          <w:rFonts w:ascii="Consolas" w:eastAsia="Times New Roman" w:hAnsi="Consolas" w:cs="Times New Roman"/>
+          <w:color w:val="569CD6"/>
+          <w:sz w:val="21"/>
+          <w:szCs w:val="21"/>
+        </w:rPr>
+        <w:t>this</w:t>
+      </w:r>
+      <w:r>
+        <w:rPr>
+          <w:rFonts w:ascii="Consolas" w:eastAsia="Times New Roman" w:hAnsi="Consolas" w:cs="Times New Roman"/>
+          <w:color w:val="D4D4D4"/>
+          <w:sz w:val="21"/>
+          <w:szCs w:val="21"/>
+        </w:rPr>
+        <w:t>.</w:t>
+      </w:r>
+      <w:r>
+        <w:rPr>
+          <w:rFonts w:ascii="Consolas" w:eastAsia="Times New Roman" w:hAnsi="Consolas" w:cs="Times New Roman"/>
+          <w:color w:val="9CDCFE"/>
+          <w:sz w:val="21"/>
+          <w:szCs w:val="21"/>
+        </w:rPr>
+        <w:t>carts</w:t>
+      </w:r>
+      <w:r>
+        <w:rPr>
+          <w:rFonts w:ascii="Consolas" w:eastAsia="Times New Roman" w:hAnsi="Consolas" w:cs="Times New Roman"/>
+          <w:color w:val="D4D4D4"/>
+          <w:sz w:val="21"/>
+          <w:szCs w:val="21"/>
+        </w:rPr>
+        <w:t>[</w:t>
+      </w:r>
+      <w:r>
+        <w:rPr>
+          <w:rFonts w:ascii="Consolas" w:eastAsia="Times New Roman" w:hAnsi="Consolas" w:cs="Times New Roman"/>
+          <w:color w:val="9CDCFE"/>
+          <w:sz w:val="21"/>
+          <w:szCs w:val="21"/>
+        </w:rPr>
+        <w:t>i</w:t>
+      </w:r>
+      <w:r>
+        <w:rPr>
+          <w:rFonts w:ascii="Consolas" w:eastAsia="Times New Roman" w:hAnsi="Consolas" w:cs="Times New Roman"/>
+          <w:color w:val="D4D4D4"/>
+          <w:sz w:val="21"/>
+          <w:szCs w:val="21"/>
+        </w:rPr>
+        <w:t>].</w:t>
+      </w:r>
+      <w:r>
+        <w:rPr>
+          <w:rFonts w:ascii="Consolas" w:eastAsia="Times New Roman" w:hAnsi="Consolas" w:cs="Times New Roman"/>
+          <w:color w:val="9CDCFE"/>
+          <w:sz w:val="21"/>
+          <w:szCs w:val="21"/>
+        </w:rPr>
+        <w:t>items</w:t>
+      </w:r>
+      <w:r>
+        <w:rPr>
+          <w:rFonts w:ascii="Consolas" w:eastAsia="Times New Roman" w:hAnsi="Consolas" w:cs="Times New Roman"/>
+          <w:color w:val="D4D4D4"/>
+          <w:sz w:val="21"/>
+          <w:szCs w:val="21"/>
+        </w:rPr>
+        <w:t> + </w:t>
+      </w:r>
+      <w:r>
+        <w:rPr>
+          <w:rFonts w:ascii="Consolas" w:eastAsia="Times New Roman" w:hAnsi="Consolas" w:cs="Times New Roman"/>
+          <w:color w:val="CE9178"/>
+          <w:sz w:val="21"/>
+          <w:szCs w:val="21"/>
+        </w:rPr>
+        <w:t>"</w:t>
+      </w:r>
+      <w:r>
+        <w:rPr>
+          <w:rFonts w:ascii="Consolas" w:eastAsia="Times New Roman" w:hAnsi="Consolas" w:cs="Times New Roman"/>
+          <w:color w:val="D7BA7D"/>
+          <w:sz w:val="21"/>
+          <w:szCs w:val="21"/>
+        </w:rPr>
+        <w:t>\n</w:t>
+      </w:r>
+      <w:r>
+        <w:rPr>
+          <w:rFonts w:ascii="Consolas" w:eastAsia="Times New Roman" w:hAnsi="Consolas" w:cs="Times New Roman"/>
+          <w:color w:val="CE9178"/>
+          <w:sz w:val="21"/>
+          <w:szCs w:val="21"/>
+        </w:rPr>
+        <w:t>"</w:t>
+      </w:r>
+      <w:r>
+        <w:rPr>
+          <w:rFonts w:ascii="Consolas" w:eastAsia="Times New Roman" w:hAnsi="Consolas" w:cs="Times New Roman"/>
+          <w:color w:val="D4D4D4"/>
+          <w:sz w:val="21"/>
+          <w:szCs w:val="21"/>
+        </w:rPr>
+        <w:t>;</w:t>
+      </w:r>
+    </w:p>
+    <w:p>
+      <w:pPr>
+        <w:shd w:val="clear" w:color="auto" w:fill="1E1E1E"/>
+        <w:spacing w:after="0" w:line="285" w:lineRule="atLeast"/>
+        <w:rPr>
+          <w:rFonts w:ascii="Consolas" w:eastAsia="Times New Roman" w:hAnsi="Consolas" w:cs="Times New Roman"/>
+          <w:color w:val="D4D4D4"/>
+          <w:sz w:val="21"/>
+          <w:szCs w:val="21"/>
+        </w:rPr>
+      </w:pPr>
+      <w:r>
+        <w:rPr>
+          <w:rFonts w:ascii="Consolas" w:eastAsia="Times New Roman" w:hAnsi="Consolas" w:cs="Times New Roman"/>
+          <w:color w:val="D4D4D4"/>
+          <w:sz w:val="21"/>
+          <w:szCs w:val="21"/>
+        </w:rPr>
+        <w:t>        }</w:t>
+      </w:r>
+    </w:p>
+    <w:p>
+      <w:pPr>
+        <w:shd w:val="clear" w:color="auto" w:fill="1E1E1E"/>
+        <w:spacing w:after="0" w:line="285" w:lineRule="atLeast"/>
+        <w:rPr>
+          <w:rFonts w:ascii="Consolas" w:eastAsia="Times New Roman" w:hAnsi="Consolas" w:cs="Times New Roman"/>
+          <w:color w:val="D4D4D4"/>
+          <w:sz w:val="21"/>
+          <w:szCs w:val="21"/>
+        </w:rPr>
+      </w:pPr>
+      <w:r>
+        <w:rPr>
+          <w:rFonts w:ascii="Consolas" w:eastAsia="Times New Roman" w:hAnsi="Consolas" w:cs="Times New Roman"/>
+          <w:color w:val="D4D4D4"/>
+          <w:sz w:val="21"/>
+          <w:szCs w:val="21"/>
+        </w:rPr>
+        <w:t>        </w:t>
+      </w:r>
+      <w:r>
+        <w:rPr>
+          <w:rFonts w:ascii="Consolas" w:eastAsia="Times New Roman" w:hAnsi="Consolas" w:cs="Times New Roman"/>
+          <w:color w:val="569CD6"/>
+          <w:sz w:val="21"/>
+          <w:szCs w:val="21"/>
+        </w:rPr>
+        <w:t>let</w:t>
+      </w:r>
+      <w:r>
+        <w:rPr>
+          <w:rFonts w:ascii="Consolas" w:eastAsia="Times New Roman" w:hAnsi="Consolas" w:cs="Times New Roman"/>
+          <w:color w:val="D4D4D4"/>
+          <w:sz w:val="21"/>
+          <w:szCs w:val="21"/>
+        </w:rPr>
+        <w:t> </w:t>
+      </w:r>
+      <w:r>
+        <w:rPr>
+          <w:rFonts w:ascii="Consolas" w:eastAsia="Times New Roman" w:hAnsi="Consolas" w:cs="Times New Roman"/>
+          <w:color w:val="9CDCFE"/>
+          <w:sz w:val="21"/>
+          <w:szCs w:val="21"/>
+        </w:rPr>
+        <w:t>newItem</w:t>
+      </w:r>
+      <w:r>
+        <w:rPr>
+          <w:rFonts w:ascii="Consolas" w:eastAsia="Times New Roman" w:hAnsi="Consolas" w:cs="Times New Roman"/>
+          <w:color w:val="D4D4D4"/>
+          <w:sz w:val="21"/>
+          <w:szCs w:val="21"/>
+        </w:rPr>
+        <w:t> = </w:t>
+      </w:r>
+      <w:r>
+        <w:rPr>
+          <w:rFonts w:ascii="Consolas" w:eastAsia="Times New Roman" w:hAnsi="Consolas" w:cs="Times New Roman"/>
+          <w:color w:val="DCDCAA"/>
+          <w:sz w:val="21"/>
+          <w:szCs w:val="21"/>
+        </w:rPr>
+        <w:t>prompt</w:t>
+      </w:r>
+      <w:r>
+        <w:rPr>
+          <w:rFonts w:ascii="Consolas" w:eastAsia="Times New Roman" w:hAnsi="Consolas" w:cs="Times New Roman"/>
+          <w:color w:val="D4D4D4"/>
+          <w:sz w:val="21"/>
+          <w:szCs w:val="21"/>
+        </w:rPr>
+        <w:t>(</w:t>
+      </w:r>
+      <w:r>
+        <w:rPr>
+          <w:rFonts w:ascii="Consolas" w:eastAsia="Times New Roman" w:hAnsi="Consolas" w:cs="Times New Roman"/>
+          <w:color w:val="CE9178"/>
+          <w:sz w:val="21"/>
+          <w:szCs w:val="21"/>
+        </w:rPr>
+        <w:t>`</w:t>
+      </w:r>
+    </w:p>
+    <w:p>
+      <w:pPr>
+        <w:shd w:val="clear" w:color="auto" w:fill="1E1E1E"/>
+        <w:spacing w:after="0" w:line="285" w:lineRule="atLeast"/>
+        <w:rPr>
+          <w:rFonts w:ascii="Consolas" w:eastAsia="Times New Roman" w:hAnsi="Consolas" w:cs="Times New Roman"/>
+          <w:color w:val="D4D4D4"/>
+          <w:sz w:val="21"/>
+          <w:szCs w:val="21"/>
+        </w:rPr>
+      </w:pPr>
+      <w:r>
+        <w:rPr>
+          <w:rFonts w:ascii="Consolas" w:eastAsia="Times New Roman" w:hAnsi="Consolas" w:cs="Times New Roman"/>
+          <w:color w:val="CE9178"/>
+          <w:sz w:val="21"/>
+          <w:szCs w:val="21"/>
+        </w:rPr>
+        <w:t>        </w:t>
+      </w:r>
+      <w:r>
+        <w:rPr>
+          <w:rFonts w:ascii="Consolas" w:eastAsia="Times New Roman" w:hAnsi="Consolas" w:cs="Times New Roman"/>
+          <w:color w:val="569CD6"/>
+          <w:sz w:val="21"/>
+          <w:szCs w:val="21"/>
+        </w:rPr>
+        <w:t>${</w:t>
+      </w:r>
+      <w:r>
+        <w:rPr>
+          <w:rFonts w:ascii="Consolas" w:eastAsia="Times New Roman" w:hAnsi="Consolas" w:cs="Times New Roman"/>
+          <w:color w:val="9CDCFE"/>
+          <w:sz w:val="21"/>
+          <w:szCs w:val="21"/>
+        </w:rPr>
+        <w:t>cartString</w:t>
+      </w:r>
+      <w:r>
+        <w:rPr>
+          <w:rFonts w:ascii="Consolas" w:eastAsia="Times New Roman" w:hAnsi="Consolas" w:cs="Times New Roman"/>
+          <w:color w:val="569CD6"/>
+          <w:sz w:val="21"/>
+          <w:szCs w:val="21"/>
+        </w:rPr>
+        <w:t>}</w:t>
+      </w:r>
+    </w:p>
+    <w:p>
+      <w:pPr>
+        <w:shd w:val="clear" w:color="auto" w:fill="1E1E1E"/>
+        <w:spacing w:after="0" w:line="285" w:lineRule="atLeast"/>
+        <w:rPr>
+          <w:rFonts w:ascii="Consolas" w:eastAsia="Times New Roman" w:hAnsi="Consolas" w:cs="Times New Roman"/>
+          <w:color w:val="D4D4D4"/>
+          <w:sz w:val="21"/>
+          <w:szCs w:val="21"/>
+        </w:rPr>
+      </w:pPr>
+      <w:r>
+        <w:rPr>
+          <w:rFonts w:ascii="Consolas" w:eastAsia="Times New Roman" w:hAnsi="Consolas" w:cs="Times New Roman"/>
+          <w:color w:val="CE9178"/>
+          <w:sz w:val="21"/>
+          <w:szCs w:val="21"/>
+        </w:rPr>
+        <w:t>        What would you like to add to your cart?</w:t>
+      </w:r>
+    </w:p>
+    <w:p>
+      <w:pPr>
+        <w:shd w:val="clear" w:color="auto" w:fill="1E1E1E"/>
+        <w:spacing w:after="0" w:line="285" w:lineRule="atLeast"/>
+        <w:rPr>
+          <w:rFonts w:ascii="Consolas" w:eastAsia="Times New Roman" w:hAnsi="Consolas" w:cs="Times New Roman"/>
+          <w:color w:val="D4D4D4"/>
+          <w:sz w:val="21"/>
+          <w:szCs w:val="21"/>
+        </w:rPr>
+      </w:pPr>
+      <w:r>
+        <w:rPr>
+          <w:rFonts w:ascii="Consolas" w:eastAsia="Times New Roman" w:hAnsi="Consolas" w:cs="Times New Roman"/>
+          <w:color w:val="CE9178"/>
+          <w:sz w:val="21"/>
+          <w:szCs w:val="21"/>
+        </w:rPr>
+        <w:t>        `</w:t>
+      </w:r>
+      <w:r>
+        <w:rPr>
+          <w:rFonts w:ascii="Consolas" w:eastAsia="Times New Roman" w:hAnsi="Consolas" w:cs="Times New Roman"/>
+          <w:color w:val="D4D4D4"/>
+          <w:sz w:val="21"/>
+          <w:szCs w:val="21"/>
+        </w:rPr>
+        <w:t>)</w:t>
+      </w:r>
+    </w:p>
+    <w:p>
+      <w:pPr>
+        <w:shd w:val="clear" w:color="auto" w:fill="1E1E1E"/>
+        <w:spacing w:after="0" w:line="285" w:lineRule="atLeast"/>
+        <w:rPr>
+          <w:rFonts w:ascii="Consolas" w:eastAsia="Times New Roman" w:hAnsi="Consolas" w:cs="Times New Roman"/>
+          <w:color w:val="D4D4D4"/>
+          <w:sz w:val="21"/>
+          <w:szCs w:val="21"/>
+        </w:rPr>
+      </w:pPr>
+    </w:p>
+    <w:p>
+      <w:pPr>
+        <w:shd w:val="clear" w:color="auto" w:fill="1E1E1E"/>
+        <w:spacing w:after="0" w:line="285" w:lineRule="atLeast"/>
+        <w:rPr>
+          <w:rFonts w:ascii="Consolas" w:eastAsia="Times New Roman" w:hAnsi="Consolas" w:cs="Times New Roman"/>
+          <w:color w:val="D4D4D4"/>
+          <w:sz w:val="21"/>
+          <w:szCs w:val="21"/>
+        </w:rPr>
+      </w:pPr>
+      <w:r>
+        <w:rPr>
+          <w:rFonts w:ascii="Consolas" w:eastAsia="Times New Roman" w:hAnsi="Consolas" w:cs="Times New Roman"/>
+          <w:color w:val="D4D4D4"/>
+          <w:sz w:val="21"/>
+          <w:szCs w:val="21"/>
+        </w:rPr>
+        <w:t>        </w:t>
+      </w:r>
+      <w:r>
+        <w:rPr>
+          <w:rFonts w:ascii="Consolas" w:eastAsia="Times New Roman" w:hAnsi="Consolas" w:cs="Times New Roman"/>
+          <w:color w:val="569CD6"/>
+          <w:sz w:val="21"/>
+          <w:szCs w:val="21"/>
+        </w:rPr>
+        <w:t>this</w:t>
+      </w:r>
+      <w:r>
+        <w:rPr>
+          <w:rFonts w:ascii="Consolas" w:eastAsia="Times New Roman" w:hAnsi="Consolas" w:cs="Times New Roman"/>
+          <w:color w:val="D4D4D4"/>
+          <w:sz w:val="21"/>
+          <w:szCs w:val="21"/>
+        </w:rPr>
+        <w:t>.</w:t>
+      </w:r>
+      <w:r>
+        <w:rPr>
+          <w:rFonts w:ascii="Consolas" w:eastAsia="Times New Roman" w:hAnsi="Consolas" w:cs="Times New Roman"/>
+          <w:color w:val="9CDCFE"/>
+          <w:sz w:val="21"/>
+          <w:szCs w:val="21"/>
+        </w:rPr>
+        <w:t>carts</w:t>
+      </w:r>
+      <w:r>
+        <w:rPr>
+          <w:rFonts w:ascii="Consolas" w:eastAsia="Times New Roman" w:hAnsi="Consolas" w:cs="Times New Roman"/>
+          <w:color w:val="D4D4D4"/>
+          <w:sz w:val="21"/>
+          <w:szCs w:val="21"/>
+        </w:rPr>
+        <w:t>[</w:t>
+      </w:r>
+      <w:r>
+        <w:rPr>
+          <w:rFonts w:ascii="Consolas" w:eastAsia="Times New Roman" w:hAnsi="Consolas" w:cs="Times New Roman"/>
+          <w:color w:val="B5CEA8"/>
+          <w:sz w:val="21"/>
+          <w:szCs w:val="21"/>
+        </w:rPr>
+        <w:t>0</w:t>
+      </w:r>
+      <w:r>
+        <w:rPr>
+          <w:rFonts w:ascii="Consolas" w:eastAsia="Times New Roman" w:hAnsi="Consolas" w:cs="Times New Roman"/>
+          <w:color w:val="D4D4D4"/>
+          <w:sz w:val="21"/>
+          <w:szCs w:val="21"/>
+        </w:rPr>
+        <w:t>].</w:t>
+      </w:r>
+      <w:r>
+        <w:rPr>
+          <w:rFonts w:ascii="Consolas" w:eastAsia="Times New Roman" w:hAnsi="Consolas" w:cs="Times New Roman"/>
+          <w:color w:val="9CDCFE"/>
+          <w:sz w:val="21"/>
+          <w:szCs w:val="21"/>
+        </w:rPr>
+        <w:t>items</w:t>
+      </w:r>
+      <w:r>
+        <w:rPr>
+          <w:rFonts w:ascii="Consolas" w:eastAsia="Times New Roman" w:hAnsi="Consolas" w:cs="Times New Roman"/>
+          <w:color w:val="D4D4D4"/>
+          <w:sz w:val="21"/>
+          <w:szCs w:val="21"/>
+        </w:rPr>
+        <w:t>.</w:t>
+      </w:r>
+      <w:r>
+        <w:rPr>
+          <w:rFonts w:ascii="Consolas" w:eastAsia="Times New Roman" w:hAnsi="Consolas" w:cs="Times New Roman"/>
+          <w:color w:val="DCDCAA"/>
+          <w:sz w:val="21"/>
+          <w:szCs w:val="21"/>
+        </w:rPr>
+        <w:t>push</w:t>
+      </w:r>
+      <w:r>
+        <w:rPr>
+          <w:rFonts w:ascii="Consolas" w:eastAsia="Times New Roman" w:hAnsi="Consolas" w:cs="Times New Roman"/>
+          <w:color w:val="D4D4D4"/>
+          <w:sz w:val="21"/>
+          <w:szCs w:val="21"/>
+        </w:rPr>
+        <w:t>(</w:t>
+      </w:r>
+      <w:r>
+        <w:rPr>
+          <w:rFonts w:ascii="Consolas" w:eastAsia="Times New Roman" w:hAnsi="Consolas" w:cs="Times New Roman"/>
+          <w:color w:val="9CDCFE"/>
+          <w:sz w:val="21"/>
+          <w:szCs w:val="21"/>
+        </w:rPr>
+        <w:t>newItem</w:t>
+      </w:r>
+      <w:r>
+        <w:rPr>
+          <w:rFonts w:ascii="Consolas" w:eastAsia="Times New Roman" w:hAnsi="Consolas" w:cs="Times New Roman"/>
+          <w:color w:val="D4D4D4"/>
+          <w:sz w:val="21"/>
+          <w:szCs w:val="21"/>
+        </w:rPr>
+        <w:t>)</w:t>
+      </w:r>
+    </w:p>
+    <w:p>
+      <w:pPr>
+        <w:shd w:val="clear" w:color="auto" w:fill="1E1E1E"/>
+        <w:spacing w:after="0" w:line="285" w:lineRule="atLeast"/>
+        <w:rPr>
+          <w:rFonts w:ascii="Consolas" w:eastAsia="Times New Roman" w:hAnsi="Consolas" w:cs="Times New Roman"/>
+          <w:color w:val="D4D4D4"/>
+          <w:sz w:val="21"/>
+          <w:szCs w:val="21"/>
+        </w:rPr>
+      </w:pPr>
+      <w:r>
+        <w:rPr>
+          <w:rFonts w:ascii="Consolas" w:eastAsia="Times New Roman" w:hAnsi="Consolas" w:cs="Times New Roman"/>
+          <w:color w:val="D4D4D4"/>
+          <w:sz w:val="21"/>
+          <w:szCs w:val="21"/>
+        </w:rPr>
+        <w:t>    }</w:t>
+      </w:r>
+    </w:p>
+    <w:p>
+      <w:pPr>
+        <w:shd w:val="clear" w:color="auto" w:fill="1E1E1E"/>
+        <w:spacing w:after="0" w:line="285" w:lineRule="atLeast"/>
+        <w:rPr>
+          <w:rFonts w:ascii="Consolas" w:eastAsia="Times New Roman" w:hAnsi="Consolas" w:cs="Times New Roman"/>
+          <w:color w:val="D4D4D4"/>
+          <w:sz w:val="21"/>
+          <w:szCs w:val="21"/>
+        </w:rPr>
+      </w:pPr>
+    </w:p>
+    <w:p>
+      <w:pPr>
+        <w:shd w:val="clear" w:color="auto" w:fill="1E1E1E"/>
+        <w:spacing w:after="0" w:line="285" w:lineRule="atLeast"/>
+        <w:rPr>
+          <w:rFonts w:ascii="Consolas" w:eastAsia="Times New Roman" w:hAnsi="Consolas" w:cs="Times New Roman"/>
+          <w:color w:val="D4D4D4"/>
+          <w:sz w:val="21"/>
+          <w:szCs w:val="21"/>
+        </w:rPr>
+      </w:pPr>
+      <w:r>
+        <w:rPr>
+          <w:rFonts w:ascii="Consolas" w:eastAsia="Times New Roman" w:hAnsi="Consolas" w:cs="Times New Roman"/>
+          <w:color w:val="D4D4D4"/>
+          <w:sz w:val="21"/>
+          <w:szCs w:val="21"/>
+        </w:rPr>
+        <w:t>    </w:t>
+      </w:r>
+      <w:r>
+        <w:rPr>
+          <w:rFonts w:ascii="Consolas" w:eastAsia="Times New Roman" w:hAnsi="Consolas" w:cs="Times New Roman"/>
+          <w:color w:val="DCDCAA"/>
+          <w:sz w:val="21"/>
+          <w:szCs w:val="21"/>
+        </w:rPr>
+        <w:t>addToCart</w:t>
+      </w:r>
+      <w:r>
+        <w:rPr>
+          <w:rFonts w:ascii="Consolas" w:eastAsia="Times New Roman" w:hAnsi="Consolas" w:cs="Times New Roman"/>
+          <w:color w:val="D4D4D4"/>
+          <w:sz w:val="21"/>
+          <w:szCs w:val="21"/>
+        </w:rPr>
+        <w:t>() {</w:t>
+      </w:r>
+    </w:p>
+    <w:p>
+      <w:pPr>
+        <w:shd w:val="clear" w:color="auto" w:fill="1E1E1E"/>
+        <w:spacing w:after="0" w:line="285" w:lineRule="atLeast"/>
+        <w:rPr>
+          <w:rFonts w:ascii="Consolas" w:eastAsia="Times New Roman" w:hAnsi="Consolas" w:cs="Times New Roman"/>
+          <w:color w:val="D4D4D4"/>
+          <w:sz w:val="21"/>
+          <w:szCs w:val="21"/>
+        </w:rPr>
+      </w:pPr>
+      <w:r>
+        <w:rPr>
+          <w:rFonts w:ascii="Consolas" w:eastAsia="Times New Roman" w:hAnsi="Consolas" w:cs="Times New Roman"/>
+          <w:color w:val="D4D4D4"/>
+          <w:sz w:val="21"/>
+          <w:szCs w:val="21"/>
+        </w:rPr>
+        <w:t>        </w:t>
+      </w:r>
+      <w:r>
+        <w:rPr>
+          <w:rFonts w:ascii="Consolas" w:eastAsia="Times New Roman" w:hAnsi="Consolas" w:cs="Times New Roman"/>
+          <w:color w:val="569CD6"/>
+          <w:sz w:val="21"/>
+          <w:szCs w:val="21"/>
+        </w:rPr>
+        <w:t>let</w:t>
+      </w:r>
+      <w:r>
+        <w:rPr>
+          <w:rFonts w:ascii="Consolas" w:eastAsia="Times New Roman" w:hAnsi="Consolas" w:cs="Times New Roman"/>
+          <w:color w:val="D4D4D4"/>
+          <w:sz w:val="21"/>
+          <w:szCs w:val="21"/>
+        </w:rPr>
+        <w:t> </w:t>
+      </w:r>
+      <w:r>
+        <w:rPr>
+          <w:rFonts w:ascii="Consolas" w:eastAsia="Times New Roman" w:hAnsi="Consolas" w:cs="Times New Roman"/>
+          <w:color w:val="9CDCFE"/>
+          <w:sz w:val="21"/>
+          <w:szCs w:val="21"/>
+        </w:rPr>
+        <w:t>item</w:t>
+      </w:r>
+      <w:r>
+        <w:rPr>
+          <w:rFonts w:ascii="Consolas" w:eastAsia="Times New Roman" w:hAnsi="Consolas" w:cs="Times New Roman"/>
+          <w:color w:val="D4D4D4"/>
+          <w:sz w:val="21"/>
+          <w:szCs w:val="21"/>
+        </w:rPr>
+        <w:t> = </w:t>
+      </w:r>
+      <w:r>
+        <w:rPr>
+          <w:rFonts w:ascii="Consolas" w:eastAsia="Times New Roman" w:hAnsi="Consolas" w:cs="Times New Roman"/>
+          <w:color w:val="DCDCAA"/>
+          <w:sz w:val="21"/>
+          <w:szCs w:val="21"/>
+        </w:rPr>
+        <w:t>prompt</w:t>
+      </w:r>
+      <w:r>
+        <w:rPr>
+          <w:rFonts w:ascii="Consolas" w:eastAsia="Times New Roman" w:hAnsi="Consolas" w:cs="Times New Roman"/>
+          <w:color w:val="D4D4D4"/>
+          <w:sz w:val="21"/>
+          <w:szCs w:val="21"/>
+        </w:rPr>
+        <w:t>(</w:t>
+      </w:r>
+      <w:r>
+        <w:rPr>
+          <w:rFonts w:ascii="Consolas" w:eastAsia="Times New Roman" w:hAnsi="Consolas" w:cs="Times New Roman"/>
+          <w:color w:val="CE9178"/>
+          <w:sz w:val="21"/>
+          <w:szCs w:val="21"/>
+        </w:rPr>
+        <w:t>"What would you like to add to the cart?"</w:t>
+      </w:r>
+      <w:r>
+        <w:rPr>
+          <w:rFonts w:ascii="Consolas" w:eastAsia="Times New Roman" w:hAnsi="Consolas" w:cs="Times New Roman"/>
+          <w:color w:val="D4D4D4"/>
+          <w:sz w:val="21"/>
+          <w:szCs w:val="21"/>
+        </w:rPr>
+        <w:t>)</w:t>
+      </w:r>
+    </w:p>
+    <w:p>
+      <w:pPr>
+        <w:shd w:val="clear" w:color="auto" w:fill="1E1E1E"/>
+        <w:spacing w:after="0" w:line="285" w:lineRule="atLeast"/>
+        <w:rPr>
+          <w:rFonts w:ascii="Consolas" w:eastAsia="Times New Roman" w:hAnsi="Consolas" w:cs="Times New Roman"/>
+          <w:color w:val="D4D4D4"/>
+          <w:sz w:val="21"/>
+          <w:szCs w:val="21"/>
+        </w:rPr>
+      </w:pPr>
+      <w:r>
+        <w:rPr>
+          <w:rFonts w:ascii="Consolas" w:eastAsia="Times New Roman" w:hAnsi="Consolas" w:cs="Times New Roman"/>
+          <w:color w:val="D4D4D4"/>
+          <w:sz w:val="21"/>
+          <w:szCs w:val="21"/>
+        </w:rPr>
+        <w:t>        </w:t>
+      </w:r>
+      <w:r>
+        <w:rPr>
+          <w:rFonts w:ascii="Consolas" w:eastAsia="Times New Roman" w:hAnsi="Consolas" w:cs="Times New Roman"/>
+          <w:color w:val="569CD6"/>
+          <w:sz w:val="21"/>
+          <w:szCs w:val="21"/>
+        </w:rPr>
+        <w:t>this</w:t>
+      </w:r>
+      <w:r>
+        <w:rPr>
+          <w:rFonts w:ascii="Consolas" w:eastAsia="Times New Roman" w:hAnsi="Consolas" w:cs="Times New Roman"/>
+          <w:color w:val="D4D4D4"/>
+          <w:sz w:val="21"/>
+          <w:szCs w:val="21"/>
+        </w:rPr>
+        <w:t>.</w:t>
+      </w:r>
+      <w:r>
+        <w:rPr>
+          <w:rFonts w:ascii="Consolas" w:eastAsia="Times New Roman" w:hAnsi="Consolas" w:cs="Times New Roman"/>
+          <w:color w:val="9CDCFE"/>
+          <w:sz w:val="21"/>
+          <w:szCs w:val="21"/>
+        </w:rPr>
+        <w:t>carts</w:t>
+      </w:r>
+      <w:r>
+        <w:rPr>
+          <w:rFonts w:ascii="Consolas" w:eastAsia="Times New Roman" w:hAnsi="Consolas" w:cs="Times New Roman"/>
+          <w:color w:val="D4D4D4"/>
+          <w:sz w:val="21"/>
+          <w:szCs w:val="21"/>
+        </w:rPr>
+        <w:t>[</w:t>
+      </w:r>
+      <w:r>
+        <w:rPr>
+          <w:rFonts w:ascii="Consolas" w:eastAsia="Times New Roman" w:hAnsi="Consolas" w:cs="Times New Roman"/>
+          <w:color w:val="B5CEA8"/>
+          <w:sz w:val="21"/>
+          <w:szCs w:val="21"/>
+        </w:rPr>
+        <w:t>0</w:t>
+      </w:r>
+      <w:r>
+        <w:rPr>
+          <w:rFonts w:ascii="Consolas" w:eastAsia="Times New Roman" w:hAnsi="Consolas" w:cs="Times New Roman"/>
+          <w:color w:val="D4D4D4"/>
+          <w:sz w:val="21"/>
+          <w:szCs w:val="21"/>
+        </w:rPr>
+        <w:t>].</w:t>
+      </w:r>
+      <w:r>
+        <w:rPr>
+          <w:rFonts w:ascii="Consolas" w:eastAsia="Times New Roman" w:hAnsi="Consolas" w:cs="Times New Roman"/>
+          <w:color w:val="9CDCFE"/>
+          <w:sz w:val="21"/>
+          <w:szCs w:val="21"/>
+        </w:rPr>
+        <w:t>items</w:t>
+      </w:r>
+      <w:r>
+        <w:rPr>
+          <w:rFonts w:ascii="Consolas" w:eastAsia="Times New Roman" w:hAnsi="Consolas" w:cs="Times New Roman"/>
+          <w:color w:val="D4D4D4"/>
+          <w:sz w:val="21"/>
+          <w:szCs w:val="21"/>
+        </w:rPr>
+        <w:t>.</w:t>
+      </w:r>
+      <w:r>
+        <w:rPr>
+          <w:rFonts w:ascii="Consolas" w:eastAsia="Times New Roman" w:hAnsi="Consolas" w:cs="Times New Roman"/>
+          <w:color w:val="DCDCAA"/>
+          <w:sz w:val="21"/>
+          <w:szCs w:val="21"/>
+        </w:rPr>
+        <w:t>push</w:t>
+      </w:r>
+      <w:r>
+        <w:rPr>
+          <w:rFonts w:ascii="Consolas" w:eastAsia="Times New Roman" w:hAnsi="Consolas" w:cs="Times New Roman"/>
+          <w:color w:val="D4D4D4"/>
+          <w:sz w:val="21"/>
+          <w:szCs w:val="21"/>
+        </w:rPr>
+        <w:t>(</w:t>
+      </w:r>
+      <w:r>
+        <w:rPr>
+          <w:rFonts w:ascii="Consolas" w:eastAsia="Times New Roman" w:hAnsi="Consolas" w:cs="Times New Roman"/>
+          <w:color w:val="569CD6"/>
+          <w:sz w:val="21"/>
+          <w:szCs w:val="21"/>
+        </w:rPr>
+        <w:t>new</w:t>
+      </w:r>
+      <w:r>
+        <w:rPr>
+          <w:rFonts w:ascii="Consolas" w:eastAsia="Times New Roman" w:hAnsi="Consolas" w:cs="Times New Roman"/>
+          <w:color w:val="D4D4D4"/>
+          <w:sz w:val="21"/>
+          <w:szCs w:val="21"/>
+        </w:rPr>
+        <w:t> </w:t>
+      </w:r>
+      <w:r>
+        <w:rPr>
+          <w:rFonts w:ascii="Consolas" w:eastAsia="Times New Roman" w:hAnsi="Consolas" w:cs="Times New Roman"/>
+          <w:color w:val="4EC9B0"/>
+          <w:sz w:val="21"/>
+          <w:szCs w:val="21"/>
+        </w:rPr>
+        <w:t>Item</w:t>
+      </w:r>
+      <w:r>
+        <w:rPr>
+          <w:rFonts w:ascii="Consolas" w:eastAsia="Times New Roman" w:hAnsi="Consolas" w:cs="Times New Roman"/>
+          <w:color w:val="D4D4D4"/>
+          <w:sz w:val="21"/>
+          <w:szCs w:val="21"/>
+        </w:rPr>
+        <w:t>(</w:t>
+      </w:r>
+      <w:r>
+        <w:rPr>
+          <w:rFonts w:ascii="Consolas" w:eastAsia="Times New Roman" w:hAnsi="Consolas" w:cs="Times New Roman"/>
+          <w:color w:val="9CDCFE"/>
+          <w:sz w:val="21"/>
+          <w:szCs w:val="21"/>
+        </w:rPr>
+        <w:t>item</w:t>
+      </w:r>
+      <w:r>
+        <w:rPr>
+          <w:rFonts w:ascii="Consolas" w:eastAsia="Times New Roman" w:hAnsi="Consolas" w:cs="Times New Roman"/>
+          <w:color w:val="D4D4D4"/>
+          <w:sz w:val="21"/>
+          <w:szCs w:val="21"/>
+        </w:rPr>
+        <w:t>));</w:t>
+      </w:r>
+    </w:p>
+    <w:p>
+      <w:pPr>
+        <w:shd w:val="clear" w:color="auto" w:fill="1E1E1E"/>
+        <w:spacing w:after="0" w:line="285" w:lineRule="atLeast"/>
+        <w:rPr>
+          <w:rFonts w:ascii="Consolas" w:eastAsia="Times New Roman" w:hAnsi="Consolas" w:cs="Times New Roman"/>
+          <w:color w:val="D4D4D4"/>
+          <w:sz w:val="21"/>
+          <w:szCs w:val="21"/>
+        </w:rPr>
+      </w:pPr>
+      <w:r>
+        <w:rPr>
+          <w:rFonts w:ascii="Consolas" w:eastAsia="Times New Roman" w:hAnsi="Consolas" w:cs="Times New Roman"/>
+          <w:color w:val="D4D4D4"/>
+          <w:sz w:val="21"/>
+          <w:szCs w:val="21"/>
+        </w:rPr>
+        <w:t>    }</w:t>
+      </w:r>
+    </w:p>
+    <w:p>
+      <w:pPr>
+        <w:shd w:val="clear" w:color="auto" w:fill="1E1E1E"/>
+        <w:spacing w:after="0" w:line="285" w:lineRule="atLeast"/>
+        <w:rPr>
+          <w:rFonts w:ascii="Consolas" w:eastAsia="Times New Roman" w:hAnsi="Consolas" w:cs="Times New Roman"/>
+          <w:color w:val="D4D4D4"/>
+          <w:sz w:val="21"/>
+          <w:szCs w:val="21"/>
+        </w:rPr>
+      </w:pPr>
+    </w:p>
+    <w:p>
+      <w:pPr>
+        <w:shd w:val="clear" w:color="auto" w:fill="1E1E1E"/>
+        <w:spacing w:after="0" w:line="285" w:lineRule="atLeast"/>
+        <w:rPr>
+          <w:rFonts w:ascii="Consolas" w:eastAsia="Times New Roman" w:hAnsi="Consolas" w:cs="Times New Roman"/>
+          <w:color w:val="D4D4D4"/>
+          <w:sz w:val="21"/>
+          <w:szCs w:val="21"/>
+        </w:rPr>
+      </w:pPr>
+      <w:r>
+        <w:rPr>
+          <w:rFonts w:ascii="Consolas" w:eastAsia="Times New Roman" w:hAnsi="Consolas" w:cs="Times New Roman"/>
+          <w:color w:val="D4D4D4"/>
+          <w:sz w:val="21"/>
+          <w:szCs w:val="21"/>
+        </w:rPr>
+        <w:t>    </w:t>
+      </w:r>
+      <w:r>
+        <w:rPr>
+          <w:rFonts w:ascii="Consolas" w:eastAsia="Times New Roman" w:hAnsi="Consolas" w:cs="Times New Roman"/>
+          <w:color w:val="DCDCAA"/>
+          <w:sz w:val="21"/>
+          <w:szCs w:val="21"/>
+        </w:rPr>
+        <w:t>deleteFromCart</w:t>
+      </w:r>
+      <w:r>
+        <w:rPr>
+          <w:rFonts w:ascii="Consolas" w:eastAsia="Times New Roman" w:hAnsi="Consolas" w:cs="Times New Roman"/>
+          <w:color w:val="D4D4D4"/>
+          <w:sz w:val="21"/>
+          <w:szCs w:val="21"/>
+        </w:rPr>
+        <w:t>() {</w:t>
+      </w:r>
+    </w:p>
+    <w:p>
+      <w:pPr>
+        <w:shd w:val="clear" w:color="auto" w:fill="1E1E1E"/>
+        <w:spacing w:after="0" w:line="285" w:lineRule="atLeast"/>
+        <w:rPr>
+          <w:rFonts w:ascii="Consolas" w:eastAsia="Times New Roman" w:hAnsi="Consolas" w:cs="Times New Roman"/>
+          <w:color w:val="D4D4D4"/>
+          <w:sz w:val="21"/>
+          <w:szCs w:val="21"/>
+        </w:rPr>
+      </w:pPr>
+      <w:r>
+        <w:rPr>
+          <w:rFonts w:ascii="Consolas" w:eastAsia="Times New Roman" w:hAnsi="Consolas" w:cs="Times New Roman"/>
+          <w:color w:val="D4D4D4"/>
+          <w:sz w:val="21"/>
+          <w:szCs w:val="21"/>
+        </w:rPr>
+        <w:t>        </w:t>
+      </w:r>
+      <w:r>
+        <w:rPr>
+          <w:rFonts w:ascii="Consolas" w:eastAsia="Times New Roman" w:hAnsi="Consolas" w:cs="Times New Roman"/>
+          <w:color w:val="569CD6"/>
+          <w:sz w:val="21"/>
+          <w:szCs w:val="21"/>
+        </w:rPr>
+        <w:t>let</w:t>
+      </w:r>
+      <w:r>
+        <w:rPr>
+          <w:rFonts w:ascii="Consolas" w:eastAsia="Times New Roman" w:hAnsi="Consolas" w:cs="Times New Roman"/>
+          <w:color w:val="D4D4D4"/>
+          <w:sz w:val="21"/>
+          <w:szCs w:val="21"/>
+        </w:rPr>
+        <w:t> </w:t>
+      </w:r>
+      <w:r>
+        <w:rPr>
+          <w:rFonts w:ascii="Consolas" w:eastAsia="Times New Roman" w:hAnsi="Consolas" w:cs="Times New Roman"/>
+          <w:color w:val="9CDCFE"/>
+          <w:sz w:val="21"/>
+          <w:szCs w:val="21"/>
+        </w:rPr>
+        <w:t>index</w:t>
+      </w:r>
+      <w:r>
+        <w:rPr>
+          <w:rFonts w:ascii="Consolas" w:eastAsia="Times New Roman" w:hAnsi="Consolas" w:cs="Times New Roman"/>
+          <w:color w:val="D4D4D4"/>
+          <w:sz w:val="21"/>
+          <w:szCs w:val="21"/>
+        </w:rPr>
+        <w:t> = </w:t>
+      </w:r>
+      <w:r>
+        <w:rPr>
+          <w:rFonts w:ascii="Consolas" w:eastAsia="Times New Roman" w:hAnsi="Consolas" w:cs="Times New Roman"/>
+          <w:color w:val="DCDCAA"/>
+          <w:sz w:val="21"/>
+          <w:szCs w:val="21"/>
+        </w:rPr>
+        <w:t>prompt</w:t>
+      </w:r>
+      <w:r>
+        <w:rPr>
+          <w:rFonts w:ascii="Consolas" w:eastAsia="Times New Roman" w:hAnsi="Consolas" w:cs="Times New Roman"/>
+          <w:color w:val="D4D4D4"/>
+          <w:sz w:val="21"/>
+          <w:szCs w:val="21"/>
+        </w:rPr>
+        <w:t>(</w:t>
+      </w:r>
+      <w:r>
+        <w:rPr>
+          <w:rFonts w:ascii="Consolas" w:eastAsia="Times New Roman" w:hAnsi="Consolas" w:cs="Times New Roman"/>
+          <w:color w:val="CE9178"/>
+          <w:sz w:val="21"/>
+          <w:szCs w:val="21"/>
+        </w:rPr>
+        <w:t>"Which item would you like to delete from the cart?"</w:t>
+      </w:r>
+      <w:r>
+        <w:rPr>
+          <w:rFonts w:ascii="Consolas" w:eastAsia="Times New Roman" w:hAnsi="Consolas" w:cs="Times New Roman"/>
+          <w:color w:val="D4D4D4"/>
+          <w:sz w:val="21"/>
+          <w:szCs w:val="21"/>
+        </w:rPr>
+        <w:t>)</w:t>
+      </w:r>
+    </w:p>
+    <w:p>
+      <w:pPr>
+        <w:shd w:val="clear" w:color="auto" w:fill="1E1E1E"/>
+        <w:spacing w:after="0" w:line="285" w:lineRule="atLeast"/>
+        <w:rPr>
+          <w:rFonts w:ascii="Consolas" w:eastAsia="Times New Roman" w:hAnsi="Consolas" w:cs="Times New Roman"/>
+          <w:color w:val="D4D4D4"/>
+          <w:sz w:val="21"/>
+          <w:szCs w:val="21"/>
+        </w:rPr>
+      </w:pPr>
+      <w:r>
+        <w:rPr>
+          <w:rFonts w:ascii="Consolas" w:eastAsia="Times New Roman" w:hAnsi="Consolas" w:cs="Times New Roman"/>
+          <w:color w:val="D4D4D4"/>
+          <w:sz w:val="21"/>
+          <w:szCs w:val="21"/>
+        </w:rPr>
+        <w:t>        </w:t>
+      </w:r>
+      <w:r>
+        <w:rPr>
+          <w:rFonts w:ascii="Consolas" w:eastAsia="Times New Roman" w:hAnsi="Consolas" w:cs="Times New Roman"/>
+          <w:color w:val="569CD6"/>
+          <w:sz w:val="21"/>
+          <w:szCs w:val="21"/>
+        </w:rPr>
+        <w:t>this</w:t>
+      </w:r>
+      <w:r>
+        <w:rPr>
+          <w:rFonts w:ascii="Consolas" w:eastAsia="Times New Roman" w:hAnsi="Consolas" w:cs="Times New Roman"/>
+          <w:color w:val="D4D4D4"/>
+          <w:sz w:val="21"/>
+          <w:szCs w:val="21"/>
+        </w:rPr>
+        <w:t>.</w:t>
+      </w:r>
+      <w:r>
+        <w:rPr>
+          <w:rFonts w:ascii="Consolas" w:eastAsia="Times New Roman" w:hAnsi="Consolas" w:cs="Times New Roman"/>
+          <w:color w:val="9CDCFE"/>
+          <w:sz w:val="21"/>
+          <w:szCs w:val="21"/>
+        </w:rPr>
+        <w:t>carts</w:t>
+      </w:r>
+      <w:r>
+        <w:rPr>
+          <w:rFonts w:ascii="Consolas" w:eastAsia="Times New Roman" w:hAnsi="Consolas" w:cs="Times New Roman"/>
+          <w:color w:val="D4D4D4"/>
+          <w:sz w:val="21"/>
+          <w:szCs w:val="21"/>
+        </w:rPr>
+        <w:t>[</w:t>
+      </w:r>
+      <w:r>
+        <w:rPr>
+          <w:rFonts w:ascii="Consolas" w:eastAsia="Times New Roman" w:hAnsi="Consolas" w:cs="Times New Roman"/>
+          <w:color w:val="B5CEA8"/>
+          <w:sz w:val="21"/>
+          <w:szCs w:val="21"/>
+        </w:rPr>
+        <w:t>0</w:t>
+      </w:r>
+      <w:r>
+        <w:rPr>
+          <w:rFonts w:ascii="Consolas" w:eastAsia="Times New Roman" w:hAnsi="Consolas" w:cs="Times New Roman"/>
+          <w:color w:val="D4D4D4"/>
+          <w:sz w:val="21"/>
+          <w:szCs w:val="21"/>
+        </w:rPr>
+        <w:t>].</w:t>
+      </w:r>
+      <w:r>
+        <w:rPr>
+          <w:rFonts w:ascii="Consolas" w:eastAsia="Times New Roman" w:hAnsi="Consolas" w:cs="Times New Roman"/>
+          <w:color w:val="9CDCFE"/>
+          <w:sz w:val="21"/>
+          <w:szCs w:val="21"/>
+        </w:rPr>
+        <w:t>items</w:t>
+      </w:r>
+      <w:r>
+        <w:rPr>
+          <w:rFonts w:ascii="Consolas" w:eastAsia="Times New Roman" w:hAnsi="Consolas" w:cs="Times New Roman"/>
+          <w:color w:val="D4D4D4"/>
+          <w:sz w:val="21"/>
+          <w:szCs w:val="21"/>
+        </w:rPr>
+        <w:t>.</w:t>
+      </w:r>
+      <w:r>
+        <w:rPr>
+          <w:rFonts w:ascii="Consolas" w:eastAsia="Times New Roman" w:hAnsi="Consolas" w:cs="Times New Roman"/>
+          <w:color w:val="DCDCAA"/>
+          <w:sz w:val="21"/>
+          <w:szCs w:val="21"/>
+        </w:rPr>
+        <w:t>splice</w:t>
+      </w:r>
+      <w:r>
+        <w:rPr>
+          <w:rFonts w:ascii="Consolas" w:eastAsia="Times New Roman" w:hAnsi="Consolas" w:cs="Times New Roman"/>
+          <w:color w:val="D4D4D4"/>
+          <w:sz w:val="21"/>
+          <w:szCs w:val="21"/>
+        </w:rPr>
+        <w:t>(</w:t>
+      </w:r>
+      <w:r>
+        <w:rPr>
+          <w:rFonts w:ascii="Consolas" w:eastAsia="Times New Roman" w:hAnsi="Consolas" w:cs="Times New Roman"/>
+          <w:color w:val="9CDCFE"/>
+          <w:sz w:val="21"/>
+          <w:szCs w:val="21"/>
+        </w:rPr>
+        <w:t>index</w:t>
+      </w:r>
+      <w:r>
+        <w:rPr>
+          <w:rFonts w:ascii="Consolas" w:eastAsia="Times New Roman" w:hAnsi="Consolas" w:cs="Times New Roman"/>
+          <w:color w:val="D4D4D4"/>
+          <w:sz w:val="21"/>
+          <w:szCs w:val="21"/>
+        </w:rPr>
+        <w:t>, </w:t>
+      </w:r>
+      <w:r>
+        <w:rPr>
+          <w:rFonts w:ascii="Consolas" w:eastAsia="Times New Roman" w:hAnsi="Consolas" w:cs="Times New Roman"/>
+          <w:color w:val="B5CEA8"/>
+          <w:sz w:val="21"/>
+          <w:szCs w:val="21"/>
+        </w:rPr>
+        <w:t>1</w:t>
+      </w:r>
+      <w:r>
+        <w:rPr>
+          <w:rFonts w:ascii="Consolas" w:eastAsia="Times New Roman" w:hAnsi="Consolas" w:cs="Times New Roman"/>
+          <w:color w:val="D4D4D4"/>
+          <w:sz w:val="21"/>
+          <w:szCs w:val="21"/>
+        </w:rPr>
+        <w:t>);</w:t>
+      </w:r>
+    </w:p>
+    <w:p>
+      <w:pPr>
+        <w:shd w:val="clear" w:color="auto" w:fill="1E1E1E"/>
+        <w:spacing w:after="0" w:line="285" w:lineRule="atLeast"/>
+        <w:rPr>
+          <w:rFonts w:ascii="Consolas" w:eastAsia="Times New Roman" w:hAnsi="Consolas" w:cs="Times New Roman"/>
+          <w:color w:val="D4D4D4"/>
+          <w:sz w:val="21"/>
+          <w:szCs w:val="21"/>
+        </w:rPr>
+      </w:pPr>
+      <w:r>
+        <w:rPr>
+          <w:rFonts w:ascii="Consolas" w:eastAsia="Times New Roman" w:hAnsi="Consolas" w:cs="Times New Roman"/>
+          <w:color w:val="D4D4D4"/>
+          <w:sz w:val="21"/>
+          <w:szCs w:val="21"/>
+        </w:rPr>
+        <w:t>    }</w:t>
+      </w:r>
+    </w:p>
+    <w:p>
+      <w:pPr>
+        <w:shd w:val="clear" w:color="auto" w:fill="1E1E1E"/>
+        <w:spacing w:after="240" w:line="285" w:lineRule="atLeast"/>
+        <w:rPr>
+          <w:rFonts w:ascii="Consolas" w:eastAsia="Times New Roman" w:hAnsi="Consolas" w:cs="Times New Roman"/>
+          <w:color w:val="D4D4D4"/>
+          <w:sz w:val="21"/>
+          <w:szCs w:val="21"/>
+        </w:rPr>
+      </w:pPr>
+      <w:r>
+        <w:rPr>
+          <w:rFonts w:ascii="Consolas" w:eastAsia="Times New Roman" w:hAnsi="Consolas" w:cs="Times New Roman"/>
+          <w:color w:val="D4D4D4"/>
+          <w:sz w:val="21"/>
+          <w:szCs w:val="21"/>
+        </w:rPr>
+        <w:br/>
+      </w:r>
+    </w:p>
+    <w:p>
+      <w:pPr>
+        <w:shd w:val="clear" w:color="auto" w:fill="1E1E1E"/>
+        <w:spacing w:after="0" w:line="285" w:lineRule="atLeast"/>
+        <w:rPr>
+          <w:rFonts w:ascii="Consolas" w:eastAsia="Times New Roman" w:hAnsi="Consolas" w:cs="Times New Roman"/>
+          <w:color w:val="D4D4D4"/>
+          <w:sz w:val="21"/>
+          <w:szCs w:val="21"/>
+        </w:rPr>
+      </w:pPr>
+      <w:r>
+        <w:rPr>
+          <w:rFonts w:ascii="Consolas" w:eastAsia="Times New Roman" w:hAnsi="Consolas" w:cs="Times New Roman"/>
+          <w:color w:val="D4D4D4"/>
+          <w:sz w:val="21"/>
+          <w:szCs w:val="21"/>
+        </w:rPr>
+        <w:t>    </w:t>
+      </w:r>
+      <w:r>
+        <w:rPr>
+          <w:rFonts w:ascii="Consolas" w:eastAsia="Times New Roman" w:hAnsi="Consolas" w:cs="Times New Roman"/>
+          <w:color w:val="6A9955"/>
+          <w:sz w:val="21"/>
+          <w:szCs w:val="21"/>
+        </w:rPr>
+        <w:t>// listCarts(){</w:t>
+      </w:r>
+    </w:p>
+    <w:p>
+      <w:pPr>
+        <w:shd w:val="clear" w:color="auto" w:fill="1E1E1E"/>
+        <w:spacing w:after="0" w:line="285" w:lineRule="atLeast"/>
+        <w:rPr>
+          <w:rFonts w:ascii="Consolas" w:eastAsia="Times New Roman" w:hAnsi="Consolas" w:cs="Times New Roman"/>
+          <w:color w:val="D4D4D4"/>
+          <w:sz w:val="21"/>
+          <w:szCs w:val="21"/>
+        </w:rPr>
+      </w:pPr>
+      <w:r>
+        <w:rPr>
+          <w:rFonts w:ascii="Consolas" w:eastAsia="Times New Roman" w:hAnsi="Consolas" w:cs="Times New Roman"/>
+          <w:color w:val="D4D4D4"/>
+          <w:sz w:val="21"/>
+          <w:szCs w:val="21"/>
+        </w:rPr>
+        <w:t>    </w:t>
+      </w:r>
+      <w:r>
+        <w:rPr>
+          <w:rFonts w:ascii="Consolas" w:eastAsia="Times New Roman" w:hAnsi="Consolas" w:cs="Times New Roman"/>
+          <w:color w:val="6A9955"/>
+          <w:sz w:val="21"/>
+          <w:szCs w:val="21"/>
+        </w:rPr>
+        <w:t>//     let cartsString = " ";</w:t>
+      </w:r>
+    </w:p>
+    <w:p>
+      <w:pPr>
+        <w:shd w:val="clear" w:color="auto" w:fill="1E1E1E"/>
+        <w:spacing w:after="0" w:line="285" w:lineRule="atLeast"/>
+        <w:rPr>
+          <w:rFonts w:ascii="Consolas" w:eastAsia="Times New Roman" w:hAnsi="Consolas" w:cs="Times New Roman"/>
+          <w:color w:val="D4D4D4"/>
+          <w:sz w:val="21"/>
+          <w:szCs w:val="21"/>
+        </w:rPr>
+      </w:pPr>
+      <w:r>
+        <w:rPr>
+          <w:rFonts w:ascii="Consolas" w:eastAsia="Times New Roman" w:hAnsi="Consolas" w:cs="Times New Roman"/>
+          <w:color w:val="D4D4D4"/>
+          <w:sz w:val="21"/>
+          <w:szCs w:val="21"/>
+        </w:rPr>
+        <w:t>    </w:t>
+      </w:r>
+      <w:r>
+        <w:rPr>
+          <w:rFonts w:ascii="Consolas" w:eastAsia="Times New Roman" w:hAnsi="Consolas" w:cs="Times New Roman"/>
+          <w:color w:val="6A9955"/>
+          <w:sz w:val="21"/>
+          <w:szCs w:val="21"/>
+        </w:rPr>
+        <w:t>//     for (let i = 0;i &lt; this.carts.length; i++) {</w:t>
+      </w:r>
+    </w:p>
+    <w:p>
+      <w:pPr>
+        <w:shd w:val="clear" w:color="auto" w:fill="1E1E1E"/>
+        <w:spacing w:after="0" w:line="285" w:lineRule="atLeast"/>
+        <w:rPr>
+          <w:rFonts w:ascii="Consolas" w:eastAsia="Times New Roman" w:hAnsi="Consolas" w:cs="Times New Roman"/>
+          <w:color w:val="D4D4D4"/>
+          <w:sz w:val="21"/>
+          <w:szCs w:val="21"/>
+        </w:rPr>
+      </w:pPr>
+      <w:r>
+        <w:rPr>
+          <w:rFonts w:ascii="Consolas" w:eastAsia="Times New Roman" w:hAnsi="Consolas" w:cs="Times New Roman"/>
+          <w:color w:val="D4D4D4"/>
+          <w:sz w:val="21"/>
+          <w:szCs w:val="21"/>
+        </w:rPr>
+        <w:t>    </w:t>
+      </w:r>
+      <w:r>
+        <w:rPr>
+          <w:rFonts w:ascii="Consolas" w:eastAsia="Times New Roman" w:hAnsi="Consolas" w:cs="Times New Roman"/>
+          <w:color w:val="6A9955"/>
+          <w:sz w:val="21"/>
+          <w:szCs w:val="21"/>
+        </w:rPr>
+        <w:t>//         cartsString += i + ") " + this.carts[i].name + "\n"</w:t>
+      </w:r>
+    </w:p>
+    <w:p>
+      <w:pPr>
+        <w:shd w:val="clear" w:color="auto" w:fill="1E1E1E"/>
+        <w:spacing w:after="0" w:line="285" w:lineRule="atLeast"/>
+        <w:rPr>
+          <w:rFonts w:ascii="Consolas" w:eastAsia="Times New Roman" w:hAnsi="Consolas" w:cs="Times New Roman"/>
+          <w:color w:val="D4D4D4"/>
+          <w:sz w:val="21"/>
+          <w:szCs w:val="21"/>
+        </w:rPr>
+      </w:pPr>
+      <w:r>
+        <w:rPr>
+          <w:rFonts w:ascii="Consolas" w:eastAsia="Times New Roman" w:hAnsi="Consolas" w:cs="Times New Roman"/>
+          <w:color w:val="D4D4D4"/>
+          <w:sz w:val="21"/>
+          <w:szCs w:val="21"/>
+        </w:rPr>
+        <w:t>    </w:t>
+      </w:r>
+      <w:r>
+        <w:rPr>
+          <w:rFonts w:ascii="Consolas" w:eastAsia="Times New Roman" w:hAnsi="Consolas" w:cs="Times New Roman"/>
+          <w:color w:val="6A9955"/>
+          <w:sz w:val="21"/>
+          <w:szCs w:val="21"/>
+        </w:rPr>
+        <w:t>//     }</w:t>
+      </w:r>
+    </w:p>
+    <w:p>
+      <w:pPr>
+        <w:shd w:val="clear" w:color="auto" w:fill="1E1E1E"/>
+        <w:spacing w:after="0" w:line="285" w:lineRule="atLeast"/>
+        <w:rPr>
+          <w:rFonts w:ascii="Consolas" w:eastAsia="Times New Roman" w:hAnsi="Consolas" w:cs="Times New Roman"/>
+          <w:color w:val="D4D4D4"/>
+          <w:sz w:val="21"/>
+          <w:szCs w:val="21"/>
+        </w:rPr>
+      </w:pPr>
+      <w:r>
+        <w:rPr>
+          <w:rFonts w:ascii="Consolas" w:eastAsia="Times New Roman" w:hAnsi="Consolas" w:cs="Times New Roman"/>
+          <w:color w:val="D4D4D4"/>
+          <w:sz w:val="21"/>
+          <w:szCs w:val="21"/>
+        </w:rPr>
+        <w:t>    </w:t>
+      </w:r>
+      <w:r>
+        <w:rPr>
+          <w:rFonts w:ascii="Consolas" w:eastAsia="Times New Roman" w:hAnsi="Consolas" w:cs="Times New Roman"/>
+          <w:color w:val="6A9955"/>
+          <w:sz w:val="21"/>
+          <w:szCs w:val="21"/>
+        </w:rPr>
+        <w:t>//     let selection = prompt(`</w:t>
+      </w:r>
+    </w:p>
+    <w:p>
+      <w:pPr>
+        <w:shd w:val="clear" w:color="auto" w:fill="1E1E1E"/>
+        <w:spacing w:after="0" w:line="285" w:lineRule="atLeast"/>
+        <w:rPr>
+          <w:rFonts w:ascii="Consolas" w:eastAsia="Times New Roman" w:hAnsi="Consolas" w:cs="Times New Roman"/>
+          <w:color w:val="D4D4D4"/>
+          <w:sz w:val="21"/>
+          <w:szCs w:val="21"/>
+        </w:rPr>
+      </w:pPr>
+      <w:r>
+        <w:rPr>
+          <w:rFonts w:ascii="Consolas" w:eastAsia="Times New Roman" w:hAnsi="Consolas" w:cs="Times New Roman"/>
+          <w:color w:val="D4D4D4"/>
+          <w:sz w:val="21"/>
+          <w:szCs w:val="21"/>
+        </w:rPr>
+        <w:lastRenderedPageBreak/>
+        <w:t>    </w:t>
+      </w:r>
+      <w:r>
+        <w:rPr>
+          <w:rFonts w:ascii="Consolas" w:eastAsia="Times New Roman" w:hAnsi="Consolas" w:cs="Times New Roman"/>
+          <w:color w:val="6A9955"/>
+          <w:sz w:val="21"/>
+          <w:szCs w:val="21"/>
+        </w:rPr>
+        <w:t>//     ${cartsString}</w:t>
+      </w:r>
+    </w:p>
+    <w:p>
+      <w:pPr>
+        <w:shd w:val="clear" w:color="auto" w:fill="1E1E1E"/>
+        <w:spacing w:after="0" w:line="285" w:lineRule="atLeast"/>
+        <w:rPr>
+          <w:rFonts w:ascii="Consolas" w:eastAsia="Times New Roman" w:hAnsi="Consolas" w:cs="Times New Roman"/>
+          <w:color w:val="D4D4D4"/>
+          <w:sz w:val="21"/>
+          <w:szCs w:val="21"/>
+        </w:rPr>
+      </w:pPr>
+      <w:r>
+        <w:rPr>
+          <w:rFonts w:ascii="Consolas" w:eastAsia="Times New Roman" w:hAnsi="Consolas" w:cs="Times New Roman"/>
+          <w:color w:val="D4D4D4"/>
+          <w:sz w:val="21"/>
+          <w:szCs w:val="21"/>
+        </w:rPr>
+        <w:t>    </w:t>
+      </w:r>
+      <w:r>
+        <w:rPr>
+          <w:rFonts w:ascii="Consolas" w:eastAsia="Times New Roman" w:hAnsi="Consolas" w:cs="Times New Roman"/>
+          <w:color w:val="6A9955"/>
+          <w:sz w:val="21"/>
+          <w:szCs w:val="21"/>
+        </w:rPr>
+        <w:t>//     Which cart do you want to change?</w:t>
+      </w:r>
+    </w:p>
+    <w:p>
+      <w:pPr>
+        <w:shd w:val="clear" w:color="auto" w:fill="1E1E1E"/>
+        <w:spacing w:after="0" w:line="285" w:lineRule="atLeast"/>
+        <w:rPr>
+          <w:rFonts w:ascii="Consolas" w:eastAsia="Times New Roman" w:hAnsi="Consolas" w:cs="Times New Roman"/>
+          <w:color w:val="D4D4D4"/>
+          <w:sz w:val="21"/>
+          <w:szCs w:val="21"/>
+        </w:rPr>
+      </w:pPr>
+      <w:r>
+        <w:rPr>
+          <w:rFonts w:ascii="Consolas" w:eastAsia="Times New Roman" w:hAnsi="Consolas" w:cs="Times New Roman"/>
+          <w:color w:val="D4D4D4"/>
+          <w:sz w:val="21"/>
+          <w:szCs w:val="21"/>
+        </w:rPr>
+        <w:t>    </w:t>
+      </w:r>
+      <w:r>
+        <w:rPr>
+          <w:rFonts w:ascii="Consolas" w:eastAsia="Times New Roman" w:hAnsi="Consolas" w:cs="Times New Roman"/>
+          <w:color w:val="6A9955"/>
+          <w:sz w:val="21"/>
+          <w:szCs w:val="21"/>
+        </w:rPr>
+        <w:t>//     `)</w:t>
+      </w:r>
+    </w:p>
+    <w:p>
+      <w:pPr>
+        <w:shd w:val="clear" w:color="auto" w:fill="1E1E1E"/>
+        <w:spacing w:after="0" w:line="285" w:lineRule="atLeast"/>
+        <w:rPr>
+          <w:rFonts w:ascii="Consolas" w:eastAsia="Times New Roman" w:hAnsi="Consolas" w:cs="Times New Roman"/>
+          <w:color w:val="D4D4D4"/>
+          <w:sz w:val="21"/>
+          <w:szCs w:val="21"/>
+        </w:rPr>
+      </w:pPr>
+      <w:r>
+        <w:rPr>
+          <w:rFonts w:ascii="Consolas" w:eastAsia="Times New Roman" w:hAnsi="Consolas" w:cs="Times New Roman"/>
+          <w:color w:val="D4D4D4"/>
+          <w:sz w:val="21"/>
+          <w:szCs w:val="21"/>
+        </w:rPr>
+        <w:t>    </w:t>
+      </w:r>
+      <w:r>
+        <w:rPr>
+          <w:rFonts w:ascii="Consolas" w:eastAsia="Times New Roman" w:hAnsi="Consolas" w:cs="Times New Roman"/>
+          <w:color w:val="6A9955"/>
+          <w:sz w:val="21"/>
+          <w:szCs w:val="21"/>
+        </w:rPr>
+        <w:t>// //alert(cartsString);</w:t>
+      </w:r>
+    </w:p>
+    <w:p>
+      <w:pPr>
+        <w:shd w:val="clear" w:color="auto" w:fill="1E1E1E"/>
+        <w:spacing w:after="0" w:line="285" w:lineRule="atLeast"/>
+        <w:rPr>
+          <w:rFonts w:ascii="Consolas" w:eastAsia="Times New Roman" w:hAnsi="Consolas" w:cs="Times New Roman"/>
+          <w:color w:val="D4D4D4"/>
+          <w:sz w:val="21"/>
+          <w:szCs w:val="21"/>
+        </w:rPr>
+      </w:pPr>
+      <w:r>
+        <w:rPr>
+          <w:rFonts w:ascii="Consolas" w:eastAsia="Times New Roman" w:hAnsi="Consolas" w:cs="Times New Roman"/>
+          <w:color w:val="D4D4D4"/>
+          <w:sz w:val="21"/>
+          <w:szCs w:val="21"/>
+        </w:rPr>
+        <w:t>    </w:t>
+      </w:r>
+      <w:r>
+        <w:rPr>
+          <w:rFonts w:ascii="Consolas" w:eastAsia="Times New Roman" w:hAnsi="Consolas" w:cs="Times New Roman"/>
+          <w:color w:val="6A9955"/>
+          <w:sz w:val="21"/>
+          <w:szCs w:val="21"/>
+        </w:rPr>
+        <w:t>//     switch (selection) {</w:t>
+      </w:r>
+    </w:p>
+    <w:p>
+      <w:pPr>
+        <w:shd w:val="clear" w:color="auto" w:fill="1E1E1E"/>
+        <w:spacing w:after="0" w:line="285" w:lineRule="atLeast"/>
+        <w:rPr>
+          <w:rFonts w:ascii="Consolas" w:eastAsia="Times New Roman" w:hAnsi="Consolas" w:cs="Times New Roman"/>
+          <w:color w:val="D4D4D4"/>
+          <w:sz w:val="21"/>
+          <w:szCs w:val="21"/>
+        </w:rPr>
+      </w:pPr>
+      <w:r>
+        <w:rPr>
+          <w:rFonts w:ascii="Consolas" w:eastAsia="Times New Roman" w:hAnsi="Consolas" w:cs="Times New Roman"/>
+          <w:color w:val="D4D4D4"/>
+          <w:sz w:val="21"/>
+          <w:szCs w:val="21"/>
+        </w:rPr>
+        <w:t>    </w:t>
+      </w:r>
+      <w:r>
+        <w:rPr>
+          <w:rFonts w:ascii="Consolas" w:eastAsia="Times New Roman" w:hAnsi="Consolas" w:cs="Times New Roman"/>
+          <w:color w:val="6A9955"/>
+          <w:sz w:val="21"/>
+          <w:szCs w:val="21"/>
+        </w:rPr>
+        <w:t>//         case "0":</w:t>
+      </w:r>
+    </w:p>
+    <w:p>
+      <w:pPr>
+        <w:shd w:val="clear" w:color="auto" w:fill="1E1E1E"/>
+        <w:spacing w:after="0" w:line="285" w:lineRule="atLeast"/>
+        <w:rPr>
+          <w:rFonts w:ascii="Consolas" w:eastAsia="Times New Roman" w:hAnsi="Consolas" w:cs="Times New Roman"/>
+          <w:color w:val="D4D4D4"/>
+          <w:sz w:val="21"/>
+          <w:szCs w:val="21"/>
+        </w:rPr>
+      </w:pPr>
+      <w:r>
+        <w:rPr>
+          <w:rFonts w:ascii="Consolas" w:eastAsia="Times New Roman" w:hAnsi="Consolas" w:cs="Times New Roman"/>
+          <w:color w:val="D4D4D4"/>
+          <w:sz w:val="21"/>
+          <w:szCs w:val="21"/>
+        </w:rPr>
+        <w:t>    </w:t>
+      </w:r>
+      <w:r>
+        <w:rPr>
+          <w:rFonts w:ascii="Consolas" w:eastAsia="Times New Roman" w:hAnsi="Consolas" w:cs="Times New Roman"/>
+          <w:color w:val="6A9955"/>
+          <w:sz w:val="21"/>
+          <w:szCs w:val="21"/>
+        </w:rPr>
+        <w:t>//             this.listCart(selection)</w:t>
+      </w:r>
+    </w:p>
+    <w:p>
+      <w:pPr>
+        <w:shd w:val="clear" w:color="auto" w:fill="1E1E1E"/>
+        <w:spacing w:after="0" w:line="285" w:lineRule="atLeast"/>
+        <w:rPr>
+          <w:rFonts w:ascii="Consolas" w:eastAsia="Times New Roman" w:hAnsi="Consolas" w:cs="Times New Roman"/>
+          <w:color w:val="D4D4D4"/>
+          <w:sz w:val="21"/>
+          <w:szCs w:val="21"/>
+        </w:rPr>
+      </w:pPr>
+      <w:r>
+        <w:rPr>
+          <w:rFonts w:ascii="Consolas" w:eastAsia="Times New Roman" w:hAnsi="Consolas" w:cs="Times New Roman"/>
+          <w:color w:val="D4D4D4"/>
+          <w:sz w:val="21"/>
+          <w:szCs w:val="21"/>
+        </w:rPr>
+        <w:t>    </w:t>
+      </w:r>
+      <w:r>
+        <w:rPr>
+          <w:rFonts w:ascii="Consolas" w:eastAsia="Times New Roman" w:hAnsi="Consolas" w:cs="Times New Roman"/>
+          <w:color w:val="6A9955"/>
+          <w:sz w:val="21"/>
+          <w:szCs w:val="21"/>
+        </w:rPr>
+        <w:t>//     }</w:t>
+      </w:r>
+    </w:p>
+    <w:p>
+      <w:pPr>
+        <w:shd w:val="clear" w:color="auto" w:fill="1E1E1E"/>
+        <w:spacing w:after="0" w:line="285" w:lineRule="atLeast"/>
+        <w:rPr>
+          <w:rFonts w:ascii="Consolas" w:eastAsia="Times New Roman" w:hAnsi="Consolas" w:cs="Times New Roman"/>
+          <w:color w:val="D4D4D4"/>
+          <w:sz w:val="21"/>
+          <w:szCs w:val="21"/>
+        </w:rPr>
+      </w:pPr>
+      <w:r>
+        <w:rPr>
+          <w:rFonts w:ascii="Consolas" w:eastAsia="Times New Roman" w:hAnsi="Consolas" w:cs="Times New Roman"/>
+          <w:color w:val="D4D4D4"/>
+          <w:sz w:val="21"/>
+          <w:szCs w:val="21"/>
+        </w:rPr>
+        <w:t>    </w:t>
+      </w:r>
+      <w:r>
+        <w:rPr>
+          <w:rFonts w:ascii="Consolas" w:eastAsia="Times New Roman" w:hAnsi="Consolas" w:cs="Times New Roman"/>
+          <w:color w:val="6A9955"/>
+          <w:sz w:val="21"/>
+          <w:szCs w:val="21"/>
+        </w:rPr>
+        <w:t>// }</w:t>
+      </w:r>
+    </w:p>
+    <w:p>
+      <w:pPr>
+        <w:shd w:val="clear" w:color="auto" w:fill="1E1E1E"/>
+        <w:spacing w:after="0" w:line="285" w:lineRule="atLeast"/>
+        <w:rPr>
+          <w:rFonts w:ascii="Consolas" w:eastAsia="Times New Roman" w:hAnsi="Consolas" w:cs="Times New Roman"/>
+          <w:color w:val="D4D4D4"/>
+          <w:sz w:val="21"/>
+          <w:szCs w:val="21"/>
+        </w:rPr>
+      </w:pPr>
+    </w:p>
+    <w:p>
+      <w:pPr>
+        <w:shd w:val="clear" w:color="auto" w:fill="1E1E1E"/>
+        <w:spacing w:after="0" w:line="285" w:lineRule="atLeast"/>
+        <w:rPr>
+          <w:rFonts w:ascii="Consolas" w:eastAsia="Times New Roman" w:hAnsi="Consolas" w:cs="Times New Roman"/>
+          <w:color w:val="D4D4D4"/>
+          <w:sz w:val="21"/>
+          <w:szCs w:val="21"/>
+        </w:rPr>
+      </w:pPr>
+      <w:r>
+        <w:rPr>
+          <w:rFonts w:ascii="Consolas" w:eastAsia="Times New Roman" w:hAnsi="Consolas" w:cs="Times New Roman"/>
+          <w:color w:val="D4D4D4"/>
+          <w:sz w:val="21"/>
+          <w:szCs w:val="21"/>
+        </w:rPr>
+        <w:t>}</w:t>
+      </w:r>
+    </w:p>
+    <w:p>
+      <w:pPr>
+        <w:shd w:val="clear" w:color="auto" w:fill="1E1E1E"/>
+        <w:spacing w:after="0" w:line="285" w:lineRule="atLeast"/>
+        <w:rPr>
+          <w:rFonts w:ascii="Consolas" w:eastAsia="Times New Roman" w:hAnsi="Consolas" w:cs="Times New Roman"/>
+          <w:color w:val="D4D4D4"/>
+          <w:sz w:val="21"/>
+          <w:szCs w:val="21"/>
+        </w:rPr>
+      </w:pPr>
+    </w:p>
+    <w:p>
+      <w:pPr>
+        <w:shd w:val="clear" w:color="auto" w:fill="1E1E1E"/>
+        <w:spacing w:after="0" w:line="285" w:lineRule="atLeast"/>
+        <w:rPr>
+          <w:rFonts w:ascii="Consolas" w:eastAsia="Times New Roman" w:hAnsi="Consolas" w:cs="Times New Roman"/>
+          <w:color w:val="D4D4D4"/>
+          <w:sz w:val="21"/>
+          <w:szCs w:val="21"/>
+        </w:rPr>
+      </w:pPr>
+      <w:r>
+        <w:rPr>
+          <w:rFonts w:ascii="Consolas" w:eastAsia="Times New Roman" w:hAnsi="Consolas" w:cs="Times New Roman"/>
+          <w:color w:val="569CD6"/>
+          <w:sz w:val="21"/>
+          <w:szCs w:val="21"/>
+        </w:rPr>
+        <w:t>let</w:t>
+      </w:r>
+      <w:r>
+        <w:rPr>
+          <w:rFonts w:ascii="Consolas" w:eastAsia="Times New Roman" w:hAnsi="Consolas" w:cs="Times New Roman"/>
+          <w:color w:val="D4D4D4"/>
+          <w:sz w:val="21"/>
+          <w:szCs w:val="21"/>
+        </w:rPr>
+        <w:t> </w:t>
+      </w:r>
+      <w:r>
+        <w:rPr>
+          <w:rFonts w:ascii="Consolas" w:eastAsia="Times New Roman" w:hAnsi="Consolas" w:cs="Times New Roman"/>
+          <w:color w:val="9CDCFE"/>
+          <w:sz w:val="21"/>
+          <w:szCs w:val="21"/>
+        </w:rPr>
+        <w:t>menu</w:t>
+      </w:r>
+      <w:r>
+        <w:rPr>
+          <w:rFonts w:ascii="Consolas" w:eastAsia="Times New Roman" w:hAnsi="Consolas" w:cs="Times New Roman"/>
+          <w:color w:val="D4D4D4"/>
+          <w:sz w:val="21"/>
+          <w:szCs w:val="21"/>
+        </w:rPr>
+        <w:t> = </w:t>
+      </w:r>
+      <w:r>
+        <w:rPr>
+          <w:rFonts w:ascii="Consolas" w:eastAsia="Times New Roman" w:hAnsi="Consolas" w:cs="Times New Roman"/>
+          <w:color w:val="569CD6"/>
+          <w:sz w:val="21"/>
+          <w:szCs w:val="21"/>
+        </w:rPr>
+        <w:t>new</w:t>
+      </w:r>
+      <w:r>
+        <w:rPr>
+          <w:rFonts w:ascii="Consolas" w:eastAsia="Times New Roman" w:hAnsi="Consolas" w:cs="Times New Roman"/>
+          <w:color w:val="D4D4D4"/>
+          <w:sz w:val="21"/>
+          <w:szCs w:val="21"/>
+        </w:rPr>
+        <w:t> </w:t>
+      </w:r>
+      <w:r>
+        <w:rPr>
+          <w:rFonts w:ascii="Consolas" w:eastAsia="Times New Roman" w:hAnsi="Consolas" w:cs="Times New Roman"/>
+          <w:color w:val="4EC9B0"/>
+          <w:sz w:val="21"/>
+          <w:szCs w:val="21"/>
+        </w:rPr>
+        <w:t>Menu</w:t>
+      </w:r>
+      <w:r>
+        <w:rPr>
+          <w:rFonts w:ascii="Consolas" w:eastAsia="Times New Roman" w:hAnsi="Consolas" w:cs="Times New Roman"/>
+          <w:color w:val="D4D4D4"/>
+          <w:sz w:val="21"/>
+          <w:szCs w:val="21"/>
+        </w:rPr>
+        <w:t>;</w:t>
+      </w:r>
+    </w:p>
+    <w:p>
+      <w:pPr>
+        <w:shd w:val="clear" w:color="auto" w:fill="1E1E1E"/>
+        <w:spacing w:after="0" w:line="285" w:lineRule="atLeast"/>
+        <w:rPr>
+          <w:rFonts w:ascii="Consolas" w:eastAsia="Times New Roman" w:hAnsi="Consolas" w:cs="Times New Roman"/>
+          <w:color w:val="D4D4D4"/>
+          <w:sz w:val="21"/>
+          <w:szCs w:val="21"/>
+        </w:rPr>
+      </w:pPr>
+      <w:r>
+        <w:rPr>
+          <w:rFonts w:ascii="Consolas" w:eastAsia="Times New Roman" w:hAnsi="Consolas" w:cs="Times New Roman"/>
+          <w:color w:val="9CDCFE"/>
+          <w:sz w:val="21"/>
+          <w:szCs w:val="21"/>
+        </w:rPr>
+        <w:t>menu</w:t>
+      </w:r>
+      <w:r>
+        <w:rPr>
+          <w:rFonts w:ascii="Consolas" w:eastAsia="Times New Roman" w:hAnsi="Consolas" w:cs="Times New Roman"/>
+          <w:color w:val="D4D4D4"/>
+          <w:sz w:val="21"/>
+          <w:szCs w:val="21"/>
+        </w:rPr>
+        <w:t>.</w:t>
+      </w:r>
+      <w:r>
+        <w:rPr>
+          <w:rFonts w:ascii="Consolas" w:eastAsia="Times New Roman" w:hAnsi="Consolas" w:cs="Times New Roman"/>
+          <w:color w:val="DCDCAA"/>
+          <w:sz w:val="21"/>
+          <w:szCs w:val="21"/>
+        </w:rPr>
+        <w:t>begin</w:t>
+      </w:r>
+      <w:r>
+        <w:rPr>
+          <w:rFonts w:ascii="Consolas" w:eastAsia="Times New Roman" w:hAnsi="Consolas" w:cs="Times New Roman"/>
+          <w:color w:val="D4D4D4"/>
+          <w:sz w:val="21"/>
+          <w:szCs w:val="21"/>
+        </w:rPr>
+        <w:t>();</w:t>
+      </w:r>
+    </w:p>
+    <w:p>
+      <w:pPr>
         <w:rPr>
           <w:b/>
           <w:szCs w:val="24"/>
@@ -494,25 +5184,182 @@
           <w:szCs w:val="24"/>
         </w:rPr>
       </w:pPr>
-    </w:p>
-    <w:p>
-      <w:pPr>
+      <w:r>
         <w:rPr>
           <w:b/>
           <w:szCs w:val="24"/>
         </w:rPr>
-      </w:pPr>
-      <w:r>
+        <w:drawing>
+          <wp:inline distT="0" distB="0" distL="0" distR="0" wp14:anchorId="5790C6EF" wp14:editId="682CAFF7">
+            <wp:extent cx="2333951" cy="2572109"/>
+            <wp:effectExtent l="0" t="0" r="9525" b="0"/>
+            <wp:docPr id="2" name="Picture 2"/>
+            <wp:cNvGraphicFramePr>
+              <a:graphicFrameLocks xmlns:a="http://schemas.openxmlformats.org/drawingml/2006/main" noChangeAspect="1"/>
+            </wp:cNvGraphicFramePr>
+            <a:graphic xmlns:a="http://schemas.openxmlformats.org/drawingml/2006/main">
+              <a:graphicData uri="http://schemas.openxmlformats.org/drawingml/2006/picture">
+                <pic:pic xmlns:pic="http://schemas.openxmlformats.org/drawingml/2006/picture">
+                  <pic:nvPicPr>
+                    <pic:cNvPr id="1" name=""/>
+                    <pic:cNvPicPr/>
+                  </pic:nvPicPr>
+                  <pic:blipFill>
+                    <a:blip r:embed="rId7"/>
+                    <a:stretch>
+                      <a:fillRect/>
+                    </a:stretch>
+                  </pic:blipFill>
+                  <pic:spPr>
+                    <a:xfrm>
+                      <a:off x="0" y="0"/>
+                      <a:ext cx="2333951" cy="2572109"/>
+                    </a:xfrm>
+                    <a:prstGeom prst="rect">
+                      <a:avLst/>
+                    </a:prstGeom>
+                  </pic:spPr>
+                </pic:pic>
+              </a:graphicData>
+            </a:graphic>
+          </wp:inline>
+        </w:drawing>
+      </w:r>
+    </w:p>
+    <w:p>
+      <w:pPr>
         <w:rPr>
           <w:b/>
           <w:szCs w:val="24"/>
         </w:rPr>
+      </w:pPr>
+      <w:r>
+        <w:rPr>
+          <w:b/>
+          <w:szCs w:val="24"/>
+        </w:rPr>
+        <w:drawing>
+          <wp:inline distT="0" distB="0" distL="0" distR="0" wp14:anchorId="47166B97" wp14:editId="422A6981">
+            <wp:extent cx="3429479" cy="1762371"/>
+            <wp:effectExtent l="0" t="0" r="0" b="9525"/>
+            <wp:docPr id="3" name="Picture 3"/>
+            <wp:cNvGraphicFramePr>
+              <a:graphicFrameLocks xmlns:a="http://schemas.openxmlformats.org/drawingml/2006/main" noChangeAspect="1"/>
+            </wp:cNvGraphicFramePr>
+            <a:graphic xmlns:a="http://schemas.openxmlformats.org/drawingml/2006/main">
+              <a:graphicData uri="http://schemas.openxmlformats.org/drawingml/2006/picture">
+                <pic:pic xmlns:pic="http://schemas.openxmlformats.org/drawingml/2006/picture">
+                  <pic:nvPicPr>
+                    <pic:cNvPr id="1" name=""/>
+                    <pic:cNvPicPr/>
+                  </pic:nvPicPr>
+                  <pic:blipFill>
+                    <a:blip r:embed="rId8"/>
+                    <a:stretch>
+                      <a:fillRect/>
+                    </a:stretch>
+                  </pic:blipFill>
+                  <pic:spPr>
+                    <a:xfrm>
+                      <a:off x="0" y="0"/>
+                      <a:ext cx="3429479" cy="1762371"/>
+                    </a:xfrm>
+                    <a:prstGeom prst="rect">
+                      <a:avLst/>
+                    </a:prstGeom>
+                  </pic:spPr>
+                </pic:pic>
+              </a:graphicData>
+            </a:graphic>
+          </wp:inline>
+        </w:drawing>
+      </w:r>
+    </w:p>
+    <w:p>
+      <w:pPr>
+        <w:rPr>
+          <w:b/>
+          <w:szCs w:val="24"/>
+        </w:rPr>
+      </w:pPr>
+      <w:r>
+        <w:rPr>
+          <w:b/>
+          <w:szCs w:val="24"/>
+        </w:rPr>
+        <w:lastRenderedPageBreak/>
+        <w:drawing>
+          <wp:inline distT="0" distB="0" distL="0" distR="0" wp14:anchorId="68947FBD" wp14:editId="23F554E5">
+            <wp:extent cx="3448531" cy="1733792"/>
+            <wp:effectExtent l="0" t="0" r="0" b="0"/>
+            <wp:docPr id="4" name="Picture 4"/>
+            <wp:cNvGraphicFramePr>
+              <a:graphicFrameLocks xmlns:a="http://schemas.openxmlformats.org/drawingml/2006/main" noChangeAspect="1"/>
+            </wp:cNvGraphicFramePr>
+            <a:graphic xmlns:a="http://schemas.openxmlformats.org/drawingml/2006/main">
+              <a:graphicData uri="http://schemas.openxmlformats.org/drawingml/2006/picture">
+                <pic:pic xmlns:pic="http://schemas.openxmlformats.org/drawingml/2006/picture">
+                  <pic:nvPicPr>
+                    <pic:cNvPr id="1" name=""/>
+                    <pic:cNvPicPr/>
+                  </pic:nvPicPr>
+                  <pic:blipFill>
+                    <a:blip r:embed="rId9"/>
+                    <a:stretch>
+                      <a:fillRect/>
+                    </a:stretch>
+                  </pic:blipFill>
+                  <pic:spPr>
+                    <a:xfrm>
+                      <a:off x="0" y="0"/>
+                      <a:ext cx="3448531" cy="1733792"/>
+                    </a:xfrm>
+                    <a:prstGeom prst="rect">
+                      <a:avLst/>
+                    </a:prstGeom>
+                  </pic:spPr>
+                </pic:pic>
+              </a:graphicData>
+            </a:graphic>
+          </wp:inline>
+        </w:drawing>
+      </w:r>
+      <w:bookmarkStart w:id="0" w:name="_GoBack"/>
+      <w:bookmarkEnd w:id="0"/>
+    </w:p>
+    <w:p>
+      <w:pPr>
+        <w:rPr>
+          <w:b/>
+          <w:szCs w:val="24"/>
+        </w:rPr>
+      </w:pPr>
+      <w:r>
+        <w:rPr>
+          <w:b/>
+          <w:szCs w:val="24"/>
+        </w:rPr>
         <w:t>URL to GitHub Repository:</w:t>
       </w:r>
     </w:p>
+    <w:p>
+      <w:pPr>
+        <w:rPr>
+          <w:b/>
+          <w:szCs w:val="24"/>
+        </w:rPr>
+      </w:pPr>
+      <w:r>
+        <w:rPr>
+          <w:b/>
+          <w:szCs w:val="24"/>
+        </w:rPr>
+        <w:t>https://github.com/mctimoth/FESD-Week5</w:t>
+      </w:r>
+    </w:p>
     <w:sectPr>
-      <w:headerReference w:type="default" r:id="rId7"/>
-      <w:footerReference w:type="default" r:id="rId8"/>
+      <w:headerReference w:type="default" r:id="rId10"/>
+      <w:footerReference w:type="default" r:id="rId11"/>
       <w:pgSz w:w="12240" w:h="15840"/>
       <w:pgMar w:top="1440" w:right="1440" w:bottom="1440" w:left="1440" w:header="720" w:footer="720" w:gutter="0"/>
       <w:cols w:space="720"/>

</xml_diff>